<commit_message>
Ajout d'une méthode pour exploiter les données du fichier json et les lire
MoodManager contient une méthode public String[] mood_ready_read(String the_string) qui permet de rendre les données exploitable lorsque l’on souhaite les lire dans l’historique au lieu de les affiches avec les accolades guillement et virgules inutiles pour l’utilisateur
</commit_message>
<xml_diff>
--- a/MoodTracker.docx
+++ b/MoodTracker.docx
@@ -190,73 +190,6 @@
           <w:szCs w:val="24"/>
         </w:rPr>
         <w:t>Les utilisateurs notent leur humeur dans l’application chaque jour.</w:t>
-      </w:r>
-    </w:p>
-    <w:p>
-      <w:pPr>
-        <w:pStyle w:val="Texteprformat"/>
-        <w:rPr>
-          <w:rFonts w:ascii="Calibri" w:hAnsi="Calibri"/>
-          <w:sz w:val="24"/>
-          <w:szCs w:val="24"/>
-        </w:rPr>
-      </w:pPr>
-      <w:r>
-        <w:rPr>
-          <w:rFonts w:ascii="Calibri" w:hAnsi="Calibri"/>
-          <w:sz w:val="24"/>
-          <w:szCs w:val="24"/>
-        </w:rPr>
-      </w:r>
-    </w:p>
-    <w:p>
-      <w:pPr>
-        <w:pStyle w:val="Texteprformat"/>
-        <w:rPr/>
-      </w:pPr>
-      <w:r>
-        <w:rPr>
-          <w:rFonts w:ascii="Calibri" w:hAnsi="Calibri"/>
-          <w:sz w:val="24"/>
-          <w:szCs w:val="24"/>
-        </w:rPr>
-        <w:t xml:space="preserve">            </w:t>
-      </w:r>
-    </w:p>
-    <w:p>
-      <w:pPr>
-        <w:pStyle w:val="Texteprformat"/>
-        <w:rPr/>
-      </w:pPr>
-      <w:r>
-        <w:rPr>
-          <w:rFonts w:ascii="Calibri" w:hAnsi="Calibri"/>
-          <w:sz w:val="24"/>
-          <w:szCs w:val="24"/>
-        </w:rPr>
-        <w:t xml:space="preserve">             </w:t>
-      </w:r>
-    </w:p>
-    <w:p>
-      <w:pPr>
-        <w:pStyle w:val="Texteprformat"/>
-        <w:rPr/>
-      </w:pPr>
-      <w:r>
-        <w:rPr>
-          <w:rFonts w:ascii="Calibri" w:hAnsi="Calibri"/>
-          <w:sz w:val="24"/>
-          <w:szCs w:val="24"/>
-        </w:rPr>
-        <w:t xml:space="preserve">             </w:t>
-      </w:r>
-      <w:r>
-        <w:rPr>
-          <w:rFonts w:ascii="Calibri" w:hAnsi="Calibri"/>
-          <w:sz w:val="24"/>
-          <w:szCs w:val="24"/>
-        </w:rPr>
-        <w:t>Faire un RecyclerView dans le layout de l’historique et un adapter</w:t>
       </w:r>
     </w:p>
     <w:p>
@@ -3268,7 +3201,10 @@
         </w:rPr>
       </w:pPr>
       <w:r>
-        <w:rPr/>
+        <w:rPr>
+          <w:rFonts w:ascii="Courier New" w:hAnsi="Courier New"/>
+          <w:color w:val="00000A"/>
+        </w:rPr>
       </w:r>
     </w:p>
     <w:p>
@@ -3316,97 +3252,74 @@
           <w:szCs w:val="24"/>
         </w:rPr>
         <w:tab/>
-      </w:r>
-      <w:r>
-        <w:rPr>
-          <w:rFonts w:ascii="Calibri" w:hAnsi="Calibri"/>
-          <w:color w:val="00000A"/>
-          <w:sz w:val="24"/>
-          <w:szCs w:val="24"/>
-        </w:rPr>
         <w:t>Il faut déclarer au préalable les permissions d’usage des SMS et d’internet dans le fichier de manifestes, il faut quand même garder l’instruction de permission pour internent dans le manifest car seul les appareils ayant Android Marshmallow ou verions superieur ont cette permission par défaut, par précaution je la mets pour les version inférieur à Marshmallow</w:t>
       </w:r>
     </w:p>
     <w:p>
       <w:pPr>
         <w:pStyle w:val="Texteprformat"/>
-        <w:shd w:fill="2B2B2B" w:val="clear"/>
+        <w:shd w:val="clear" w:fill="2B2B2B"/>
         <w:spacing w:before="0" w:after="283"/>
         <w:rPr>
           <w:color w:val="E8BF6A"/>
         </w:rPr>
       </w:pPr>
       <w:r>
+        <w:rPr>
+          <w:color w:val="E8BF6A"/>
+        </w:rPr>
+      </w:r>
+    </w:p>
+    <w:p>
+      <w:pPr>
+        <w:pStyle w:val="Texteprformat"/>
+        <w:shd w:val="clear" w:fill="2B2B2B"/>
+        <w:spacing w:before="0" w:after="283"/>
         <w:rPr>
           <w:rFonts w:ascii="Courier New" w:hAnsi="Courier New"/>
           <w:color w:val="A9B7C6"/>
         </w:rPr>
+      </w:pPr>
+      <w:r>
+        <w:rPr>
+          <w:rFonts w:ascii="Courier New" w:hAnsi="Courier New"/>
+          <w:color w:val="E8BF6A"/>
+        </w:rPr>
+        <w:t xml:space="preserve">&lt;uses-permission </w:t>
+      </w:r>
+      <w:r>
+        <w:rPr>
+          <w:rFonts w:ascii="Courier New" w:hAnsi="Courier New"/>
+          <w:color w:val="9876AA"/>
+        </w:rPr>
+        <w:t>android</w:t>
+      </w:r>
+      <w:r>
+        <w:rPr>
+          <w:rFonts w:ascii="Courier New" w:hAnsi="Courier New"/>
+          <w:color w:val="BABABA"/>
+        </w:rPr>
+        <w:t>:name=</w:t>
+      </w:r>
+      <w:r>
+        <w:rPr>
+          <w:rFonts w:ascii="Courier New" w:hAnsi="Courier New"/>
+          <w:color w:val="6A8759"/>
+        </w:rPr>
+        <w:t>"android.permission.SEND_SMS"</w:t>
+      </w:r>
+      <w:r>
+        <w:rPr>
+          <w:rFonts w:ascii="Courier New" w:hAnsi="Courier New"/>
+          <w:color w:val="E8BF6A"/>
+        </w:rPr>
+        <w:t>/&gt;</w:t>
       </w:r>
     </w:p>
     <w:p>
       <w:pPr>
         <w:pStyle w:val="Texteprformat"/>
-        <w:shd w:fill="2B2B2B" w:val="clear"/>
-        <w:spacing w:before="0" w:after="283"/>
-        <w:rPr>
-          <w:rFonts w:ascii="Courier New" w:hAnsi="Courier New"/>
-          <w:color w:val="A9B7C6"/>
-        </w:rPr>
-      </w:pPr>
-      <w:r>
-        <w:rPr>
-          <w:rFonts w:ascii="Courier New" w:hAnsi="Courier New"/>
-          <w:color w:val="E8BF6A"/>
-        </w:rPr>
-        <w:t xml:space="preserve">&lt;uses-permission </w:t>
-      </w:r>
-      <w:r>
-        <w:rPr>
-          <w:rFonts w:ascii="Courier New" w:hAnsi="Courier New"/>
-          <w:color w:val="9876AA"/>
-        </w:rPr>
-        <w:t>android</w:t>
-      </w:r>
-      <w:r>
-        <w:rPr>
-          <w:rFonts w:ascii="Courier New" w:hAnsi="Courier New"/>
-          <w:color w:val="BABABA"/>
-        </w:rPr>
-        <w:t>:name=</w:t>
-      </w:r>
-      <w:r>
-        <w:rPr>
-          <w:rFonts w:ascii="Courier New" w:hAnsi="Courier New"/>
-          <w:color w:val="6A8759"/>
-        </w:rPr>
-        <w:t>"android.permission.</w:t>
-      </w:r>
-      <w:r>
-        <w:rPr>
-          <w:rFonts w:ascii="Courier New" w:hAnsi="Courier New"/>
-          <w:color w:val="6A8759"/>
-        </w:rPr>
-        <w:t>SEND_SMS</w:t>
-      </w:r>
-      <w:r>
-        <w:rPr>
-          <w:rFonts w:ascii="Courier New" w:hAnsi="Courier New"/>
-          <w:color w:val="6A8759"/>
-        </w:rPr>
-        <w:t>"</w:t>
-      </w:r>
-      <w:r>
-        <w:rPr>
-          <w:rFonts w:ascii="Courier New" w:hAnsi="Courier New"/>
-          <w:color w:val="E8BF6A"/>
-        </w:rPr>
-        <w:t>/&gt;</w:t>
-      </w:r>
-    </w:p>
-    <w:p>
-      <w:pPr>
-        <w:pStyle w:val="Texteprformat"/>
-        <w:shd w:fill="2B2B2B" w:val="clear"/>
+        <w:shd w:val="clear" w:fill="2B2B2B"/>
         <w:spacing w:before="0" w:after="283"/>
         <w:rPr>
           <w:rFonts w:ascii="Courier New" w:hAnsi="Courier New"/>
@@ -3487,7 +3400,7 @@
     <w:p>
       <w:pPr>
         <w:pStyle w:val="Texteprformat"/>
-        <w:shd w:fill="2B2B2B" w:val="clear"/>
+        <w:shd w:val="clear" w:fill="2B2B2B"/>
         <w:rPr>
           <w:rFonts w:ascii="Courier New" w:hAnsi="Courier New"/>
           <w:color w:val="A9B7C6"/>
@@ -3503,7 +3416,7 @@
     <w:p>
       <w:pPr>
         <w:pStyle w:val="Texteprformat"/>
-        <w:shd w:fill="2B2B2B" w:val="clear"/>
+        <w:shd w:val="clear" w:fill="2B2B2B"/>
         <w:rPr>
           <w:rFonts w:ascii="Courier New" w:hAnsi="Courier New"/>
           <w:color w:val="A9B7C6"/>
@@ -3519,7 +3432,7 @@
     <w:p>
       <w:pPr>
         <w:pStyle w:val="Texteprformat"/>
-        <w:shd w:fill="2B2B2B" w:val="clear"/>
+        <w:shd w:val="clear" w:fill="2B2B2B"/>
         <w:rPr>
           <w:rFonts w:ascii="Calibri" w:hAnsi="Calibri"/>
           <w:color w:val="212121"/>
@@ -3557,7 +3470,7 @@
     <w:p>
       <w:pPr>
         <w:pStyle w:val="Texteprformat"/>
-        <w:shd w:fill="2B2B2B" w:val="clear"/>
+        <w:shd w:val="clear" w:fill="2B2B2B"/>
         <w:rPr>
           <w:rFonts w:ascii="Courier New" w:hAnsi="Courier New"/>
           <w:color w:val="A9B7C6"/>
@@ -3596,7 +3509,7 @@
     <w:p>
       <w:pPr>
         <w:pStyle w:val="Texteprformat"/>
-        <w:shd w:fill="2B2B2B" w:val="clear"/>
+        <w:shd w:val="clear" w:fill="2B2B2B"/>
         <w:rPr>
           <w:rFonts w:ascii="Courier New" w:hAnsi="Courier New"/>
           <w:color w:val="A9B7C6"/>
@@ -3649,7 +3562,7 @@
     <w:p>
       <w:pPr>
         <w:pStyle w:val="Texteprformat"/>
-        <w:shd w:fill="2B2B2B" w:val="clear"/>
+        <w:shd w:val="clear" w:fill="2B2B2B"/>
         <w:rPr>
           <w:rFonts w:ascii="Courier New" w:hAnsi="Courier New"/>
           <w:color w:val="A9B7C6"/>
@@ -3687,7 +3600,7 @@
     <w:p>
       <w:pPr>
         <w:pStyle w:val="Texteprformat"/>
-        <w:shd w:fill="2B2B2B" w:val="clear"/>
+        <w:shd w:val="clear" w:fill="2B2B2B"/>
         <w:spacing w:before="0" w:after="283"/>
         <w:rPr>
           <w:rFonts w:ascii="Courier New" w:hAnsi="Courier New"/>
@@ -4717,6 +4630,28 @@
       <w:pPr>
         <w:pStyle w:val="Texteprformat"/>
         <w:ind w:hanging="0"/>
+        <w:rPr/>
+      </w:pPr>
+      <w:r>
+        <w:rPr>
+          <w:rFonts w:ascii="Calibri" w:hAnsi="Calibri"/>
+          <w:b w:val="false"/>
+          <w:bCs w:val="false"/>
+          <w:color w:val="00000A"/>
+          <w:sz w:val="24"/>
+          <w:szCs w:val="24"/>
+        </w:rPr>
+        <w:tab/>
+      </w:r>
+    </w:p>
+    <w:p>
+      <w:pPr>
+        <w:pStyle w:val="Texteprformat"/>
+        <w:numPr>
+          <w:ilvl w:val="0"/>
+          <w:numId w:val="0"/>
+        </w:numPr>
+        <w:ind w:left="720" w:hanging="0"/>
         <w:rPr>
           <w:rFonts w:ascii="Calibri" w:hAnsi="Calibri"/>
           <w:b w:val="false"/>
@@ -4736,8 +4671,126 @@
           <w:sz w:val="24"/>
           <w:szCs w:val="24"/>
         </w:rPr>
-        <w:tab/>
-      </w:r>
+      </w:r>
+    </w:p>
+    <w:p>
+      <w:pPr>
+        <w:pStyle w:val="Texteprformat"/>
+        <w:numPr>
+          <w:ilvl w:val="0"/>
+          <w:numId w:val="0"/>
+        </w:numPr>
+        <w:ind w:left="720" w:hanging="0"/>
+        <w:rPr/>
+      </w:pPr>
+      <w:r>
+        <w:rPr>
+          <w:rFonts w:ascii="Calibri" w:hAnsi="Calibri"/>
+          <w:b/>
+          <w:bCs/>
+          <w:color w:val="00000A"/>
+          <w:sz w:val="26"/>
+          <w:szCs w:val="26"/>
+        </w:rPr>
+        <w:t>Construction de DialogComment</w:t>
+      </w:r>
+    </w:p>
+    <w:p>
+      <w:pPr>
+        <w:pStyle w:val="Texteprformat"/>
+        <w:numPr>
+          <w:ilvl w:val="0"/>
+          <w:numId w:val="0"/>
+        </w:numPr>
+        <w:ind w:left="720" w:hanging="0"/>
+        <w:rPr>
+          <w:rFonts w:ascii="Calibri" w:hAnsi="Calibri"/>
+          <w:color w:val="00000A"/>
+          <w:sz w:val="26"/>
+          <w:szCs w:val="26"/>
+        </w:rPr>
+      </w:pPr>
+      <w:r>
+        <w:rPr>
+          <w:rFonts w:ascii="Calibri" w:hAnsi="Calibri"/>
+          <w:color w:val="00000A"/>
+          <w:sz w:val="26"/>
+          <w:szCs w:val="26"/>
+        </w:rPr>
+      </w:r>
+    </w:p>
+    <w:p>
+      <w:pPr>
+        <w:pStyle w:val="Texteprformat"/>
+        <w:numPr>
+          <w:ilvl w:val="0"/>
+          <w:numId w:val="0"/>
+        </w:numPr>
+        <w:ind w:left="720" w:hanging="0"/>
+        <w:rPr/>
+      </w:pPr>
+      <w:r>
+        <w:rPr>
+          <w:rFonts w:ascii="Calibri" w:hAnsi="Calibri"/>
+          <w:b w:val="false"/>
+          <w:bCs w:val="false"/>
+          <w:color w:val="00000A"/>
+          <w:sz w:val="26"/>
+          <w:szCs w:val="26"/>
+        </w:rPr>
+        <w:t>DialogComment devra contenir les variables Button yes et no en propriété ainsi que la variable EdiTexte permettant de récupérer le commentaire, avec chacune le méthode get() respectives</w:t>
+      </w:r>
+    </w:p>
+    <w:p>
+      <w:pPr>
+        <w:pStyle w:val="Texteprformat"/>
+        <w:numPr>
+          <w:ilvl w:val="0"/>
+          <w:numId w:val="0"/>
+        </w:numPr>
+        <w:ind w:left="720" w:hanging="0"/>
+        <w:rPr>
+          <w:rFonts w:ascii="Calibri" w:hAnsi="Calibri"/>
+          <w:b w:val="false"/>
+          <w:b w:val="false"/>
+          <w:bCs w:val="false"/>
+          <w:color w:val="00000A"/>
+          <w:sz w:val="26"/>
+          <w:szCs w:val="26"/>
+        </w:rPr>
+      </w:pPr>
+      <w:r>
+        <w:rPr/>
+      </w:r>
+    </w:p>
+    <w:p>
+      <w:pPr>
+        <w:pStyle w:val="Texteprformat"/>
+        <w:numPr>
+          <w:ilvl w:val="0"/>
+          <w:numId w:val="0"/>
+        </w:numPr>
+        <w:ind w:left="720" w:hanging="0"/>
+        <w:rPr>
+          <w:rFonts w:ascii="Calibri" w:hAnsi="Calibri"/>
+          <w:b w:val="false"/>
+          <w:b w:val="false"/>
+          <w:bCs w:val="false"/>
+          <w:color w:val="00000A"/>
+          <w:sz w:val="26"/>
+          <w:szCs w:val="26"/>
+        </w:rPr>
+      </w:pPr>
+      <w:r>
+        <w:rPr/>
+      </w:r>
+    </w:p>
+    <w:p>
+      <w:pPr>
+        <w:pStyle w:val="Normal"/>
+        <w:ind w:hanging="0"/>
+        <w:rPr/>
+      </w:pPr>
       <w:r>
         <w:rPr>
           <w:rFonts w:ascii="Calibri" w:hAnsi="Calibri"/>
@@ -4996,107 +5049,6 @@
     <w:p>
       <w:pPr>
         <w:pStyle w:val="Texteprformat"/>
-        <w:numPr>
-          <w:ilvl w:val="0"/>
-          <w:numId w:val="0"/>
-        </w:numPr>
-        <w:ind w:left="720" w:hanging="0"/>
-        <w:rPr>
-          <w:rFonts w:ascii="Calibri" w:hAnsi="Calibri"/>
-          <w:b w:val="false"/>
-          <w:b w:val="false"/>
-          <w:bCs w:val="false"/>
-          <w:color w:val="00000A"/>
-          <w:sz w:val="24"/>
-          <w:szCs w:val="24"/>
-        </w:rPr>
-      </w:pPr>
-      <w:r>
-        <w:rPr>
-          <w:rFonts w:ascii="Calibri" w:hAnsi="Calibri"/>
-          <w:b w:val="false"/>
-          <w:bCs w:val="false"/>
-          <w:color w:val="00000A"/>
-          <w:sz w:val="24"/>
-          <w:szCs w:val="24"/>
-        </w:rPr>
-      </w:r>
-    </w:p>
-    <w:p>
-      <w:pPr>
-        <w:pStyle w:val="Texteprformat"/>
-        <w:numPr>
-          <w:ilvl w:val="0"/>
-          <w:numId w:val="0"/>
-        </w:numPr>
-        <w:ind w:left="720" w:hanging="0"/>
-        <w:rPr/>
-      </w:pPr>
-      <w:r>
-        <w:rPr>
-          <w:rFonts w:ascii="Calibri" w:hAnsi="Calibri"/>
-          <w:b/>
-          <w:bCs/>
-          <w:color w:val="00000A"/>
-          <w:sz w:val="26"/>
-          <w:szCs w:val="26"/>
-        </w:rPr>
-        <w:t>Construction de DialogComment</w:t>
-      </w:r>
-    </w:p>
-    <w:p>
-      <w:pPr>
-        <w:pStyle w:val="Texteprformat"/>
-        <w:numPr>
-          <w:ilvl w:val="0"/>
-          <w:numId w:val="0"/>
-        </w:numPr>
-        <w:ind w:left="720" w:hanging="0"/>
-        <w:rPr>
-          <w:rFonts w:ascii="Calibri" w:hAnsi="Calibri"/>
-          <w:color w:val="00000A"/>
-          <w:sz w:val="26"/>
-          <w:szCs w:val="26"/>
-        </w:rPr>
-      </w:pPr>
-      <w:r>
-        <w:rPr>
-          <w:rFonts w:ascii="Calibri" w:hAnsi="Calibri"/>
-          <w:color w:val="00000A"/>
-          <w:sz w:val="26"/>
-          <w:szCs w:val="26"/>
-        </w:rPr>
-      </w:r>
-    </w:p>
-    <w:p>
-      <w:pPr>
-        <w:pStyle w:val="Texteprformat"/>
-        <w:numPr>
-          <w:ilvl w:val="0"/>
-          <w:numId w:val="0"/>
-        </w:numPr>
-        <w:ind w:left="720" w:hanging="0"/>
-        <w:rPr>
-          <w:b w:val="false"/>
-          <w:b w:val="false"/>
-          <w:bCs w:val="false"/>
-        </w:rPr>
-      </w:pPr>
-      <w:r>
-        <w:rPr>
-          <w:rFonts w:ascii="Calibri" w:hAnsi="Calibri"/>
-          <w:b w:val="false"/>
-          <w:bCs w:val="false"/>
-          <w:color w:val="00000A"/>
-          <w:sz w:val="26"/>
-          <w:szCs w:val="26"/>
-        </w:rPr>
-        <w:t>DialogComment devra contenir les variables Button yes et no en propriété ainsi que la variable EdiTexte permettant de récupérer le commentaire, avec chacune le méthode get() respectives</w:t>
-      </w:r>
-    </w:p>
-    <w:p>
-      <w:pPr>
-        <w:pStyle w:val="Texteprformat"/>
         <w:ind w:hanging="0"/>
         <w:rPr>
           <w:rFonts w:ascii="Calibri" w:hAnsi="Calibri"/>
@@ -6071,6 +6023,7 @@
         <w:pStyle w:val="Texteprformat"/>
         <w:ind w:hanging="0"/>
         <w:rPr>
+          <w:rFonts w:ascii="Calibri" w:hAnsi="Calibri"/>
           <w:b w:val="false"/>
           <w:b w:val="false"/>
           <w:bCs w:val="false"/>
@@ -6080,11 +6033,13 @@
       </w:pPr>
       <w:r>
         <w:rPr>
+          <w:rFonts w:ascii="Calibri" w:hAnsi="Calibri"/>
           <w:b w:val="false"/>
           <w:bCs w:val="false"/>
           <w:sz w:val="24"/>
           <w:szCs w:val="24"/>
         </w:rPr>
+        <w:t>MoodManager contient une méthode qui permet de rendre les données exploitable lorsque l’on souhaite les lire dans l’historique au lieu de les affiches avec les accolades guillement et virgules inutiles pour l’utilisateur</w:t>
       </w:r>
     </w:p>
     <w:p>
@@ -6110,6 +6065,320 @@
           <w:sz w:val="24"/>
           <w:szCs w:val="24"/>
         </w:rPr>
+      </w:r>
+    </w:p>
+    <w:p>
+      <w:pPr>
+        <w:pStyle w:val="Texteprformat"/>
+        <w:ind w:hanging="0"/>
+        <w:rPr>
+          <w:rFonts w:ascii="Courier New" w:hAnsi="Courier New"/>
+          <w:b w:val="false"/>
+          <w:b w:val="false"/>
+          <w:bCs w:val="false"/>
+          <w:color w:val="808080"/>
+          <w:sz w:val="24"/>
+          <w:szCs w:val="24"/>
+        </w:rPr>
+      </w:pPr>
+      <w:r>
+        <w:rPr>
+          <w:rFonts w:ascii="Courier New" w:hAnsi="Courier New"/>
+          <w:b w:val="false"/>
+          <w:bCs w:val="false"/>
+          <w:color w:val="808080"/>
+          <w:sz w:val="24"/>
+          <w:szCs w:val="24"/>
+        </w:rPr>
+        <w:t>//Curly bracket deleted</w:t>
+      </w:r>
+    </w:p>
+    <w:p>
+      <w:pPr>
+        <w:pStyle w:val="Texteprformat"/>
+        <w:shd w:fill="2B2B2B" w:val="clear"/>
+        <w:rPr>
+          <w:rFonts w:ascii="Courier New" w:hAnsi="Courier New"/>
+          <w:color w:val="A9B7C6"/>
+        </w:rPr>
+      </w:pPr>
+      <w:r>
+        <w:rPr>
+          <w:rFonts w:ascii="Courier New" w:hAnsi="Courier New"/>
+          <w:color w:val="A9B7C6"/>
+        </w:rPr>
+        <w:t>the_string = the_string.replaceAll(</w:t>
+      </w:r>
+      <w:r>
+        <w:rPr>
+          <w:rFonts w:ascii="Courier New" w:hAnsi="Courier New"/>
+          <w:color w:val="6A8759"/>
+        </w:rPr>
+        <w:t>"</w:t>
+      </w:r>
+      <w:r>
+        <w:rPr>
+          <w:rFonts w:ascii="Courier New" w:hAnsi="Courier New"/>
+          <w:color w:val="CC7832"/>
+        </w:rPr>
+        <w:t>\\</w:t>
+      </w:r>
+      <w:r>
+        <w:rPr>
+          <w:rFonts w:ascii="Courier New" w:hAnsi="Courier New"/>
+          <w:color w:val="6A8759"/>
+        </w:rPr>
+        <w:t>{|</w:t>
+      </w:r>
+      <w:r>
+        <w:rPr>
+          <w:rFonts w:ascii="Courier New" w:hAnsi="Courier New"/>
+          <w:color w:val="CC7832"/>
+        </w:rPr>
+        <w:t>\\</w:t>
+      </w:r>
+      <w:r>
+        <w:rPr>
+          <w:rFonts w:ascii="Courier New" w:hAnsi="Courier New"/>
+          <w:color w:val="6A8759"/>
+        </w:rPr>
+        <w:t>}"</w:t>
+      </w:r>
+      <w:r>
+        <w:rPr>
+          <w:rFonts w:ascii="Courier New" w:hAnsi="Courier New"/>
+          <w:color w:val="CC7832"/>
+        </w:rPr>
+        <w:t>,</w:t>
+      </w:r>
+      <w:r>
+        <w:rPr>
+          <w:rFonts w:ascii="Courier New" w:hAnsi="Courier New"/>
+          <w:color w:val="6A8759"/>
+        </w:rPr>
+        <w:t>""</w:t>
+      </w:r>
+      <w:r>
+        <w:rPr>
+          <w:rFonts w:ascii="Courier New" w:hAnsi="Courier New"/>
+          <w:color w:val="A9B7C6"/>
+        </w:rPr>
+        <w:t>)</w:t>
+      </w:r>
+      <w:r>
+        <w:rPr>
+          <w:rFonts w:ascii="Courier New" w:hAnsi="Courier New"/>
+          <w:color w:val="CC7832"/>
+        </w:rPr>
+        <w:t>;</w:t>
+      </w:r>
+    </w:p>
+    <w:p>
+      <w:pPr>
+        <w:pStyle w:val="Texteprformat"/>
+        <w:shd w:fill="2B2B2B" w:val="clear"/>
+        <w:rPr>
+          <w:rFonts w:ascii="Courier New" w:hAnsi="Courier New"/>
+          <w:color w:val="808080"/>
+        </w:rPr>
+      </w:pPr>
+      <w:r>
+        <w:rPr>
+          <w:rFonts w:ascii="Courier New" w:hAnsi="Courier New"/>
+          <w:color w:val="808080"/>
+        </w:rPr>
+        <w:t>//quote</w:t>
+      </w:r>
+    </w:p>
+    <w:p>
+      <w:pPr>
+        <w:pStyle w:val="Texteprformat"/>
+        <w:shd w:fill="2B2B2B" w:val="clear"/>
+        <w:rPr>
+          <w:rFonts w:ascii="Courier New" w:hAnsi="Courier New"/>
+          <w:color w:val="A9B7C6"/>
+        </w:rPr>
+      </w:pPr>
+      <w:r>
+        <w:rPr>
+          <w:rFonts w:ascii="Courier New" w:hAnsi="Courier New"/>
+          <w:color w:val="A9B7C6"/>
+        </w:rPr>
+        <w:t>the_string = the_string.replaceAll(</w:t>
+      </w:r>
+      <w:r>
+        <w:rPr>
+          <w:rFonts w:ascii="Courier New" w:hAnsi="Courier New"/>
+          <w:color w:val="6A8759"/>
+        </w:rPr>
+        <w:t>"</w:t>
+      </w:r>
+      <w:r>
+        <w:rPr>
+          <w:rFonts w:ascii="Courier New" w:hAnsi="Courier New"/>
+          <w:color w:val="CC7832"/>
+        </w:rPr>
+        <w:t>\"</w:t>
+      </w:r>
+      <w:r>
+        <w:rPr>
+          <w:rFonts w:ascii="Courier New" w:hAnsi="Courier New"/>
+          <w:color w:val="6A8759"/>
+        </w:rPr>
+        <w:t>"</w:t>
+      </w:r>
+      <w:r>
+        <w:rPr>
+          <w:rFonts w:ascii="Courier New" w:hAnsi="Courier New"/>
+          <w:color w:val="CC7832"/>
+        </w:rPr>
+        <w:t>,</w:t>
+      </w:r>
+      <w:r>
+        <w:rPr>
+          <w:rFonts w:ascii="Courier New" w:hAnsi="Courier New"/>
+          <w:color w:val="6A8759"/>
+        </w:rPr>
+        <w:t>""</w:t>
+      </w:r>
+      <w:r>
+        <w:rPr>
+          <w:rFonts w:ascii="Courier New" w:hAnsi="Courier New"/>
+          <w:color w:val="A9B7C6"/>
+        </w:rPr>
+        <w:t>)</w:t>
+      </w:r>
+      <w:r>
+        <w:rPr>
+          <w:rFonts w:ascii="Courier New" w:hAnsi="Courier New"/>
+          <w:color w:val="CC7832"/>
+        </w:rPr>
+        <w:t>;</w:t>
+      </w:r>
+    </w:p>
+    <w:p>
+      <w:pPr>
+        <w:pStyle w:val="Texteprformat"/>
+        <w:shd w:fill="2B2B2B" w:val="clear"/>
+        <w:rPr>
+          <w:rFonts w:ascii="Courier New" w:hAnsi="Courier New"/>
+          <w:color w:val="808080"/>
+        </w:rPr>
+      </w:pPr>
+      <w:r>
+        <w:rPr>
+          <w:rFonts w:ascii="Courier New" w:hAnsi="Courier New"/>
+          <w:color w:val="808080"/>
+        </w:rPr>
+        <w:t>// i replace all the comma by ":" to make this character the split parameter to create an array</w:t>
+      </w:r>
+    </w:p>
+    <w:p>
+      <w:pPr>
+        <w:pStyle w:val="Texteprformat"/>
+        <w:shd w:fill="2B2B2B" w:val="clear"/>
+        <w:rPr>
+          <w:rFonts w:ascii="Courier New" w:hAnsi="Courier New"/>
+          <w:color w:val="A9B7C6"/>
+        </w:rPr>
+      </w:pPr>
+      <w:r>
+        <w:rPr>
+          <w:rFonts w:ascii="Courier New" w:hAnsi="Courier New"/>
+          <w:color w:val="A9B7C6"/>
+        </w:rPr>
+        <w:t>the_string = the_string.replaceAll(</w:t>
+      </w:r>
+      <w:r>
+        <w:rPr>
+          <w:rFonts w:ascii="Courier New" w:hAnsi="Courier New"/>
+          <w:color w:val="6A8759"/>
+        </w:rPr>
+        <w:t>","</w:t>
+      </w:r>
+      <w:r>
+        <w:rPr>
+          <w:rFonts w:ascii="Courier New" w:hAnsi="Courier New"/>
+          <w:color w:val="CC7832"/>
+        </w:rPr>
+        <w:t>,</w:t>
+      </w:r>
+      <w:r>
+        <w:rPr>
+          <w:rFonts w:ascii="Courier New" w:hAnsi="Courier New"/>
+          <w:color w:val="6A8759"/>
+        </w:rPr>
+        <w:t>":"</w:t>
+      </w:r>
+      <w:r>
+        <w:rPr>
+          <w:rFonts w:ascii="Courier New" w:hAnsi="Courier New"/>
+          <w:color w:val="A9B7C6"/>
+        </w:rPr>
+        <w:t>)</w:t>
+      </w:r>
+      <w:r>
+        <w:rPr>
+          <w:rFonts w:ascii="Courier New" w:hAnsi="Courier New"/>
+          <w:color w:val="CC7832"/>
+        </w:rPr>
+        <w:t>;</w:t>
+      </w:r>
+    </w:p>
+    <w:p>
+      <w:pPr>
+        <w:pStyle w:val="Texteprformat"/>
+        <w:shd w:fill="2B2B2B" w:val="clear"/>
+        <w:rPr>
+          <w:rFonts w:ascii="Courier New" w:hAnsi="Courier New"/>
+          <w:color w:val="808080"/>
+        </w:rPr>
+      </w:pPr>
+      <w:r>
+        <w:rPr>
+          <w:rFonts w:ascii="Courier New" w:hAnsi="Courier New"/>
+          <w:color w:val="808080"/>
+        </w:rPr>
+        <w:t>//I split all the data and put them in an array</w:t>
+      </w:r>
+    </w:p>
+    <w:p>
+      <w:pPr>
+        <w:pStyle w:val="Texteprformat"/>
+        <w:shd w:fill="2B2B2B" w:val="clear"/>
+        <w:spacing w:before="0" w:after="283"/>
+        <w:rPr>
+          <w:rFonts w:ascii="Courier New" w:hAnsi="Courier New"/>
+          <w:color w:val="A9B7C6"/>
+        </w:rPr>
+      </w:pPr>
+      <w:r>
+        <w:rPr>
+          <w:rFonts w:ascii="Courier New" w:hAnsi="Courier New"/>
+          <w:color w:val="A9B7C6"/>
+        </w:rPr>
+        <w:t>String[] the_array_string = the_string.split(</w:t>
+      </w:r>
+      <w:r>
+        <w:rPr>
+          <w:rFonts w:ascii="Courier New" w:hAnsi="Courier New"/>
+          <w:color w:val="6A8759"/>
+        </w:rPr>
+        <w:t>":"</w:t>
+      </w:r>
+      <w:r>
+        <w:rPr>
+          <w:rFonts w:ascii="Courier New" w:hAnsi="Courier New"/>
+          <w:color w:val="A9B7C6"/>
+        </w:rPr>
+        <w:t>)</w:t>
+      </w:r>
+      <w:r>
+        <w:rPr>
+          <w:rFonts w:ascii="Courier New" w:hAnsi="Courier New"/>
+          <w:color w:val="CC7832"/>
+        </w:rPr>
+        <w:t>;</w:t>
       </w:r>
     </w:p>
     <w:p>
@@ -30649,6 +30918,1586 @@
       <w:rFonts w:cs="OpenSymbol"/>
     </w:rPr>
   </w:style>
+  <w:style w:type="character" w:styleId="ListLabel2692">
+    <w:name w:val="ListLabel 2692"/>
+    <w:qFormat/>
+    <w:rPr>
+      <w:rFonts w:ascii="Calibri" w:hAnsi="Calibri" w:cs="OpenSymbol"/>
+      <w:sz w:val="24"/>
+    </w:rPr>
+  </w:style>
+  <w:style w:type="character" w:styleId="ListLabel2693">
+    <w:name w:val="ListLabel 2693"/>
+    <w:qFormat/>
+    <w:rPr>
+      <w:rFonts w:cs="OpenSymbol"/>
+    </w:rPr>
+  </w:style>
+  <w:style w:type="character" w:styleId="ListLabel2694">
+    <w:name w:val="ListLabel 2694"/>
+    <w:qFormat/>
+    <w:rPr>
+      <w:rFonts w:cs="OpenSymbol"/>
+    </w:rPr>
+  </w:style>
+  <w:style w:type="character" w:styleId="ListLabel2695">
+    <w:name w:val="ListLabel 2695"/>
+    <w:qFormat/>
+    <w:rPr>
+      <w:rFonts w:cs="OpenSymbol"/>
+    </w:rPr>
+  </w:style>
+  <w:style w:type="character" w:styleId="ListLabel2696">
+    <w:name w:val="ListLabel 2696"/>
+    <w:qFormat/>
+    <w:rPr>
+      <w:rFonts w:cs="OpenSymbol"/>
+    </w:rPr>
+  </w:style>
+  <w:style w:type="character" w:styleId="ListLabel2697">
+    <w:name w:val="ListLabel 2697"/>
+    <w:qFormat/>
+    <w:rPr>
+      <w:rFonts w:cs="OpenSymbol"/>
+    </w:rPr>
+  </w:style>
+  <w:style w:type="character" w:styleId="ListLabel2698">
+    <w:name w:val="ListLabel 2698"/>
+    <w:qFormat/>
+    <w:rPr>
+      <w:rFonts w:cs="OpenSymbol"/>
+    </w:rPr>
+  </w:style>
+  <w:style w:type="character" w:styleId="ListLabel2699">
+    <w:name w:val="ListLabel 2699"/>
+    <w:qFormat/>
+    <w:rPr>
+      <w:rFonts w:cs="OpenSymbol"/>
+    </w:rPr>
+  </w:style>
+  <w:style w:type="character" w:styleId="ListLabel2700">
+    <w:name w:val="ListLabel 2700"/>
+    <w:qFormat/>
+    <w:rPr>
+      <w:rFonts w:cs="OpenSymbol"/>
+    </w:rPr>
+  </w:style>
+  <w:style w:type="character" w:styleId="ListLabel2701">
+    <w:name w:val="ListLabel 2701"/>
+    <w:qFormat/>
+    <w:rPr>
+      <w:rFonts w:ascii="Calibri" w:hAnsi="Calibri" w:cs="OpenSymbol"/>
+    </w:rPr>
+  </w:style>
+  <w:style w:type="character" w:styleId="ListLabel2702">
+    <w:name w:val="ListLabel 2702"/>
+    <w:qFormat/>
+    <w:rPr>
+      <w:rFonts w:cs="OpenSymbol"/>
+    </w:rPr>
+  </w:style>
+  <w:style w:type="character" w:styleId="ListLabel2703">
+    <w:name w:val="ListLabel 2703"/>
+    <w:qFormat/>
+    <w:rPr>
+      <w:rFonts w:cs="OpenSymbol"/>
+    </w:rPr>
+  </w:style>
+  <w:style w:type="character" w:styleId="ListLabel2704">
+    <w:name w:val="ListLabel 2704"/>
+    <w:qFormat/>
+    <w:rPr>
+      <w:rFonts w:cs="OpenSymbol"/>
+    </w:rPr>
+  </w:style>
+  <w:style w:type="character" w:styleId="ListLabel2705">
+    <w:name w:val="ListLabel 2705"/>
+    <w:qFormat/>
+    <w:rPr>
+      <w:rFonts w:cs="OpenSymbol"/>
+    </w:rPr>
+  </w:style>
+  <w:style w:type="character" w:styleId="ListLabel2706">
+    <w:name w:val="ListLabel 2706"/>
+    <w:qFormat/>
+    <w:rPr>
+      <w:rFonts w:cs="OpenSymbol"/>
+    </w:rPr>
+  </w:style>
+  <w:style w:type="character" w:styleId="ListLabel2707">
+    <w:name w:val="ListLabel 2707"/>
+    <w:qFormat/>
+    <w:rPr>
+      <w:rFonts w:cs="OpenSymbol"/>
+    </w:rPr>
+  </w:style>
+  <w:style w:type="character" w:styleId="ListLabel2708">
+    <w:name w:val="ListLabel 2708"/>
+    <w:qFormat/>
+    <w:rPr>
+      <w:rFonts w:cs="OpenSymbol"/>
+    </w:rPr>
+  </w:style>
+  <w:style w:type="character" w:styleId="ListLabel2709">
+    <w:name w:val="ListLabel 2709"/>
+    <w:qFormat/>
+    <w:rPr>
+      <w:rFonts w:cs="OpenSymbol"/>
+    </w:rPr>
+  </w:style>
+  <w:style w:type="character" w:styleId="ListLabel2710">
+    <w:name w:val="ListLabel 2710"/>
+    <w:qFormat/>
+    <w:rPr>
+      <w:rFonts w:cs="OpenSymbol"/>
+    </w:rPr>
+  </w:style>
+  <w:style w:type="character" w:styleId="ListLabel2711">
+    <w:name w:val="ListLabel 2711"/>
+    <w:qFormat/>
+    <w:rPr>
+      <w:rFonts w:cs="OpenSymbol"/>
+    </w:rPr>
+  </w:style>
+  <w:style w:type="character" w:styleId="ListLabel2712">
+    <w:name w:val="ListLabel 2712"/>
+    <w:qFormat/>
+    <w:rPr>
+      <w:rFonts w:cs="OpenSymbol"/>
+    </w:rPr>
+  </w:style>
+  <w:style w:type="character" w:styleId="ListLabel2713">
+    <w:name w:val="ListLabel 2713"/>
+    <w:qFormat/>
+    <w:rPr>
+      <w:rFonts w:cs="OpenSymbol"/>
+    </w:rPr>
+  </w:style>
+  <w:style w:type="character" w:styleId="ListLabel2714">
+    <w:name w:val="ListLabel 2714"/>
+    <w:qFormat/>
+    <w:rPr>
+      <w:rFonts w:cs="OpenSymbol"/>
+    </w:rPr>
+  </w:style>
+  <w:style w:type="character" w:styleId="ListLabel2715">
+    <w:name w:val="ListLabel 2715"/>
+    <w:qFormat/>
+    <w:rPr>
+      <w:rFonts w:cs="OpenSymbol"/>
+    </w:rPr>
+  </w:style>
+  <w:style w:type="character" w:styleId="ListLabel2716">
+    <w:name w:val="ListLabel 2716"/>
+    <w:qFormat/>
+    <w:rPr>
+      <w:rFonts w:cs="OpenSymbol"/>
+    </w:rPr>
+  </w:style>
+  <w:style w:type="character" w:styleId="ListLabel2717">
+    <w:name w:val="ListLabel 2717"/>
+    <w:qFormat/>
+    <w:rPr>
+      <w:rFonts w:cs="OpenSymbol"/>
+    </w:rPr>
+  </w:style>
+  <w:style w:type="character" w:styleId="ListLabel2718">
+    <w:name w:val="ListLabel 2718"/>
+    <w:qFormat/>
+    <w:rPr>
+      <w:rFonts w:cs="OpenSymbol"/>
+    </w:rPr>
+  </w:style>
+  <w:style w:type="character" w:styleId="ListLabel2719">
+    <w:name w:val="ListLabel 2719"/>
+    <w:qFormat/>
+    <w:rPr>
+      <w:rFonts w:cs="OpenSymbol"/>
+    </w:rPr>
+  </w:style>
+  <w:style w:type="character" w:styleId="ListLabel2720">
+    <w:name w:val="ListLabel 2720"/>
+    <w:qFormat/>
+    <w:rPr>
+      <w:rFonts w:cs="OpenSymbol"/>
+    </w:rPr>
+  </w:style>
+  <w:style w:type="character" w:styleId="ListLabel2721">
+    <w:name w:val="ListLabel 2721"/>
+    <w:qFormat/>
+    <w:rPr>
+      <w:rFonts w:cs="OpenSymbol"/>
+    </w:rPr>
+  </w:style>
+  <w:style w:type="character" w:styleId="ListLabel2722">
+    <w:name w:val="ListLabel 2722"/>
+    <w:qFormat/>
+    <w:rPr>
+      <w:rFonts w:cs="OpenSymbol"/>
+    </w:rPr>
+  </w:style>
+  <w:style w:type="character" w:styleId="ListLabel2723">
+    <w:name w:val="ListLabel 2723"/>
+    <w:qFormat/>
+    <w:rPr>
+      <w:rFonts w:cs="OpenSymbol"/>
+    </w:rPr>
+  </w:style>
+  <w:style w:type="character" w:styleId="ListLabel2724">
+    <w:name w:val="ListLabel 2724"/>
+    <w:qFormat/>
+    <w:rPr>
+      <w:rFonts w:cs="OpenSymbol"/>
+    </w:rPr>
+  </w:style>
+  <w:style w:type="character" w:styleId="ListLabel2725">
+    <w:name w:val="ListLabel 2725"/>
+    <w:qFormat/>
+    <w:rPr>
+      <w:rFonts w:cs="OpenSymbol"/>
+    </w:rPr>
+  </w:style>
+  <w:style w:type="character" w:styleId="ListLabel2726">
+    <w:name w:val="ListLabel 2726"/>
+    <w:qFormat/>
+    <w:rPr>
+      <w:rFonts w:cs="OpenSymbol"/>
+    </w:rPr>
+  </w:style>
+  <w:style w:type="character" w:styleId="ListLabel2727">
+    <w:name w:val="ListLabel 2727"/>
+    <w:qFormat/>
+    <w:rPr>
+      <w:rFonts w:cs="OpenSymbol"/>
+    </w:rPr>
+  </w:style>
+  <w:style w:type="character" w:styleId="ListLabel2728">
+    <w:name w:val="ListLabel 2728"/>
+    <w:qFormat/>
+    <w:rPr>
+      <w:rFonts w:ascii="Calibri" w:hAnsi="Calibri" w:cs="OpenSymbol"/>
+    </w:rPr>
+  </w:style>
+  <w:style w:type="character" w:styleId="ListLabel2729">
+    <w:name w:val="ListLabel 2729"/>
+    <w:qFormat/>
+    <w:rPr>
+      <w:rFonts w:cs="OpenSymbol"/>
+    </w:rPr>
+  </w:style>
+  <w:style w:type="character" w:styleId="ListLabel2730">
+    <w:name w:val="ListLabel 2730"/>
+    <w:qFormat/>
+    <w:rPr>
+      <w:rFonts w:cs="OpenSymbol"/>
+    </w:rPr>
+  </w:style>
+  <w:style w:type="character" w:styleId="ListLabel2731">
+    <w:name w:val="ListLabel 2731"/>
+    <w:qFormat/>
+    <w:rPr>
+      <w:rFonts w:cs="OpenSymbol"/>
+    </w:rPr>
+  </w:style>
+  <w:style w:type="character" w:styleId="ListLabel2732">
+    <w:name w:val="ListLabel 2732"/>
+    <w:qFormat/>
+    <w:rPr>
+      <w:rFonts w:cs="OpenSymbol"/>
+    </w:rPr>
+  </w:style>
+  <w:style w:type="character" w:styleId="ListLabel2733">
+    <w:name w:val="ListLabel 2733"/>
+    <w:qFormat/>
+    <w:rPr>
+      <w:rFonts w:cs="OpenSymbol"/>
+    </w:rPr>
+  </w:style>
+  <w:style w:type="character" w:styleId="ListLabel2734">
+    <w:name w:val="ListLabel 2734"/>
+    <w:qFormat/>
+    <w:rPr>
+      <w:rFonts w:cs="OpenSymbol"/>
+    </w:rPr>
+  </w:style>
+  <w:style w:type="character" w:styleId="ListLabel2735">
+    <w:name w:val="ListLabel 2735"/>
+    <w:qFormat/>
+    <w:rPr>
+      <w:rFonts w:cs="OpenSymbol"/>
+    </w:rPr>
+  </w:style>
+  <w:style w:type="character" w:styleId="ListLabel2736">
+    <w:name w:val="ListLabel 2736"/>
+    <w:qFormat/>
+    <w:rPr>
+      <w:rFonts w:cs="OpenSymbol"/>
+    </w:rPr>
+  </w:style>
+  <w:style w:type="character" w:styleId="ListLabel2737">
+    <w:name w:val="ListLabel 2737"/>
+    <w:qFormat/>
+    <w:rPr>
+      <w:rFonts w:ascii="Calibri" w:hAnsi="Calibri" w:cs="OpenSymbol"/>
+    </w:rPr>
+  </w:style>
+  <w:style w:type="character" w:styleId="ListLabel2738">
+    <w:name w:val="ListLabel 2738"/>
+    <w:qFormat/>
+    <w:rPr>
+      <w:rFonts w:cs="OpenSymbol"/>
+    </w:rPr>
+  </w:style>
+  <w:style w:type="character" w:styleId="ListLabel2739">
+    <w:name w:val="ListLabel 2739"/>
+    <w:qFormat/>
+    <w:rPr>
+      <w:rFonts w:cs="OpenSymbol"/>
+    </w:rPr>
+  </w:style>
+  <w:style w:type="character" w:styleId="ListLabel2740">
+    <w:name w:val="ListLabel 2740"/>
+    <w:qFormat/>
+    <w:rPr>
+      <w:rFonts w:cs="OpenSymbol"/>
+    </w:rPr>
+  </w:style>
+  <w:style w:type="character" w:styleId="ListLabel2741">
+    <w:name w:val="ListLabel 2741"/>
+    <w:qFormat/>
+    <w:rPr>
+      <w:rFonts w:cs="OpenSymbol"/>
+    </w:rPr>
+  </w:style>
+  <w:style w:type="character" w:styleId="ListLabel2742">
+    <w:name w:val="ListLabel 2742"/>
+    <w:qFormat/>
+    <w:rPr>
+      <w:rFonts w:cs="OpenSymbol"/>
+    </w:rPr>
+  </w:style>
+  <w:style w:type="character" w:styleId="ListLabel2743">
+    <w:name w:val="ListLabel 2743"/>
+    <w:qFormat/>
+    <w:rPr>
+      <w:rFonts w:cs="OpenSymbol"/>
+    </w:rPr>
+  </w:style>
+  <w:style w:type="character" w:styleId="ListLabel2744">
+    <w:name w:val="ListLabel 2744"/>
+    <w:qFormat/>
+    <w:rPr>
+      <w:rFonts w:cs="OpenSymbol"/>
+    </w:rPr>
+  </w:style>
+  <w:style w:type="character" w:styleId="ListLabel2745">
+    <w:name w:val="ListLabel 2745"/>
+    <w:qFormat/>
+    <w:rPr>
+      <w:rFonts w:cs="OpenSymbol"/>
+    </w:rPr>
+  </w:style>
+  <w:style w:type="character" w:styleId="ListLabel2746">
+    <w:name w:val="ListLabel 2746"/>
+    <w:qFormat/>
+    <w:rPr>
+      <w:rFonts w:cs="OpenSymbol"/>
+    </w:rPr>
+  </w:style>
+  <w:style w:type="character" w:styleId="ListLabel2747">
+    <w:name w:val="ListLabel 2747"/>
+    <w:qFormat/>
+    <w:rPr>
+      <w:rFonts w:cs="OpenSymbol"/>
+    </w:rPr>
+  </w:style>
+  <w:style w:type="character" w:styleId="ListLabel2748">
+    <w:name w:val="ListLabel 2748"/>
+    <w:qFormat/>
+    <w:rPr>
+      <w:rFonts w:cs="OpenSymbol"/>
+    </w:rPr>
+  </w:style>
+  <w:style w:type="character" w:styleId="ListLabel2749">
+    <w:name w:val="ListLabel 2749"/>
+    <w:qFormat/>
+    <w:rPr>
+      <w:rFonts w:cs="OpenSymbol"/>
+    </w:rPr>
+  </w:style>
+  <w:style w:type="character" w:styleId="ListLabel2750">
+    <w:name w:val="ListLabel 2750"/>
+    <w:qFormat/>
+    <w:rPr>
+      <w:rFonts w:cs="OpenSymbol"/>
+    </w:rPr>
+  </w:style>
+  <w:style w:type="character" w:styleId="ListLabel2751">
+    <w:name w:val="ListLabel 2751"/>
+    <w:qFormat/>
+    <w:rPr>
+      <w:rFonts w:cs="OpenSymbol"/>
+    </w:rPr>
+  </w:style>
+  <w:style w:type="character" w:styleId="ListLabel2752">
+    <w:name w:val="ListLabel 2752"/>
+    <w:qFormat/>
+    <w:rPr>
+      <w:rFonts w:cs="OpenSymbol"/>
+    </w:rPr>
+  </w:style>
+  <w:style w:type="character" w:styleId="ListLabel2753">
+    <w:name w:val="ListLabel 2753"/>
+    <w:qFormat/>
+    <w:rPr>
+      <w:rFonts w:cs="OpenSymbol"/>
+    </w:rPr>
+  </w:style>
+  <w:style w:type="character" w:styleId="ListLabel2754">
+    <w:name w:val="ListLabel 2754"/>
+    <w:qFormat/>
+    <w:rPr>
+      <w:rFonts w:cs="OpenSymbol"/>
+    </w:rPr>
+  </w:style>
+  <w:style w:type="character" w:styleId="ListLabel2755">
+    <w:name w:val="ListLabel 2755"/>
+    <w:qFormat/>
+    <w:rPr>
+      <w:rFonts w:cs="OpenSymbol"/>
+    </w:rPr>
+  </w:style>
+  <w:style w:type="character" w:styleId="ListLabel2756">
+    <w:name w:val="ListLabel 2756"/>
+    <w:qFormat/>
+    <w:rPr>
+      <w:rFonts w:cs="OpenSymbol"/>
+    </w:rPr>
+  </w:style>
+  <w:style w:type="character" w:styleId="ListLabel2757">
+    <w:name w:val="ListLabel 2757"/>
+    <w:qFormat/>
+    <w:rPr>
+      <w:rFonts w:cs="OpenSymbol"/>
+    </w:rPr>
+  </w:style>
+  <w:style w:type="character" w:styleId="ListLabel2758">
+    <w:name w:val="ListLabel 2758"/>
+    <w:qFormat/>
+    <w:rPr>
+      <w:rFonts w:cs="OpenSymbol"/>
+    </w:rPr>
+  </w:style>
+  <w:style w:type="character" w:styleId="ListLabel2759">
+    <w:name w:val="ListLabel 2759"/>
+    <w:qFormat/>
+    <w:rPr>
+      <w:rFonts w:cs="OpenSymbol"/>
+    </w:rPr>
+  </w:style>
+  <w:style w:type="character" w:styleId="ListLabel2760">
+    <w:name w:val="ListLabel 2760"/>
+    <w:qFormat/>
+    <w:rPr>
+      <w:rFonts w:cs="OpenSymbol"/>
+    </w:rPr>
+  </w:style>
+  <w:style w:type="character" w:styleId="ListLabel2761">
+    <w:name w:val="ListLabel 2761"/>
+    <w:qFormat/>
+    <w:rPr>
+      <w:rFonts w:cs="OpenSymbol"/>
+    </w:rPr>
+  </w:style>
+  <w:style w:type="character" w:styleId="ListLabel2762">
+    <w:name w:val="ListLabel 2762"/>
+    <w:qFormat/>
+    <w:rPr>
+      <w:rFonts w:cs="OpenSymbol"/>
+    </w:rPr>
+  </w:style>
+  <w:style w:type="character" w:styleId="ListLabel2763">
+    <w:name w:val="ListLabel 2763"/>
+    <w:qFormat/>
+    <w:rPr>
+      <w:rFonts w:cs="OpenSymbol"/>
+    </w:rPr>
+  </w:style>
+  <w:style w:type="character" w:styleId="ListLabel2764">
+    <w:name w:val="ListLabel 2764"/>
+    <w:qFormat/>
+    <w:rPr>
+      <w:rFonts w:cs="OpenSymbol"/>
+    </w:rPr>
+  </w:style>
+  <w:style w:type="character" w:styleId="ListLabel2765">
+    <w:name w:val="ListLabel 2765"/>
+    <w:qFormat/>
+    <w:rPr>
+      <w:rFonts w:cs="OpenSymbol"/>
+    </w:rPr>
+  </w:style>
+  <w:style w:type="character" w:styleId="ListLabel2766">
+    <w:name w:val="ListLabel 2766"/>
+    <w:qFormat/>
+    <w:rPr>
+      <w:rFonts w:cs="OpenSymbol"/>
+    </w:rPr>
+  </w:style>
+  <w:style w:type="character" w:styleId="ListLabel2767">
+    <w:name w:val="ListLabel 2767"/>
+    <w:qFormat/>
+    <w:rPr>
+      <w:rFonts w:cs="OpenSymbol"/>
+    </w:rPr>
+  </w:style>
+  <w:style w:type="character" w:styleId="ListLabel2768">
+    <w:name w:val="ListLabel 2768"/>
+    <w:qFormat/>
+    <w:rPr>
+      <w:rFonts w:cs="OpenSymbol"/>
+    </w:rPr>
+  </w:style>
+  <w:style w:type="character" w:styleId="ListLabel2769">
+    <w:name w:val="ListLabel 2769"/>
+    <w:qFormat/>
+    <w:rPr>
+      <w:rFonts w:cs="OpenSymbol"/>
+    </w:rPr>
+  </w:style>
+  <w:style w:type="character" w:styleId="ListLabel2770">
+    <w:name w:val="ListLabel 2770"/>
+    <w:qFormat/>
+    <w:rPr>
+      <w:rFonts w:cs="OpenSymbol"/>
+    </w:rPr>
+  </w:style>
+  <w:style w:type="character" w:styleId="ListLabel2771">
+    <w:name w:val="ListLabel 2771"/>
+    <w:qFormat/>
+    <w:rPr>
+      <w:rFonts w:cs="OpenSymbol"/>
+    </w:rPr>
+  </w:style>
+  <w:style w:type="character" w:styleId="ListLabel2772">
+    <w:name w:val="ListLabel 2772"/>
+    <w:qFormat/>
+    <w:rPr>
+      <w:rFonts w:cs="OpenSymbol"/>
+    </w:rPr>
+  </w:style>
+  <w:style w:type="character" w:styleId="ListLabel2773">
+    <w:name w:val="ListLabel 2773"/>
+    <w:qFormat/>
+    <w:rPr>
+      <w:rFonts w:ascii="Calibri" w:hAnsi="Calibri" w:cs="OpenSymbol"/>
+    </w:rPr>
+  </w:style>
+  <w:style w:type="character" w:styleId="ListLabel2774">
+    <w:name w:val="ListLabel 2774"/>
+    <w:qFormat/>
+    <w:rPr>
+      <w:rFonts w:cs="OpenSymbol"/>
+    </w:rPr>
+  </w:style>
+  <w:style w:type="character" w:styleId="ListLabel2775">
+    <w:name w:val="ListLabel 2775"/>
+    <w:qFormat/>
+    <w:rPr>
+      <w:rFonts w:cs="OpenSymbol"/>
+    </w:rPr>
+  </w:style>
+  <w:style w:type="character" w:styleId="ListLabel2776">
+    <w:name w:val="ListLabel 2776"/>
+    <w:qFormat/>
+    <w:rPr>
+      <w:rFonts w:cs="OpenSymbol"/>
+    </w:rPr>
+  </w:style>
+  <w:style w:type="character" w:styleId="ListLabel2777">
+    <w:name w:val="ListLabel 2777"/>
+    <w:qFormat/>
+    <w:rPr>
+      <w:rFonts w:cs="OpenSymbol"/>
+    </w:rPr>
+  </w:style>
+  <w:style w:type="character" w:styleId="ListLabel2778">
+    <w:name w:val="ListLabel 2778"/>
+    <w:qFormat/>
+    <w:rPr>
+      <w:rFonts w:cs="OpenSymbol"/>
+    </w:rPr>
+  </w:style>
+  <w:style w:type="character" w:styleId="ListLabel2779">
+    <w:name w:val="ListLabel 2779"/>
+    <w:qFormat/>
+    <w:rPr>
+      <w:rFonts w:cs="OpenSymbol"/>
+    </w:rPr>
+  </w:style>
+  <w:style w:type="character" w:styleId="ListLabel2780">
+    <w:name w:val="ListLabel 2780"/>
+    <w:qFormat/>
+    <w:rPr>
+      <w:rFonts w:cs="OpenSymbol"/>
+    </w:rPr>
+  </w:style>
+  <w:style w:type="character" w:styleId="ListLabel2781">
+    <w:name w:val="ListLabel 2781"/>
+    <w:qFormat/>
+    <w:rPr>
+      <w:rFonts w:cs="OpenSymbol"/>
+    </w:rPr>
+  </w:style>
+  <w:style w:type="character" w:styleId="ListLabel2782">
+    <w:name w:val="ListLabel 2782"/>
+    <w:qFormat/>
+    <w:rPr>
+      <w:rFonts w:ascii="Calibri" w:hAnsi="Calibri" w:cs="OpenSymbol"/>
+      <w:b w:val="false"/>
+      <w:sz w:val="24"/>
+    </w:rPr>
+  </w:style>
+  <w:style w:type="character" w:styleId="ListLabel2783">
+    <w:name w:val="ListLabel 2783"/>
+    <w:qFormat/>
+    <w:rPr>
+      <w:rFonts w:cs="OpenSymbol"/>
+    </w:rPr>
+  </w:style>
+  <w:style w:type="character" w:styleId="ListLabel2784">
+    <w:name w:val="ListLabel 2784"/>
+    <w:qFormat/>
+    <w:rPr>
+      <w:rFonts w:cs="OpenSymbol"/>
+    </w:rPr>
+  </w:style>
+  <w:style w:type="character" w:styleId="ListLabel2785">
+    <w:name w:val="ListLabel 2785"/>
+    <w:qFormat/>
+    <w:rPr>
+      <w:rFonts w:cs="OpenSymbol"/>
+    </w:rPr>
+  </w:style>
+  <w:style w:type="character" w:styleId="ListLabel2786">
+    <w:name w:val="ListLabel 2786"/>
+    <w:qFormat/>
+    <w:rPr>
+      <w:rFonts w:cs="OpenSymbol"/>
+    </w:rPr>
+  </w:style>
+  <w:style w:type="character" w:styleId="ListLabel2787">
+    <w:name w:val="ListLabel 2787"/>
+    <w:qFormat/>
+    <w:rPr>
+      <w:rFonts w:cs="OpenSymbol"/>
+    </w:rPr>
+  </w:style>
+  <w:style w:type="character" w:styleId="ListLabel2788">
+    <w:name w:val="ListLabel 2788"/>
+    <w:qFormat/>
+    <w:rPr>
+      <w:rFonts w:cs="OpenSymbol"/>
+    </w:rPr>
+  </w:style>
+  <w:style w:type="character" w:styleId="ListLabel2789">
+    <w:name w:val="ListLabel 2789"/>
+    <w:qFormat/>
+    <w:rPr>
+      <w:rFonts w:cs="OpenSymbol"/>
+    </w:rPr>
+  </w:style>
+  <w:style w:type="character" w:styleId="ListLabel2790">
+    <w:name w:val="ListLabel 2790"/>
+    <w:qFormat/>
+    <w:rPr>
+      <w:rFonts w:cs="OpenSymbol"/>
+    </w:rPr>
+  </w:style>
+  <w:style w:type="character" w:styleId="ListLabel2791">
+    <w:name w:val="ListLabel 2791"/>
+    <w:qFormat/>
+    <w:rPr>
+      <w:rFonts w:cs="OpenSymbol"/>
+    </w:rPr>
+  </w:style>
+  <w:style w:type="character" w:styleId="ListLabel2792">
+    <w:name w:val="ListLabel 2792"/>
+    <w:qFormat/>
+    <w:rPr>
+      <w:rFonts w:cs="OpenSymbol"/>
+    </w:rPr>
+  </w:style>
+  <w:style w:type="character" w:styleId="ListLabel2793">
+    <w:name w:val="ListLabel 2793"/>
+    <w:qFormat/>
+    <w:rPr>
+      <w:rFonts w:cs="OpenSymbol"/>
+    </w:rPr>
+  </w:style>
+  <w:style w:type="character" w:styleId="ListLabel2794">
+    <w:name w:val="ListLabel 2794"/>
+    <w:qFormat/>
+    <w:rPr>
+      <w:rFonts w:cs="OpenSymbol"/>
+    </w:rPr>
+  </w:style>
+  <w:style w:type="character" w:styleId="ListLabel2795">
+    <w:name w:val="ListLabel 2795"/>
+    <w:qFormat/>
+    <w:rPr>
+      <w:rFonts w:cs="OpenSymbol"/>
+    </w:rPr>
+  </w:style>
+  <w:style w:type="character" w:styleId="ListLabel2796">
+    <w:name w:val="ListLabel 2796"/>
+    <w:qFormat/>
+    <w:rPr>
+      <w:rFonts w:cs="OpenSymbol"/>
+    </w:rPr>
+  </w:style>
+  <w:style w:type="character" w:styleId="ListLabel2797">
+    <w:name w:val="ListLabel 2797"/>
+    <w:qFormat/>
+    <w:rPr>
+      <w:rFonts w:cs="OpenSymbol"/>
+    </w:rPr>
+  </w:style>
+  <w:style w:type="character" w:styleId="ListLabel2798">
+    <w:name w:val="ListLabel 2798"/>
+    <w:qFormat/>
+    <w:rPr>
+      <w:rFonts w:cs="OpenSymbol"/>
+    </w:rPr>
+  </w:style>
+  <w:style w:type="character" w:styleId="ListLabel2799">
+    <w:name w:val="ListLabel 2799"/>
+    <w:qFormat/>
+    <w:rPr>
+      <w:rFonts w:cs="OpenSymbol"/>
+    </w:rPr>
+  </w:style>
+  <w:style w:type="character" w:styleId="ListLabel2800">
+    <w:name w:val="ListLabel 2800"/>
+    <w:qFormat/>
+    <w:rPr>
+      <w:rFonts w:cs="OpenSymbol"/>
+    </w:rPr>
+  </w:style>
+  <w:style w:type="character" w:styleId="ListLabel2801">
+    <w:name w:val="ListLabel 2801"/>
+    <w:qFormat/>
+    <w:rPr>
+      <w:rFonts w:cs="OpenSymbol"/>
+    </w:rPr>
+  </w:style>
+  <w:style w:type="character" w:styleId="ListLabel2802">
+    <w:name w:val="ListLabel 2802"/>
+    <w:qFormat/>
+    <w:rPr>
+      <w:rFonts w:cs="OpenSymbol"/>
+    </w:rPr>
+  </w:style>
+  <w:style w:type="character" w:styleId="ListLabel2803">
+    <w:name w:val="ListLabel 2803"/>
+    <w:qFormat/>
+    <w:rPr>
+      <w:rFonts w:cs="OpenSymbol"/>
+    </w:rPr>
+  </w:style>
+  <w:style w:type="character" w:styleId="ListLabel2804">
+    <w:name w:val="ListLabel 2804"/>
+    <w:qFormat/>
+    <w:rPr>
+      <w:rFonts w:cs="OpenSymbol"/>
+    </w:rPr>
+  </w:style>
+  <w:style w:type="character" w:styleId="ListLabel2805">
+    <w:name w:val="ListLabel 2805"/>
+    <w:qFormat/>
+    <w:rPr>
+      <w:rFonts w:cs="OpenSymbol"/>
+    </w:rPr>
+  </w:style>
+  <w:style w:type="character" w:styleId="ListLabel2806">
+    <w:name w:val="ListLabel 2806"/>
+    <w:qFormat/>
+    <w:rPr>
+      <w:rFonts w:cs="OpenSymbol"/>
+    </w:rPr>
+  </w:style>
+  <w:style w:type="character" w:styleId="ListLabel2807">
+    <w:name w:val="ListLabel 2807"/>
+    <w:qFormat/>
+    <w:rPr>
+      <w:rFonts w:cs="OpenSymbol"/>
+    </w:rPr>
+  </w:style>
+  <w:style w:type="character" w:styleId="ListLabel2808">
+    <w:name w:val="ListLabel 2808"/>
+    <w:qFormat/>
+    <w:rPr>
+      <w:rFonts w:cs="OpenSymbol"/>
+    </w:rPr>
+  </w:style>
+  <w:style w:type="character" w:styleId="ListLabel2809">
+    <w:name w:val="ListLabel 2809"/>
+    <w:qFormat/>
+    <w:rPr>
+      <w:rFonts w:cs="OpenSymbol"/>
+    </w:rPr>
+  </w:style>
+  <w:style w:type="character" w:styleId="ListLabel2810">
+    <w:name w:val="ListLabel 2810"/>
+    <w:qFormat/>
+    <w:rPr>
+      <w:rFonts w:cs="OpenSymbol"/>
+    </w:rPr>
+  </w:style>
+  <w:style w:type="character" w:styleId="ListLabel2811">
+    <w:name w:val="ListLabel 2811"/>
+    <w:qFormat/>
+    <w:rPr>
+      <w:rFonts w:cs="OpenSymbol"/>
+    </w:rPr>
+  </w:style>
+  <w:style w:type="character" w:styleId="ListLabel2812">
+    <w:name w:val="ListLabel 2812"/>
+    <w:qFormat/>
+    <w:rPr>
+      <w:rFonts w:cs="OpenSymbol"/>
+    </w:rPr>
+  </w:style>
+  <w:style w:type="character" w:styleId="ListLabel2813">
+    <w:name w:val="ListLabel 2813"/>
+    <w:qFormat/>
+    <w:rPr>
+      <w:rFonts w:cs="OpenSymbol"/>
+    </w:rPr>
+  </w:style>
+  <w:style w:type="character" w:styleId="ListLabel2814">
+    <w:name w:val="ListLabel 2814"/>
+    <w:qFormat/>
+    <w:rPr>
+      <w:rFonts w:cs="OpenSymbol"/>
+    </w:rPr>
+  </w:style>
+  <w:style w:type="character" w:styleId="ListLabel2815">
+    <w:name w:val="ListLabel 2815"/>
+    <w:qFormat/>
+    <w:rPr>
+      <w:rFonts w:cs="OpenSymbol"/>
+    </w:rPr>
+  </w:style>
+  <w:style w:type="character" w:styleId="ListLabel2816">
+    <w:name w:val="ListLabel 2816"/>
+    <w:qFormat/>
+    <w:rPr>
+      <w:rFonts w:cs="OpenSymbol"/>
+    </w:rPr>
+  </w:style>
+  <w:style w:type="character" w:styleId="ListLabel2817">
+    <w:name w:val="ListLabel 2817"/>
+    <w:qFormat/>
+    <w:rPr>
+      <w:rFonts w:cs="OpenSymbol"/>
+    </w:rPr>
+  </w:style>
+  <w:style w:type="character" w:styleId="ListLabel2818">
+    <w:name w:val="ListLabel 2818"/>
+    <w:qFormat/>
+    <w:rPr>
+      <w:rFonts w:cs="OpenSymbol"/>
+    </w:rPr>
+  </w:style>
+  <w:style w:type="character" w:styleId="ListLabel2819">
+    <w:name w:val="ListLabel 2819"/>
+    <w:qFormat/>
+    <w:rPr>
+      <w:rFonts w:cs="OpenSymbol"/>
+    </w:rPr>
+  </w:style>
+  <w:style w:type="character" w:styleId="ListLabel2820">
+    <w:name w:val="ListLabel 2820"/>
+    <w:qFormat/>
+    <w:rPr>
+      <w:rFonts w:cs="OpenSymbol"/>
+    </w:rPr>
+  </w:style>
+  <w:style w:type="character" w:styleId="ListLabel2821">
+    <w:name w:val="ListLabel 2821"/>
+    <w:qFormat/>
+    <w:rPr>
+      <w:rFonts w:cs="OpenSymbol"/>
+    </w:rPr>
+  </w:style>
+  <w:style w:type="character" w:styleId="ListLabel2822">
+    <w:name w:val="ListLabel 2822"/>
+    <w:qFormat/>
+    <w:rPr>
+      <w:rFonts w:cs="OpenSymbol"/>
+    </w:rPr>
+  </w:style>
+  <w:style w:type="character" w:styleId="ListLabel2823">
+    <w:name w:val="ListLabel 2823"/>
+    <w:qFormat/>
+    <w:rPr>
+      <w:rFonts w:cs="OpenSymbol"/>
+    </w:rPr>
+  </w:style>
+  <w:style w:type="character" w:styleId="ListLabel2824">
+    <w:name w:val="ListLabel 2824"/>
+    <w:qFormat/>
+    <w:rPr>
+      <w:rFonts w:cs="OpenSymbol"/>
+    </w:rPr>
+  </w:style>
+  <w:style w:type="character" w:styleId="ListLabel2825">
+    <w:name w:val="ListLabel 2825"/>
+    <w:qFormat/>
+    <w:rPr>
+      <w:rFonts w:cs="OpenSymbol"/>
+    </w:rPr>
+  </w:style>
+  <w:style w:type="character" w:styleId="ListLabel2826">
+    <w:name w:val="ListLabel 2826"/>
+    <w:qFormat/>
+    <w:rPr>
+      <w:rFonts w:cs="OpenSymbol"/>
+    </w:rPr>
+  </w:style>
+  <w:style w:type="character" w:styleId="ListLabel2827">
+    <w:name w:val="ListLabel 2827"/>
+    <w:qFormat/>
+    <w:rPr>
+      <w:rFonts w:cs="OpenSymbol"/>
+    </w:rPr>
+  </w:style>
+  <w:style w:type="character" w:styleId="ListLabel2828">
+    <w:name w:val="ListLabel 2828"/>
+    <w:qFormat/>
+    <w:rPr>
+      <w:rFonts w:cs="OpenSymbol"/>
+    </w:rPr>
+  </w:style>
+  <w:style w:type="character" w:styleId="ListLabel2829">
+    <w:name w:val="ListLabel 2829"/>
+    <w:qFormat/>
+    <w:rPr>
+      <w:rFonts w:cs="OpenSymbol"/>
+    </w:rPr>
+  </w:style>
+  <w:style w:type="character" w:styleId="ListLabel2830">
+    <w:name w:val="ListLabel 2830"/>
+    <w:qFormat/>
+    <w:rPr>
+      <w:rFonts w:cs="OpenSymbol"/>
+    </w:rPr>
+  </w:style>
+  <w:style w:type="character" w:styleId="ListLabel2831">
+    <w:name w:val="ListLabel 2831"/>
+    <w:qFormat/>
+    <w:rPr>
+      <w:rFonts w:cs="OpenSymbol"/>
+    </w:rPr>
+  </w:style>
+  <w:style w:type="character" w:styleId="ListLabel2832">
+    <w:name w:val="ListLabel 2832"/>
+    <w:qFormat/>
+    <w:rPr>
+      <w:rFonts w:cs="OpenSymbol"/>
+    </w:rPr>
+  </w:style>
+  <w:style w:type="character" w:styleId="ListLabel2833">
+    <w:name w:val="ListLabel 2833"/>
+    <w:qFormat/>
+    <w:rPr>
+      <w:rFonts w:cs="OpenSymbol"/>
+    </w:rPr>
+  </w:style>
+  <w:style w:type="character" w:styleId="ListLabel2834">
+    <w:name w:val="ListLabel 2834"/>
+    <w:qFormat/>
+    <w:rPr>
+      <w:rFonts w:cs="OpenSymbol"/>
+    </w:rPr>
+  </w:style>
+  <w:style w:type="character" w:styleId="ListLabel2835">
+    <w:name w:val="ListLabel 2835"/>
+    <w:qFormat/>
+    <w:rPr>
+      <w:rFonts w:cs="OpenSymbol"/>
+    </w:rPr>
+  </w:style>
+  <w:style w:type="character" w:styleId="ListLabel2836">
+    <w:name w:val="ListLabel 2836"/>
+    <w:qFormat/>
+    <w:rPr>
+      <w:rFonts w:cs="OpenSymbol"/>
+    </w:rPr>
+  </w:style>
+  <w:style w:type="character" w:styleId="ListLabel2837">
+    <w:name w:val="ListLabel 2837"/>
+    <w:qFormat/>
+    <w:rPr>
+      <w:rFonts w:cs="OpenSymbol"/>
+    </w:rPr>
+  </w:style>
+  <w:style w:type="character" w:styleId="ListLabel2838">
+    <w:name w:val="ListLabel 2838"/>
+    <w:qFormat/>
+    <w:rPr>
+      <w:rFonts w:cs="OpenSymbol"/>
+    </w:rPr>
+  </w:style>
+  <w:style w:type="character" w:styleId="ListLabel2839">
+    <w:name w:val="ListLabel 2839"/>
+    <w:qFormat/>
+    <w:rPr>
+      <w:rFonts w:cs="OpenSymbol"/>
+    </w:rPr>
+  </w:style>
+  <w:style w:type="character" w:styleId="ListLabel2840">
+    <w:name w:val="ListLabel 2840"/>
+    <w:qFormat/>
+    <w:rPr>
+      <w:rFonts w:cs="OpenSymbol"/>
+    </w:rPr>
+  </w:style>
+  <w:style w:type="character" w:styleId="ListLabel2841">
+    <w:name w:val="ListLabel 2841"/>
+    <w:qFormat/>
+    <w:rPr>
+      <w:rFonts w:cs="OpenSymbol"/>
+    </w:rPr>
+  </w:style>
+  <w:style w:type="character" w:styleId="ListLabel2842">
+    <w:name w:val="ListLabel 2842"/>
+    <w:qFormat/>
+    <w:rPr>
+      <w:rFonts w:cs="OpenSymbol"/>
+    </w:rPr>
+  </w:style>
+  <w:style w:type="character" w:styleId="ListLabel2843">
+    <w:name w:val="ListLabel 2843"/>
+    <w:qFormat/>
+    <w:rPr>
+      <w:rFonts w:cs="OpenSymbol"/>
+    </w:rPr>
+  </w:style>
+  <w:style w:type="character" w:styleId="ListLabel2844">
+    <w:name w:val="ListLabel 2844"/>
+    <w:qFormat/>
+    <w:rPr>
+      <w:rFonts w:cs="OpenSymbol"/>
+    </w:rPr>
+  </w:style>
+  <w:style w:type="character" w:styleId="ListLabel2845">
+    <w:name w:val="ListLabel 2845"/>
+    <w:qFormat/>
+    <w:rPr>
+      <w:rFonts w:cs="OpenSymbol"/>
+    </w:rPr>
+  </w:style>
+  <w:style w:type="character" w:styleId="ListLabel2846">
+    <w:name w:val="ListLabel 2846"/>
+    <w:qFormat/>
+    <w:rPr>
+      <w:rFonts w:cs="OpenSymbol"/>
+    </w:rPr>
+  </w:style>
+  <w:style w:type="character" w:styleId="ListLabel2847">
+    <w:name w:val="ListLabel 2847"/>
+    <w:qFormat/>
+    <w:rPr>
+      <w:rFonts w:cs="OpenSymbol"/>
+    </w:rPr>
+  </w:style>
+  <w:style w:type="character" w:styleId="ListLabel2848">
+    <w:name w:val="ListLabel 2848"/>
+    <w:qFormat/>
+    <w:rPr>
+      <w:rFonts w:cs="OpenSymbol"/>
+    </w:rPr>
+  </w:style>
+  <w:style w:type="character" w:styleId="ListLabel2849">
+    <w:name w:val="ListLabel 2849"/>
+    <w:qFormat/>
+    <w:rPr>
+      <w:rFonts w:cs="OpenSymbol"/>
+    </w:rPr>
+  </w:style>
+  <w:style w:type="character" w:styleId="ListLabel2850">
+    <w:name w:val="ListLabel 2850"/>
+    <w:qFormat/>
+    <w:rPr>
+      <w:rFonts w:cs="OpenSymbol"/>
+    </w:rPr>
+  </w:style>
+  <w:style w:type="character" w:styleId="ListLabel2851">
+    <w:name w:val="ListLabel 2851"/>
+    <w:qFormat/>
+    <w:rPr>
+      <w:rFonts w:cs="OpenSymbol"/>
+    </w:rPr>
+  </w:style>
+  <w:style w:type="character" w:styleId="ListLabel2852">
+    <w:name w:val="ListLabel 2852"/>
+    <w:qFormat/>
+    <w:rPr>
+      <w:rFonts w:cs="OpenSymbol"/>
+    </w:rPr>
+  </w:style>
+  <w:style w:type="character" w:styleId="ListLabel2853">
+    <w:name w:val="ListLabel 2853"/>
+    <w:qFormat/>
+    <w:rPr>
+      <w:rFonts w:cs="OpenSymbol"/>
+    </w:rPr>
+  </w:style>
+  <w:style w:type="character" w:styleId="ListLabel2854">
+    <w:name w:val="ListLabel 2854"/>
+    <w:qFormat/>
+    <w:rPr>
+      <w:rFonts w:cs="OpenSymbol"/>
+    </w:rPr>
+  </w:style>
+  <w:style w:type="character" w:styleId="ListLabel2855">
+    <w:name w:val="ListLabel 2855"/>
+    <w:qFormat/>
+    <w:rPr>
+      <w:rFonts w:cs="OpenSymbol"/>
+    </w:rPr>
+  </w:style>
+  <w:style w:type="character" w:styleId="ListLabel2856">
+    <w:name w:val="ListLabel 2856"/>
+    <w:qFormat/>
+    <w:rPr>
+      <w:rFonts w:cs="OpenSymbol"/>
+    </w:rPr>
+  </w:style>
+  <w:style w:type="character" w:styleId="ListLabel2857">
+    <w:name w:val="ListLabel 2857"/>
+    <w:qFormat/>
+    <w:rPr>
+      <w:rFonts w:cs="OpenSymbol"/>
+    </w:rPr>
+  </w:style>
+  <w:style w:type="character" w:styleId="ListLabel2858">
+    <w:name w:val="ListLabel 2858"/>
+    <w:qFormat/>
+    <w:rPr>
+      <w:rFonts w:cs="OpenSymbol"/>
+    </w:rPr>
+  </w:style>
+  <w:style w:type="character" w:styleId="ListLabel2859">
+    <w:name w:val="ListLabel 2859"/>
+    <w:qFormat/>
+    <w:rPr>
+      <w:rFonts w:cs="OpenSymbol"/>
+    </w:rPr>
+  </w:style>
+  <w:style w:type="character" w:styleId="ListLabel2860">
+    <w:name w:val="ListLabel 2860"/>
+    <w:qFormat/>
+    <w:rPr>
+      <w:rFonts w:cs="OpenSymbol"/>
+    </w:rPr>
+  </w:style>
+  <w:style w:type="character" w:styleId="ListLabel2861">
+    <w:name w:val="ListLabel 2861"/>
+    <w:qFormat/>
+    <w:rPr>
+      <w:rFonts w:cs="OpenSymbol"/>
+    </w:rPr>
+  </w:style>
+  <w:style w:type="character" w:styleId="ListLabel2862">
+    <w:name w:val="ListLabel 2862"/>
+    <w:qFormat/>
+    <w:rPr>
+      <w:rFonts w:cs="OpenSymbol"/>
+    </w:rPr>
+  </w:style>
+  <w:style w:type="character" w:styleId="ListLabel2863">
+    <w:name w:val="ListLabel 2863"/>
+    <w:qFormat/>
+    <w:rPr>
+      <w:rFonts w:cs="OpenSymbol"/>
+    </w:rPr>
+  </w:style>
+  <w:style w:type="character" w:styleId="ListLabel2864">
+    <w:name w:val="ListLabel 2864"/>
+    <w:qFormat/>
+    <w:rPr>
+      <w:rFonts w:cs="OpenSymbol"/>
+    </w:rPr>
+  </w:style>
+  <w:style w:type="character" w:styleId="ListLabel2865">
+    <w:name w:val="ListLabel 2865"/>
+    <w:qFormat/>
+    <w:rPr>
+      <w:rFonts w:cs="OpenSymbol"/>
+    </w:rPr>
+  </w:style>
+  <w:style w:type="character" w:styleId="ListLabel2866">
+    <w:name w:val="ListLabel 2866"/>
+    <w:qFormat/>
+    <w:rPr>
+      <w:rFonts w:cs="OpenSymbol"/>
+    </w:rPr>
+  </w:style>
+  <w:style w:type="character" w:styleId="ListLabel2867">
+    <w:name w:val="ListLabel 2867"/>
+    <w:qFormat/>
+    <w:rPr>
+      <w:rFonts w:cs="OpenSymbol"/>
+    </w:rPr>
+  </w:style>
+  <w:style w:type="character" w:styleId="ListLabel2868">
+    <w:name w:val="ListLabel 2868"/>
+    <w:qFormat/>
+    <w:rPr>
+      <w:rFonts w:cs="OpenSymbol"/>
+    </w:rPr>
+  </w:style>
+  <w:style w:type="character" w:styleId="ListLabel2869">
+    <w:name w:val="ListLabel 2869"/>
+    <w:qFormat/>
+    <w:rPr>
+      <w:rFonts w:cs="OpenSymbol"/>
+    </w:rPr>
+  </w:style>
+  <w:style w:type="character" w:styleId="ListLabel2870">
+    <w:name w:val="ListLabel 2870"/>
+    <w:qFormat/>
+    <w:rPr>
+      <w:rFonts w:cs="OpenSymbol"/>
+    </w:rPr>
+  </w:style>
+  <w:style w:type="character" w:styleId="ListLabel2871">
+    <w:name w:val="ListLabel 2871"/>
+    <w:qFormat/>
+    <w:rPr>
+      <w:rFonts w:cs="OpenSymbol"/>
+    </w:rPr>
+  </w:style>
+  <w:style w:type="character" w:styleId="ListLabel2872">
+    <w:name w:val="ListLabel 2872"/>
+    <w:qFormat/>
+    <w:rPr>
+      <w:rFonts w:ascii="Calibri" w:hAnsi="Calibri" w:cs="OpenSymbol"/>
+      <w:sz w:val="24"/>
+    </w:rPr>
+  </w:style>
+  <w:style w:type="character" w:styleId="ListLabel2873">
+    <w:name w:val="ListLabel 2873"/>
+    <w:qFormat/>
+    <w:rPr>
+      <w:rFonts w:cs="OpenSymbol"/>
+    </w:rPr>
+  </w:style>
+  <w:style w:type="character" w:styleId="ListLabel2874">
+    <w:name w:val="ListLabel 2874"/>
+    <w:qFormat/>
+    <w:rPr>
+      <w:rFonts w:cs="OpenSymbol"/>
+    </w:rPr>
+  </w:style>
+  <w:style w:type="character" w:styleId="ListLabel2875">
+    <w:name w:val="ListLabel 2875"/>
+    <w:qFormat/>
+    <w:rPr>
+      <w:rFonts w:cs="OpenSymbol"/>
+    </w:rPr>
+  </w:style>
+  <w:style w:type="character" w:styleId="ListLabel2876">
+    <w:name w:val="ListLabel 2876"/>
+    <w:qFormat/>
+    <w:rPr>
+      <w:rFonts w:cs="OpenSymbol"/>
+    </w:rPr>
+  </w:style>
+  <w:style w:type="character" w:styleId="ListLabel2877">
+    <w:name w:val="ListLabel 2877"/>
+    <w:qFormat/>
+    <w:rPr>
+      <w:rFonts w:cs="OpenSymbol"/>
+    </w:rPr>
+  </w:style>
+  <w:style w:type="character" w:styleId="ListLabel2878">
+    <w:name w:val="ListLabel 2878"/>
+    <w:qFormat/>
+    <w:rPr>
+      <w:rFonts w:cs="OpenSymbol"/>
+    </w:rPr>
+  </w:style>
+  <w:style w:type="character" w:styleId="ListLabel2879">
+    <w:name w:val="ListLabel 2879"/>
+    <w:qFormat/>
+    <w:rPr>
+      <w:rFonts w:cs="OpenSymbol"/>
+    </w:rPr>
+  </w:style>
+  <w:style w:type="character" w:styleId="ListLabel2880">
+    <w:name w:val="ListLabel 2880"/>
+    <w:qFormat/>
+    <w:rPr>
+      <w:rFonts w:cs="OpenSymbol"/>
+    </w:rPr>
+  </w:style>
+  <w:style w:type="character" w:styleId="ListLabel2881">
+    <w:name w:val="ListLabel 2881"/>
+    <w:qFormat/>
+    <w:rPr>
+      <w:rFonts w:ascii="Calibri" w:hAnsi="Calibri" w:cs="OpenSymbol"/>
+      <w:sz w:val="24"/>
+    </w:rPr>
+  </w:style>
+  <w:style w:type="character" w:styleId="ListLabel2882">
+    <w:name w:val="ListLabel 2882"/>
+    <w:qFormat/>
+    <w:rPr>
+      <w:rFonts w:cs="OpenSymbol"/>
+    </w:rPr>
+  </w:style>
+  <w:style w:type="character" w:styleId="ListLabel2883">
+    <w:name w:val="ListLabel 2883"/>
+    <w:qFormat/>
+    <w:rPr>
+      <w:rFonts w:cs="OpenSymbol"/>
+    </w:rPr>
+  </w:style>
+  <w:style w:type="character" w:styleId="ListLabel2884">
+    <w:name w:val="ListLabel 2884"/>
+    <w:qFormat/>
+    <w:rPr>
+      <w:rFonts w:cs="OpenSymbol"/>
+    </w:rPr>
+  </w:style>
+  <w:style w:type="character" w:styleId="ListLabel2885">
+    <w:name w:val="ListLabel 2885"/>
+    <w:qFormat/>
+    <w:rPr>
+      <w:rFonts w:cs="OpenSymbol"/>
+    </w:rPr>
+  </w:style>
+  <w:style w:type="character" w:styleId="ListLabel2886">
+    <w:name w:val="ListLabel 2886"/>
+    <w:qFormat/>
+    <w:rPr>
+      <w:rFonts w:cs="OpenSymbol"/>
+    </w:rPr>
+  </w:style>
+  <w:style w:type="character" w:styleId="ListLabel2887">
+    <w:name w:val="ListLabel 2887"/>
+    <w:qFormat/>
+    <w:rPr>
+      <w:rFonts w:cs="OpenSymbol"/>
+    </w:rPr>
+  </w:style>
+  <w:style w:type="character" w:styleId="ListLabel2888">
+    <w:name w:val="ListLabel 2888"/>
+    <w:qFormat/>
+    <w:rPr>
+      <w:rFonts w:cs="OpenSymbol"/>
+    </w:rPr>
+  </w:style>
+  <w:style w:type="character" w:styleId="ListLabel2889">
+    <w:name w:val="ListLabel 2889"/>
+    <w:qFormat/>
+    <w:rPr>
+      <w:rFonts w:cs="OpenSymbol"/>
+    </w:rPr>
+  </w:style>
+  <w:style w:type="character" w:styleId="ListLabel2890">
+    <w:name w:val="ListLabel 2890"/>
+    <w:qFormat/>
+    <w:rPr>
+      <w:rFonts w:cs="OpenSymbol"/>
+    </w:rPr>
+  </w:style>
+  <w:style w:type="character" w:styleId="ListLabel2891">
+    <w:name w:val="ListLabel 2891"/>
+    <w:qFormat/>
+    <w:rPr>
+      <w:rFonts w:cs="OpenSymbol"/>
+    </w:rPr>
+  </w:style>
+  <w:style w:type="character" w:styleId="ListLabel2892">
+    <w:name w:val="ListLabel 2892"/>
+    <w:qFormat/>
+    <w:rPr>
+      <w:rFonts w:cs="OpenSymbol"/>
+    </w:rPr>
+  </w:style>
+  <w:style w:type="character" w:styleId="ListLabel2893">
+    <w:name w:val="ListLabel 2893"/>
+    <w:qFormat/>
+    <w:rPr>
+      <w:rFonts w:cs="OpenSymbol"/>
+    </w:rPr>
+  </w:style>
+  <w:style w:type="character" w:styleId="ListLabel2894">
+    <w:name w:val="ListLabel 2894"/>
+    <w:qFormat/>
+    <w:rPr>
+      <w:rFonts w:cs="OpenSymbol"/>
+    </w:rPr>
+  </w:style>
+  <w:style w:type="character" w:styleId="ListLabel2895">
+    <w:name w:val="ListLabel 2895"/>
+    <w:qFormat/>
+    <w:rPr>
+      <w:rFonts w:cs="OpenSymbol"/>
+    </w:rPr>
+  </w:style>
+  <w:style w:type="character" w:styleId="ListLabel2896">
+    <w:name w:val="ListLabel 2896"/>
+    <w:qFormat/>
+    <w:rPr>
+      <w:rFonts w:cs="OpenSymbol"/>
+    </w:rPr>
+  </w:style>
+  <w:style w:type="character" w:styleId="ListLabel2897">
+    <w:name w:val="ListLabel 2897"/>
+    <w:qFormat/>
+    <w:rPr>
+      <w:rFonts w:cs="OpenSymbol"/>
+    </w:rPr>
+  </w:style>
+  <w:style w:type="character" w:styleId="ListLabel2898">
+    <w:name w:val="ListLabel 2898"/>
+    <w:qFormat/>
+    <w:rPr>
+      <w:rFonts w:cs="OpenSymbol"/>
+    </w:rPr>
+  </w:style>
+  <w:style w:type="character" w:styleId="ListLabel2899">
+    <w:name w:val="ListLabel 2899"/>
+    <w:qFormat/>
+    <w:rPr>
+      <w:rFonts w:cs="OpenSymbol"/>
+    </w:rPr>
+  </w:style>
+  <w:style w:type="character" w:styleId="ListLabel2900">
+    <w:name w:val="ListLabel 2900"/>
+    <w:qFormat/>
+    <w:rPr>
+      <w:rFonts w:cs="OpenSymbol"/>
+    </w:rPr>
+  </w:style>
+  <w:style w:type="character" w:styleId="ListLabel2901">
+    <w:name w:val="ListLabel 2901"/>
+    <w:qFormat/>
+    <w:rPr>
+      <w:rFonts w:cs="OpenSymbol"/>
+    </w:rPr>
+  </w:style>
+  <w:style w:type="character" w:styleId="ListLabel2902">
+    <w:name w:val="ListLabel 2902"/>
+    <w:qFormat/>
+    <w:rPr>
+      <w:rFonts w:cs="OpenSymbol"/>
+    </w:rPr>
+  </w:style>
+  <w:style w:type="character" w:styleId="ListLabel2903">
+    <w:name w:val="ListLabel 2903"/>
+    <w:qFormat/>
+    <w:rPr>
+      <w:rFonts w:cs="OpenSymbol"/>
+    </w:rPr>
+  </w:style>
+  <w:style w:type="character" w:styleId="ListLabel2904">
+    <w:name w:val="ListLabel 2904"/>
+    <w:qFormat/>
+    <w:rPr>
+      <w:rFonts w:cs="OpenSymbol"/>
+    </w:rPr>
+  </w:style>
+  <w:style w:type="character" w:styleId="ListLabel2905">
+    <w:name w:val="ListLabel 2905"/>
+    <w:qFormat/>
+    <w:rPr>
+      <w:rFonts w:cs="OpenSymbol"/>
+    </w:rPr>
+  </w:style>
+  <w:style w:type="character" w:styleId="ListLabel2906">
+    <w:name w:val="ListLabel 2906"/>
+    <w:qFormat/>
+    <w:rPr>
+      <w:rFonts w:cs="OpenSymbol"/>
+    </w:rPr>
+  </w:style>
+  <w:style w:type="character" w:styleId="ListLabel2907">
+    <w:name w:val="ListLabel 2907"/>
+    <w:qFormat/>
+    <w:rPr>
+      <w:rFonts w:cs="OpenSymbol"/>
+    </w:rPr>
+  </w:style>
+  <w:style w:type="character" w:styleId="ListLabel2908">
+    <w:name w:val="ListLabel 2908"/>
+    <w:qFormat/>
+    <w:rPr>
+      <w:rFonts w:cs="OpenSymbol"/>
+    </w:rPr>
+  </w:style>
+  <w:style w:type="character" w:styleId="ListLabel2909">
+    <w:name w:val="ListLabel 2909"/>
+    <w:qFormat/>
+    <w:rPr>
+      <w:rFonts w:cs="OpenSymbol"/>
+    </w:rPr>
+  </w:style>
+  <w:style w:type="character" w:styleId="ListLabel2910">
+    <w:name w:val="ListLabel 2910"/>
+    <w:qFormat/>
+    <w:rPr>
+      <w:rFonts w:cs="OpenSymbol"/>
+    </w:rPr>
+  </w:style>
+  <w:style w:type="character" w:styleId="ListLabel2911">
+    <w:name w:val="ListLabel 2911"/>
+    <w:qFormat/>
+    <w:rPr>
+      <w:rFonts w:cs="OpenSymbol"/>
+    </w:rPr>
+  </w:style>
+  <w:style w:type="character" w:styleId="ListLabel2912">
+    <w:name w:val="ListLabel 2912"/>
+    <w:qFormat/>
+    <w:rPr>
+      <w:rFonts w:cs="OpenSymbol"/>
+    </w:rPr>
+  </w:style>
+  <w:style w:type="character" w:styleId="ListLabel2913">
+    <w:name w:val="ListLabel 2913"/>
+    <w:qFormat/>
+    <w:rPr>
+      <w:rFonts w:cs="OpenSymbol"/>
+    </w:rPr>
+  </w:style>
+  <w:style w:type="character" w:styleId="ListLabel2914">
+    <w:name w:val="ListLabel 2914"/>
+    <w:qFormat/>
+    <w:rPr>
+      <w:rFonts w:cs="OpenSymbol"/>
+    </w:rPr>
+  </w:style>
+  <w:style w:type="character" w:styleId="ListLabel2915">
+    <w:name w:val="ListLabel 2915"/>
+    <w:qFormat/>
+    <w:rPr>
+      <w:rFonts w:cs="OpenSymbol"/>
+    </w:rPr>
+  </w:style>
+  <w:style w:type="character" w:styleId="ListLabel2916">
+    <w:name w:val="ListLabel 2916"/>
+    <w:qFormat/>
+    <w:rPr>
+      <w:rFonts w:cs="OpenSymbol"/>
+    </w:rPr>
+  </w:style>
   <w:style w:type="paragraph" w:styleId="Titre">
     <w:name w:val="Titre"/>
     <w:basedOn w:val="Normal"/>

</xml_diff>

<commit_message>
Implémentation du page affichant l'intensité des humeurs des 7 derniers jours sous forme de statistiques.
 Pour utiliser des fonctionnalités graphiques de statistiques j’utilise la librairie MPAndroidChart en ajoutant la ligne de code  maven { url 'https://jitpack.io' } dans le fichier build.gradle section repositories. Ensuite j’ajoute la ligne de code  implementation 'com.github.PhilJay:MPAndroidChart:v3.1.0-alpha' dans app/build.gradle.
</commit_message>
<xml_diff>
--- a/MoodTracker.docx
+++ b/MoodTracker.docx
@@ -1305,7 +1305,47 @@
           <w:sz w:val="24"/>
           <w:szCs w:val="24"/>
         </w:rPr>
-        <w:t>il y’aura 3 classes avec leur activité respectives, la première qui affiche le smiley actuel et aussi là ou on slide les humeurs et nommé MainAtivity et la seconde qui affiche l’historique des humeurs nommé MhistoryActivity.  La 3 ème sera une activité qui affiche une bôite de dialogue personnalité nommé DiaogComment pour commenter l’humeur</w:t>
+        <w:t xml:space="preserve">il y’aura </w:t>
+      </w:r>
+      <w:r>
+        <w:rPr>
+          <w:rFonts w:ascii="Calibri" w:hAnsi="Calibri"/>
+          <w:sz w:val="24"/>
+          <w:szCs w:val="24"/>
+        </w:rPr>
+        <w:t>5</w:t>
+      </w:r>
+      <w:r>
+        <w:rPr>
+          <w:rFonts w:ascii="Calibri" w:hAnsi="Calibri"/>
+          <w:sz w:val="24"/>
+          <w:szCs w:val="24"/>
+        </w:rPr>
+        <w:t xml:space="preserve"> classes </w:t>
+      </w:r>
+      <w:r>
+        <w:rPr>
+          <w:rFonts w:ascii="Calibri" w:hAnsi="Calibri"/>
+          <w:sz w:val="24"/>
+          <w:szCs w:val="24"/>
+        </w:rPr>
+        <w:t xml:space="preserve">dont 4 </w:t>
+      </w:r>
+      <w:r>
+        <w:rPr>
+          <w:rFonts w:ascii="Calibri" w:hAnsi="Calibri"/>
+          <w:sz w:val="24"/>
+          <w:szCs w:val="24"/>
+        </w:rPr>
+        <w:t xml:space="preserve">avec leur activité respectives, la première qui affiche le smiley actuel et aussi là ou on slide les humeurs et nommé MainAtivity et la seconde qui affiche l’historique des humeurs nommé MhistoryActivity.  La 3 ème sera une activité qui affiche une bôite de dialogue personnalité nommé DiaogComment pour commenter l’humeur. </w:t>
+      </w:r>
+      <w:r>
+        <w:rPr>
+          <w:rFonts w:ascii="Calibri" w:hAnsi="Calibri"/>
+          <w:sz w:val="24"/>
+          <w:szCs w:val="24"/>
+        </w:rPr>
+        <w:t>La classe MoodManager sans activité layout qui devra manager la séréalisation des données avant leur enregistrement de données et la déséréalisation de celle-ci avant leur lecture et leur affichage ou leur usage. La dernière classe sera la classe PiechartHistory qui associé a son layout, affichera des statistiques de l’humeur des 7 dernies jours en forme de camenbert.</w:t>
       </w:r>
     </w:p>
     <w:p>
@@ -3926,7 +3966,18 @@
         </w:rPr>
       </w:pPr>
       <w:r>
-        <w:rPr/>
+        <w:rPr>
+          <w:rFonts w:ascii="Calibri" w:hAnsi="Calibri"/>
+          <w:b w:val="false"/>
+          <w:i w:val="false"/>
+          <w:caps w:val="false"/>
+          <w:smallCaps w:val="false"/>
+          <w:color w:val="212121"/>
+          <w:spacing w:val="0"/>
+          <w:sz w:val="24"/>
+          <w:szCs w:val="24"/>
+          <w:lang w:val="fr-FR"/>
+        </w:rPr>
       </w:r>
     </w:p>
     <w:p>
@@ -3954,22 +4005,7 @@
         </w:rPr>
         <w:t xml:space="preserve">Pour faire l’implémentation du code de valeur par défaut et du code adapté au </w:t>
         <w:tab/>
-        <w:t>premier lancement de l'application</w:t>
-      </w:r>
-      <w:r>
-        <w:rPr>
-          <w:rFonts w:ascii="Calibri" w:hAnsi="Calibri"/>
-          <w:b w:val="false"/>
-          <w:i w:val="false"/>
-          <w:caps w:val="false"/>
-          <w:smallCaps w:val="false"/>
-          <w:color w:val="212121"/>
-          <w:spacing w:val="0"/>
-          <w:sz w:val="24"/>
-          <w:szCs w:val="24"/>
-          <w:lang w:val="fr-FR"/>
-        </w:rPr>
-        <w:t xml:space="preserve">Dans la MainActivity pour vérifier si c'est le </w:t>
+        <w:t xml:space="preserve">premier lancement de l'applicationDans la MainActivity pour vérifier si c'est le </w:t>
         <w:tab/>
         <w:t xml:space="preserve">premier lancement de l'application, je </w:t>
         <w:tab/>
@@ -4002,7 +4038,18 @@
         </w:rPr>
       </w:pPr>
       <w:r>
-        <w:rPr/>
+        <w:rPr>
+          <w:rFonts w:ascii="Calibri" w:hAnsi="Calibri"/>
+          <w:b w:val="false"/>
+          <w:i w:val="false"/>
+          <w:caps w:val="false"/>
+          <w:smallCaps w:val="false"/>
+          <w:color w:val="212121"/>
+          <w:spacing w:val="0"/>
+          <w:sz w:val="24"/>
+          <w:szCs w:val="24"/>
+          <w:lang w:val="fr-FR"/>
+        </w:rPr>
       </w:r>
     </w:p>
     <w:p>
@@ -4043,22 +4090,7 @@
           <w:szCs w:val="24"/>
           <w:lang w:val="fr-FR"/>
         </w:rPr>
-        <w:t>S</w:t>
-      </w:r>
-      <w:r>
-        <w:rPr>
-          <w:rFonts w:ascii="Calibri" w:hAnsi="Calibri"/>
-          <w:b w:val="false"/>
-          <w:i w:val="false"/>
-          <w:caps w:val="false"/>
-          <w:smallCaps w:val="false"/>
-          <w:color w:val="212121"/>
-          <w:spacing w:val="0"/>
-          <w:sz w:val="24"/>
-          <w:szCs w:val="24"/>
-          <w:lang w:val="fr-FR"/>
-        </w:rPr>
-        <w:t xml:space="preserve">i elle </w:t>
+        <w:t xml:space="preserve">Si elle </w:t>
         <w:tab/>
         <w:t xml:space="preserve">n'existe pas, la fonction enregistrant les données prend en paramètres dans    </w:t>
         <w:tab/>
@@ -4091,7 +4123,18 @@
         </w:rPr>
       </w:pPr>
       <w:r>
-        <w:rPr/>
+        <w:rPr>
+          <w:rFonts w:ascii="Calibri" w:hAnsi="Calibri"/>
+          <w:b w:val="false"/>
+          <w:i w:val="false"/>
+          <w:caps w:val="false"/>
+          <w:smallCaps w:val="false"/>
+          <w:color w:val="212121"/>
+          <w:spacing w:val="0"/>
+          <w:sz w:val="24"/>
+          <w:szCs w:val="24"/>
+          <w:lang w:val="fr-FR"/>
+        </w:rPr>
       </w:r>
     </w:p>
     <w:p>
@@ -4161,7 +4204,18 @@
         </w:rPr>
       </w:pPr>
       <w:r>
-        <w:rPr/>
+        <w:rPr>
+          <w:rFonts w:ascii="Calibri" w:hAnsi="Calibri"/>
+          <w:b w:val="false"/>
+          <w:i w:val="false"/>
+          <w:caps w:val="false"/>
+          <w:smallCaps w:val="false"/>
+          <w:color w:val="212121"/>
+          <w:spacing w:val="0"/>
+          <w:sz w:val="24"/>
+          <w:szCs w:val="24"/>
+          <w:lang w:val="fr-FR"/>
+        </w:rPr>
       </w:r>
     </w:p>
     <w:p>
@@ -8199,9 +8253,285 @@
       <w:r>
         <w:rPr>
           <w:rFonts w:ascii="Calibri" w:hAnsi="Calibri"/>
-          <w:sz w:val="24"/>
-          <w:szCs w:val="24"/>
-        </w:rPr>
+          <w:b/>
+          <w:bCs/>
+          <w:sz w:val="26"/>
+          <w:szCs w:val="26"/>
+        </w:rPr>
+        <w:t xml:space="preserve">Construction de </w:t>
+      </w:r>
+      <w:r>
+        <w:rPr>
+          <w:rFonts w:ascii="Calibri" w:hAnsi="Calibri"/>
+          <w:b/>
+          <w:bCs/>
+          <w:sz w:val="26"/>
+          <w:szCs w:val="26"/>
+        </w:rPr>
+        <w:t>PiechartHistory</w:t>
+      </w:r>
+    </w:p>
+    <w:p>
+      <w:pPr>
+        <w:pStyle w:val="Normal"/>
+        <w:rPr>
+          <w:b/>
+          <w:b/>
+          <w:bCs/>
+          <w:sz w:val="26"/>
+          <w:szCs w:val="26"/>
+        </w:rPr>
+      </w:pPr>
+      <w:r>
+        <w:rPr>
+          <w:rFonts w:ascii="Calibri" w:hAnsi="Calibri"/>
+          <w:sz w:val="24"/>
+          <w:szCs w:val="24"/>
+        </w:rPr>
+      </w:r>
+    </w:p>
+    <w:p>
+      <w:pPr>
+        <w:pStyle w:val="Normal"/>
+        <w:numPr>
+          <w:ilvl w:val="0"/>
+          <w:numId w:val="32"/>
+        </w:numPr>
+        <w:rPr/>
+      </w:pPr>
+      <w:bookmarkStart w:id="13" w:name="__DdeLink__459_1059897725"/>
+      <w:bookmarkEnd w:id="13"/>
+      <w:r>
+        <w:rPr>
+          <w:rFonts w:ascii="Calibri" w:hAnsi="Calibri"/>
+          <w:b w:val="false"/>
+          <w:bCs w:val="false"/>
+          <w:sz w:val="24"/>
+          <w:szCs w:val="24"/>
+          <w:u w:val="none"/>
+        </w:rPr>
+        <w:t>Pour utiliser des fonctionnalités graphiques de statistiques j’utilise la librairie MPAndroidChart en ajoutant la ligne de code  maven { url 'https://jitpack.io' } dans le fichier build.gradle section repositories. Ensuite j’ajoute la ligne de code  implementation 'com.github.PhilJay:MPAndroidChart:v3.1.0-alpha' dans app/build.gradle.</w:t>
+      </w:r>
+    </w:p>
+    <w:p>
+      <w:pPr>
+        <w:pStyle w:val="Normal"/>
+        <w:numPr>
+          <w:ilvl w:val="0"/>
+          <w:numId w:val="0"/>
+        </w:numPr>
+        <w:ind w:left="720" w:hanging="0"/>
+        <w:rPr>
+          <w:rFonts w:ascii="Calibri" w:hAnsi="Calibri"/>
+          <w:b w:val="false"/>
+          <w:b w:val="false"/>
+          <w:bCs w:val="false"/>
+          <w:sz w:val="24"/>
+          <w:szCs w:val="24"/>
+          <w:u w:val="none"/>
+        </w:rPr>
+      </w:pPr>
+      <w:r>
+        <w:rPr/>
+      </w:r>
+    </w:p>
+    <w:p>
+      <w:pPr>
+        <w:pStyle w:val="Normal"/>
+        <w:numPr>
+          <w:ilvl w:val="0"/>
+          <w:numId w:val="0"/>
+        </w:numPr>
+        <w:ind w:left="720" w:hanging="0"/>
+        <w:rPr/>
+      </w:pPr>
+      <w:r>
+        <w:rPr>
+          <w:rFonts w:ascii="Calibri" w:hAnsi="Calibri"/>
+          <w:b w:val="false"/>
+          <w:bCs w:val="false"/>
+          <w:sz w:val="24"/>
+          <w:szCs w:val="24"/>
+          <w:u w:val="none"/>
+        </w:rPr>
+        <w:t xml:space="preserve">Déclarer ensuite un objet de type PieChart et vie l’une de c’est méthode je mets le mode % activé  piechart_history.setUsePercentValues(true); Je récupère les données en les déséréalisant puis j’utilise des variables de types float pour chaque couleur. Chaque fois qu’un couleur est utilisé dans le fichier de sauvegarde j’incrémente sa variable relative. </w:t>
+      </w:r>
+      <w:r>
+        <w:rPr>
+          <w:rFonts w:ascii="Calibri" w:hAnsi="Calibri"/>
+          <w:b w:val="false"/>
+          <w:bCs w:val="false"/>
+          <w:sz w:val="24"/>
+          <w:szCs w:val="24"/>
+          <w:u w:val="none"/>
+        </w:rPr>
+        <w:t>Le résultat est ensuite enregistré dans des variable de type float.</w:t>
+      </w:r>
+    </w:p>
+    <w:p>
+      <w:pPr>
+        <w:pStyle w:val="Normal"/>
+        <w:rPr/>
+      </w:pPr>
+      <w:r>
+        <w:rPr>
+          <w:rFonts w:ascii="Calibri" w:hAnsi="Calibri"/>
+          <w:b w:val="false"/>
+          <w:bCs w:val="false"/>
+          <w:sz w:val="24"/>
+          <w:szCs w:val="24"/>
+          <w:u w:val="none"/>
+        </w:rPr>
+        <w:tab/>
+      </w:r>
+    </w:p>
+    <w:p>
+      <w:pPr>
+        <w:pStyle w:val="Normal"/>
+        <w:rPr/>
+      </w:pPr>
+      <w:r>
+        <w:rPr>
+          <w:rFonts w:ascii="Calibri" w:hAnsi="Calibri"/>
+          <w:b w:val="false"/>
+          <w:bCs w:val="false"/>
+          <w:sz w:val="24"/>
+          <w:szCs w:val="24"/>
+          <w:u w:val="none"/>
+        </w:rPr>
+        <w:tab/>
+        <w:t xml:space="preserve">Pour obtenir le pourcentage on multiple le de fois que la couleur  est trouvé dans le fichier </w:t>
+        <w:tab/>
+        <w:t>par 100 puis on la divise par le nombre total de couleur trouver dans le fichier.</w:t>
+      </w:r>
+    </w:p>
+    <w:p>
+      <w:pPr>
+        <w:pStyle w:val="Normal"/>
+        <w:rPr/>
+      </w:pPr>
+      <w:r>
+        <w:rPr>
+          <w:rFonts w:ascii="Calibri" w:hAnsi="Calibri"/>
+          <w:b w:val="false"/>
+          <w:bCs w:val="false"/>
+          <w:sz w:val="24"/>
+          <w:szCs w:val="24"/>
+          <w:u w:val="none"/>
+        </w:rPr>
+        <w:tab/>
+      </w:r>
+    </w:p>
+    <w:p>
+      <w:pPr>
+        <w:pStyle w:val="Normal"/>
+        <w:rPr/>
+      </w:pPr>
+      <w:r>
+        <w:rPr>
+          <w:rFonts w:ascii="Calibri" w:hAnsi="Calibri"/>
+          <w:b w:val="false"/>
+          <w:bCs w:val="false"/>
+          <w:sz w:val="24"/>
+          <w:szCs w:val="24"/>
+          <w:u w:val="none"/>
+        </w:rPr>
+        <w:tab/>
+      </w:r>
+      <w:r>
+        <w:rPr>
+          <w:rFonts w:ascii="Calibri" w:hAnsi="Calibri"/>
+          <w:b w:val="false"/>
+          <w:bCs w:val="false"/>
+          <w:sz w:val="24"/>
+          <w:szCs w:val="24"/>
+          <w:u w:val="none"/>
+        </w:rPr>
+        <w:t xml:space="preserve">Je crée une list d’objet PieEntry, ceci prennent en paramètre une variable de type float qui </w:t>
+        <w:tab/>
+        <w:t xml:space="preserve">recoit les résultat des clacul et en second paramètre le label qui sera affiché et décrivant le </w:t>
+        <w:tab/>
+        <w:t xml:space="preserve">nom du pourcentage Super bonne humeur 60% par exemple. Un objet PieDataSet prend en </w:t>
+        <w:tab/>
+        <w:t xml:space="preserve">paramètre la liste PieEntry et en second paramètre le nom de la liste en string. Puis un </w:t>
+        <w:tab/>
+        <w:t>objet PieData prend cet objet PieDataSet en paramètre.</w:t>
+      </w:r>
+    </w:p>
+    <w:p>
+      <w:pPr>
+        <w:pStyle w:val="Normal"/>
+        <w:rPr>
+          <w:rFonts w:ascii="Calibri" w:hAnsi="Calibri"/>
+          <w:b w:val="false"/>
+          <w:b w:val="false"/>
+          <w:bCs w:val="false"/>
+          <w:sz w:val="24"/>
+          <w:szCs w:val="24"/>
+          <w:u w:val="none"/>
+        </w:rPr>
+      </w:pPr>
+      <w:r>
+        <w:rPr/>
+      </w:r>
+    </w:p>
+    <w:p>
+      <w:pPr>
+        <w:pStyle w:val="Normal"/>
+        <w:rPr/>
+      </w:pPr>
+      <w:r>
+        <w:rPr>
+          <w:rFonts w:ascii="Calibri" w:hAnsi="Calibri"/>
+          <w:b w:val="false"/>
+          <w:bCs w:val="false"/>
+          <w:sz w:val="24"/>
+          <w:szCs w:val="24"/>
+          <w:u w:val="none"/>
+        </w:rPr>
+        <w:tab/>
+        <w:t xml:space="preserve">Pour permettre d’avoir des parties colorés dans le camenbert de pourcentage j’utilsie la </w:t>
+        <w:tab/>
+        <w:t>méthode mood_data_set.setColors(ColorTemplate.COLORFUL_COLORS).</w:t>
+      </w:r>
+    </w:p>
+    <w:p>
+      <w:pPr>
+        <w:pStyle w:val="Normal"/>
+        <w:rPr>
+          <w:rFonts w:ascii="Calibri" w:hAnsi="Calibri"/>
+          <w:b w:val="false"/>
+          <w:b w:val="false"/>
+          <w:bCs w:val="false"/>
+          <w:sz w:val="24"/>
+          <w:szCs w:val="24"/>
+          <w:u w:val="none"/>
+        </w:rPr>
+      </w:pPr>
+      <w:r>
+        <w:rPr/>
+      </w:r>
+    </w:p>
+    <w:p>
+      <w:pPr>
+        <w:pStyle w:val="Normal"/>
+        <w:rPr/>
+      </w:pPr>
+      <w:r>
+        <w:rPr>
+          <w:rFonts w:ascii="Calibri" w:hAnsi="Calibri"/>
+          <w:b w:val="false"/>
+          <w:bCs w:val="false"/>
+          <w:sz w:val="24"/>
+          <w:szCs w:val="24"/>
+          <w:u w:val="none"/>
+        </w:rPr>
+        <w:tab/>
+        <w:t xml:space="preserve">Pour afficher le graphique j’utilise la méthode  piechart_history.setData(mood_pie_data) </w:t>
+        <w:tab/>
+        <w:t xml:space="preserve">dans un objet PieChart qui a reçu le layout affichant les données graphiques en tant que </w:t>
+        <w:tab/>
+        <w:t>valeure.PieChart piechart_history = findViewById(R.id.piechart_drawing);</w:t>
       </w:r>
     </w:p>
     <w:p>
@@ -8236,7 +8566,15 @@
           <w:sz w:val="24"/>
           <w:szCs w:val="24"/>
         </w:rPr>
-        <w:t>Indentez le code</w:t>
+        <w:t>Indentez le cod</w:t>
+      </w:r>
+      <w:r>
+        <w:rPr>
+          <w:rFonts w:ascii="Calibri" w:hAnsi="Calibri"/>
+          <w:sz w:val="24"/>
+          <w:szCs w:val="24"/>
+        </w:rPr>
+        <w:t>e</w:t>
       </w:r>
     </w:p>
     <w:p>
@@ -8311,9 +8649,7 @@
     <w:p>
       <w:pPr>
         <w:pStyle w:val="Normal"/>
-        <w:rPr>
-          <w:rFonts w:ascii="Calibri" w:hAnsi="Calibri"/>
-        </w:rPr>
+        <w:rPr/>
       </w:pPr>
       <w:r>
         <w:rPr>
@@ -8330,61 +8666,6 @@
           <w:szCs w:val="24"/>
         </w:rPr>
         <w:t>La longueur de vos méthodes est idéalement inférieure à 30 lignes. Le maximum toléré est de 50 lignes.</w:t>
-      </w:r>
-    </w:p>
-    <w:p>
-      <w:pPr>
-        <w:pStyle w:val="Normal"/>
-        <w:rPr>
-          <w:rFonts w:ascii="Calibri" w:hAnsi="Calibri"/>
-          <w:sz w:val="24"/>
-          <w:szCs w:val="24"/>
-        </w:rPr>
-      </w:pPr>
-      <w:r>
-        <w:rPr>
-          <w:rFonts w:ascii="Calibri" w:hAnsi="Calibri"/>
-          <w:sz w:val="24"/>
-          <w:szCs w:val="24"/>
-        </w:rPr>
-      </w:r>
-    </w:p>
-    <w:p>
-      <w:pPr>
-        <w:pStyle w:val="Normal"/>
-        <w:rPr/>
-      </w:pPr>
-      <w:r>
-        <w:rPr>
-          <w:rFonts w:ascii="Calibri" w:hAnsi="Calibri"/>
-          <w:sz w:val="24"/>
-          <w:szCs w:val="24"/>
-        </w:rPr>
-        <w:t xml:space="preserve">  </w:t>
-      </w:r>
-    </w:p>
-    <w:p>
-      <w:pPr>
-        <w:pStyle w:val="Normal"/>
-        <w:rPr>
-          <w:rFonts w:ascii="Calibri" w:hAnsi="Calibri"/>
-        </w:rPr>
-      </w:pPr>
-      <w:r>
-        <w:rPr>
-          <w:rFonts w:ascii="Calibri" w:hAnsi="Calibri"/>
-          <w:sz w:val="24"/>
-          <w:szCs w:val="24"/>
-        </w:rPr>
-        <w:t xml:space="preserve">    •  </w:t>
-      </w:r>
-      <w:r>
-        <w:rPr>
-          <w:rFonts w:ascii="Calibri" w:hAnsi="Calibri"/>
-          <w:sz w:val="24"/>
-          <w:szCs w:val="24"/>
-        </w:rPr>
-        <w:t>Ajouter un écran de statistiques en affichant la répartition des humeurs sous forme de camembert.</w:t>
       </w:r>
     </w:p>
     <w:p>
@@ -13289,6 +13570,152 @@
     </w:lvl>
   </w:abstractNum>
   <w:abstractNum w:abstractNumId="32">
+    <w:lvl w:ilvl="0">
+      <w:start w:val="1"/>
+      <w:numFmt w:val="bullet"/>
+      <w:lvlText w:val=""/>
+      <w:lvlJc w:val="left"/>
+      <w:pPr>
+        <w:tabs>
+          <w:tab w:val="num" w:pos="720"/>
+        </w:tabs>
+        <w:ind w:left="720" w:hanging="360"/>
+      </w:pPr>
+      <w:rPr>
+        <w:rFonts w:ascii="Wingdings" w:hAnsi="Wingdings" w:cs="Wingdings" w:hint="default"/>
+        <w:rFonts w:cs="OpenSymbol"/>
+      </w:rPr>
+    </w:lvl>
+    <w:lvl w:ilvl="1">
+      <w:start w:val="1"/>
+      <w:numFmt w:val="bullet"/>
+      <w:lvlText w:val=""/>
+      <w:lvlJc w:val="left"/>
+      <w:pPr>
+        <w:tabs>
+          <w:tab w:val="num" w:pos="1080"/>
+        </w:tabs>
+        <w:ind w:left="1080" w:hanging="360"/>
+      </w:pPr>
+      <w:rPr>
+        <w:rFonts w:ascii="Wingdings" w:hAnsi="Wingdings" w:cs="Wingdings" w:hint="default"/>
+        <w:rFonts w:cs="OpenSymbol"/>
+      </w:rPr>
+    </w:lvl>
+    <w:lvl w:ilvl="2">
+      <w:start w:val="1"/>
+      <w:numFmt w:val="bullet"/>
+      <w:lvlText w:val=""/>
+      <w:lvlJc w:val="left"/>
+      <w:pPr>
+        <w:tabs>
+          <w:tab w:val="num" w:pos="1440"/>
+        </w:tabs>
+        <w:ind w:left="1440" w:hanging="360"/>
+      </w:pPr>
+      <w:rPr>
+        <w:rFonts w:ascii="Wingdings" w:hAnsi="Wingdings" w:cs="Wingdings" w:hint="default"/>
+        <w:rFonts w:cs="OpenSymbol"/>
+      </w:rPr>
+    </w:lvl>
+    <w:lvl w:ilvl="3">
+      <w:start w:val="1"/>
+      <w:numFmt w:val="bullet"/>
+      <w:lvlText w:val=""/>
+      <w:lvlJc w:val="left"/>
+      <w:pPr>
+        <w:tabs>
+          <w:tab w:val="num" w:pos="1800"/>
+        </w:tabs>
+        <w:ind w:left="1800" w:hanging="360"/>
+      </w:pPr>
+      <w:rPr>
+        <w:rFonts w:ascii="Wingdings" w:hAnsi="Wingdings" w:cs="Wingdings" w:hint="default"/>
+        <w:rFonts w:cs="OpenSymbol"/>
+      </w:rPr>
+    </w:lvl>
+    <w:lvl w:ilvl="4">
+      <w:start w:val="1"/>
+      <w:numFmt w:val="bullet"/>
+      <w:lvlText w:val=""/>
+      <w:lvlJc w:val="left"/>
+      <w:pPr>
+        <w:tabs>
+          <w:tab w:val="num" w:pos="2160"/>
+        </w:tabs>
+        <w:ind w:left="2160" w:hanging="360"/>
+      </w:pPr>
+      <w:rPr>
+        <w:rFonts w:ascii="Wingdings" w:hAnsi="Wingdings" w:cs="Wingdings" w:hint="default"/>
+        <w:rFonts w:cs="OpenSymbol"/>
+      </w:rPr>
+    </w:lvl>
+    <w:lvl w:ilvl="5">
+      <w:start w:val="1"/>
+      <w:numFmt w:val="bullet"/>
+      <w:lvlText w:val=""/>
+      <w:lvlJc w:val="left"/>
+      <w:pPr>
+        <w:tabs>
+          <w:tab w:val="num" w:pos="2520"/>
+        </w:tabs>
+        <w:ind w:left="2520" w:hanging="360"/>
+      </w:pPr>
+      <w:rPr>
+        <w:rFonts w:ascii="Wingdings" w:hAnsi="Wingdings" w:cs="Wingdings" w:hint="default"/>
+        <w:rFonts w:cs="OpenSymbol"/>
+      </w:rPr>
+    </w:lvl>
+    <w:lvl w:ilvl="6">
+      <w:start w:val="1"/>
+      <w:numFmt w:val="bullet"/>
+      <w:lvlText w:val=""/>
+      <w:lvlJc w:val="left"/>
+      <w:pPr>
+        <w:tabs>
+          <w:tab w:val="num" w:pos="2880"/>
+        </w:tabs>
+        <w:ind w:left="2880" w:hanging="360"/>
+      </w:pPr>
+      <w:rPr>
+        <w:rFonts w:ascii="Wingdings" w:hAnsi="Wingdings" w:cs="Wingdings" w:hint="default"/>
+        <w:rFonts w:cs="OpenSymbol"/>
+      </w:rPr>
+    </w:lvl>
+    <w:lvl w:ilvl="7">
+      <w:start w:val="1"/>
+      <w:numFmt w:val="bullet"/>
+      <w:lvlText w:val=""/>
+      <w:lvlJc w:val="left"/>
+      <w:pPr>
+        <w:tabs>
+          <w:tab w:val="num" w:pos="3240"/>
+        </w:tabs>
+        <w:ind w:left="3240" w:hanging="360"/>
+      </w:pPr>
+      <w:rPr>
+        <w:rFonts w:ascii="Wingdings" w:hAnsi="Wingdings" w:cs="Wingdings" w:hint="default"/>
+        <w:rFonts w:cs="OpenSymbol"/>
+      </w:rPr>
+    </w:lvl>
+    <w:lvl w:ilvl="8">
+      <w:start w:val="1"/>
+      <w:numFmt w:val="bullet"/>
+      <w:lvlText w:val=""/>
+      <w:lvlJc w:val="left"/>
+      <w:pPr>
+        <w:tabs>
+          <w:tab w:val="num" w:pos="3600"/>
+        </w:tabs>
+        <w:ind w:left="3600" w:hanging="360"/>
+      </w:pPr>
+      <w:rPr>
+        <w:rFonts w:ascii="Wingdings" w:hAnsi="Wingdings" w:cs="Wingdings" w:hint="default"/>
+        <w:rFonts w:cs="OpenSymbol"/>
+      </w:rPr>
+    </w:lvl>
+  </w:abstractNum>
+  <w:abstractNum w:abstractNumId="33">
     <w:lvl w:ilvl="0">
       <w:start w:val="1"/>
       <w:numFmt w:val="none"/>
@@ -13476,6 +13903,9 @@
   <w:num w:numId="32">
     <w:abstractNumId w:val="32"/>
   </w:num>
+  <w:num w:numId="33">
+    <w:abstractNumId w:val="33"/>
+  </w:num>
 </w:numbering>
 </file>
 

</xml_diff>

<commit_message>
Correction de bug sur la condition de comparaison de date et affichages des 7 humeurs
Concernant la date il ne faut pas comparé directement des chaine variable string formaté mais utilisé la méthode contentEquals() de l’une et mettre l’autre date à comparé en paramètre sinon leur valeur de ne pourront pas être vraiment comparé.
</commit_message>
<xml_diff>
--- a/MoodTracker.docx
+++ b/MoodTracker.docx
@@ -2720,7 +2720,11 @@
         </w:rPr>
       </w:pPr>
       <w:r>
-        <w:rPr/>
+        <w:rPr>
+          <w:rFonts w:ascii="Calibri" w:hAnsi="Calibri"/>
+          <w:sz w:val="24"/>
+          <w:szCs w:val="24"/>
+        </w:rPr>
       </w:r>
     </w:p>
     <w:p>
@@ -2738,7 +2742,11 @@
         </w:rPr>
       </w:pPr>
       <w:r>
-        <w:rPr/>
+        <w:rPr>
+          <w:rFonts w:ascii="Calibri" w:hAnsi="Calibri"/>
+          <w:sz w:val="24"/>
+          <w:szCs w:val="24"/>
+        </w:rPr>
       </w:r>
     </w:p>
     <w:p>
@@ -3860,6 +3868,28 @@
     <w:p>
       <w:pPr>
         <w:pStyle w:val="Texteprformat"/>
+        <w:rPr/>
+      </w:pPr>
+      <w:r>
+        <w:rPr>
+          <w:rFonts w:ascii="Calibri" w:hAnsi="Calibri"/>
+          <w:b w:val="false"/>
+          <w:i w:val="false"/>
+          <w:caps w:val="false"/>
+          <w:smallCaps w:val="false"/>
+          <w:color w:val="212121"/>
+          <w:spacing w:val="0"/>
+          <w:sz w:val="24"/>
+          <w:szCs w:val="24"/>
+          <w:lang w:val="fr-FR"/>
+        </w:rPr>
+        <w:tab/>
+        <w:t>Pour ne pas perdre en cohérence, lorsque l’utilisateur appuie pour valider, l’affection de la nouvelle donné à l’humeur la plus recente doit se faire après le test de la condition de comparaison de date, sinon l’ancienne donnée sera perdu.</w:t>
+      </w:r>
+    </w:p>
+    <w:p>
+      <w:pPr>
+        <w:pStyle w:val="Texteprformat"/>
         <w:rPr>
           <w:rFonts w:ascii="Calibri" w:hAnsi="Calibri"/>
           <w:b w:val="false"/>
@@ -3876,6 +3906,20 @@
         </w:rPr>
       </w:pPr>
       <w:r>
+        <w:rPr/>
+      </w:r>
+    </w:p>
+    <w:p>
+      <w:pPr>
+        <w:pStyle w:val="Texteprformat"/>
+        <w:numPr>
+          <w:ilvl w:val="0"/>
+          <w:numId w:val="0"/>
+        </w:numPr>
+        <w:ind w:left="720" w:hanging="0"/>
+        <w:rPr/>
+      </w:pPr>
+      <w:r>
         <w:rPr>
           <w:rFonts w:ascii="Calibri" w:hAnsi="Calibri"/>
           <w:b w:val="false"/>
@@ -3888,12 +3932,7 @@
           <w:szCs w:val="24"/>
           <w:lang w:val="fr-FR"/>
         </w:rPr>
-        <w:tab/>
-        <w:t xml:space="preserve">Pour ne pas perdre en cohérence, lorsque l’utilisateur appuie pour valider, l’affection de la </w:t>
-        <w:tab/>
-        <w:t xml:space="preserve">nouvelle donné à l’humeur la plus recente doit se faire après le test de la condition de </w:t>
-        <w:tab/>
-        <w:t>comparaison de date, sinon l’ancienne donnée sera perdu</w:t>
+        <w:t>Concernant la date il ne faut pas comparé directement des chaine variable string formaté mais utilisé la méthode contentEquals() de l’une et mettre l’autre date à comparé en paramètre sinon leur valeur de ne pourront pas être vraiment comparé.</w:t>
       </w:r>
     </w:p>
     <w:p>
@@ -12388,6 +12427,125 @@
     </w:lvl>
   </w:abstractNum>
   <w:abstractNum w:abstractNumId="28">
+    <w:lvl w:ilvl="0">
+      <w:start w:val="1"/>
+      <w:numFmt w:val="decimal"/>
+      <w:lvlText w:val="%1."/>
+      <w:lvlJc w:val="left"/>
+      <w:pPr>
+        <w:tabs>
+          <w:tab w:val="num" w:pos="720"/>
+        </w:tabs>
+        <w:ind w:left="720" w:hanging="360"/>
+      </w:pPr>
+      <w:rPr/>
+    </w:lvl>
+    <w:lvl w:ilvl="1">
+      <w:start w:val="1"/>
+      <w:numFmt w:val="decimal"/>
+      <w:lvlText w:val="%2."/>
+      <w:lvlJc w:val="left"/>
+      <w:pPr>
+        <w:tabs>
+          <w:tab w:val="num" w:pos="1080"/>
+        </w:tabs>
+        <w:ind w:left="1080" w:hanging="360"/>
+      </w:pPr>
+      <w:rPr/>
+    </w:lvl>
+    <w:lvl w:ilvl="2">
+      <w:start w:val="1"/>
+      <w:numFmt w:val="decimal"/>
+      <w:lvlText w:val="%3."/>
+      <w:lvlJc w:val="left"/>
+      <w:pPr>
+        <w:tabs>
+          <w:tab w:val="num" w:pos="1440"/>
+        </w:tabs>
+        <w:ind w:left="1440" w:hanging="360"/>
+      </w:pPr>
+      <w:rPr/>
+    </w:lvl>
+    <w:lvl w:ilvl="3">
+      <w:start w:val="1"/>
+      <w:numFmt w:val="decimal"/>
+      <w:lvlText w:val="%4."/>
+      <w:lvlJc w:val="left"/>
+      <w:pPr>
+        <w:tabs>
+          <w:tab w:val="num" w:pos="1800"/>
+        </w:tabs>
+        <w:ind w:left="1800" w:hanging="360"/>
+      </w:pPr>
+      <w:rPr/>
+    </w:lvl>
+    <w:lvl w:ilvl="4">
+      <w:start w:val="1"/>
+      <w:numFmt w:val="decimal"/>
+      <w:lvlText w:val="%5."/>
+      <w:lvlJc w:val="left"/>
+      <w:pPr>
+        <w:tabs>
+          <w:tab w:val="num" w:pos="2160"/>
+        </w:tabs>
+        <w:ind w:left="2160" w:hanging="360"/>
+      </w:pPr>
+      <w:rPr/>
+    </w:lvl>
+    <w:lvl w:ilvl="5">
+      <w:start w:val="1"/>
+      <w:numFmt w:val="decimal"/>
+      <w:lvlText w:val="%6."/>
+      <w:lvlJc w:val="left"/>
+      <w:pPr>
+        <w:tabs>
+          <w:tab w:val="num" w:pos="2520"/>
+        </w:tabs>
+        <w:ind w:left="2520" w:hanging="360"/>
+      </w:pPr>
+      <w:rPr/>
+    </w:lvl>
+    <w:lvl w:ilvl="6">
+      <w:start w:val="1"/>
+      <w:numFmt w:val="decimal"/>
+      <w:lvlText w:val="%7."/>
+      <w:lvlJc w:val="left"/>
+      <w:pPr>
+        <w:tabs>
+          <w:tab w:val="num" w:pos="2880"/>
+        </w:tabs>
+        <w:ind w:left="2880" w:hanging="360"/>
+      </w:pPr>
+      <w:rPr/>
+    </w:lvl>
+    <w:lvl w:ilvl="7">
+      <w:start w:val="1"/>
+      <w:numFmt w:val="decimal"/>
+      <w:lvlText w:val="%8."/>
+      <w:lvlJc w:val="left"/>
+      <w:pPr>
+        <w:tabs>
+          <w:tab w:val="num" w:pos="3240"/>
+        </w:tabs>
+        <w:ind w:left="3240" w:hanging="360"/>
+      </w:pPr>
+      <w:rPr/>
+    </w:lvl>
+    <w:lvl w:ilvl="8">
+      <w:start w:val="1"/>
+      <w:numFmt w:val="decimal"/>
+      <w:lvlText w:val="%9."/>
+      <w:lvlJc w:val="left"/>
+      <w:pPr>
+        <w:tabs>
+          <w:tab w:val="num" w:pos="3600"/>
+        </w:tabs>
+        <w:ind w:left="3600" w:hanging="360"/>
+      </w:pPr>
+      <w:rPr/>
+    </w:lvl>
+  </w:abstractNum>
+  <w:abstractNum w:abstractNumId="29">
     <w:lvl w:ilvl="0">
       <w:start w:val="1"/>
       <w:numFmt w:val="none"/>
@@ -12563,6 +12721,9 @@
   <w:num w:numId="28">
     <w:abstractNumId w:val="28"/>
   </w:num>
+  <w:num w:numId="29">
+    <w:abstractNumId w:val="29"/>
+  </w:num>
 </w:numbering>
 </file>
 
@@ -34665,6 +34826,1712 @@
       <w:rFonts w:cs="OpenSymbol"/>
     </w:rPr>
   </w:style>
+  <w:style w:type="character" w:styleId="ListLabel3142">
+    <w:name w:val="ListLabel 3142"/>
+    <w:qFormat/>
+    <w:rPr>
+      <w:rFonts w:ascii="Calibri" w:hAnsi="Calibri" w:cs="OpenSymbol"/>
+      <w:sz w:val="24"/>
+    </w:rPr>
+  </w:style>
+  <w:style w:type="character" w:styleId="ListLabel3143">
+    <w:name w:val="ListLabel 3143"/>
+    <w:qFormat/>
+    <w:rPr>
+      <w:rFonts w:cs="OpenSymbol"/>
+    </w:rPr>
+  </w:style>
+  <w:style w:type="character" w:styleId="ListLabel3144">
+    <w:name w:val="ListLabel 3144"/>
+    <w:qFormat/>
+    <w:rPr>
+      <w:rFonts w:cs="OpenSymbol"/>
+    </w:rPr>
+  </w:style>
+  <w:style w:type="character" w:styleId="ListLabel3145">
+    <w:name w:val="ListLabel 3145"/>
+    <w:qFormat/>
+    <w:rPr>
+      <w:rFonts w:cs="OpenSymbol"/>
+    </w:rPr>
+  </w:style>
+  <w:style w:type="character" w:styleId="ListLabel3146">
+    <w:name w:val="ListLabel 3146"/>
+    <w:qFormat/>
+    <w:rPr>
+      <w:rFonts w:cs="OpenSymbol"/>
+    </w:rPr>
+  </w:style>
+  <w:style w:type="character" w:styleId="ListLabel3147">
+    <w:name w:val="ListLabel 3147"/>
+    <w:qFormat/>
+    <w:rPr>
+      <w:rFonts w:cs="OpenSymbol"/>
+    </w:rPr>
+  </w:style>
+  <w:style w:type="character" w:styleId="ListLabel3148">
+    <w:name w:val="ListLabel 3148"/>
+    <w:qFormat/>
+    <w:rPr>
+      <w:rFonts w:cs="OpenSymbol"/>
+    </w:rPr>
+  </w:style>
+  <w:style w:type="character" w:styleId="ListLabel3149">
+    <w:name w:val="ListLabel 3149"/>
+    <w:qFormat/>
+    <w:rPr>
+      <w:rFonts w:cs="OpenSymbol"/>
+    </w:rPr>
+  </w:style>
+  <w:style w:type="character" w:styleId="ListLabel3150">
+    <w:name w:val="ListLabel 3150"/>
+    <w:qFormat/>
+    <w:rPr>
+      <w:rFonts w:cs="OpenSymbol"/>
+    </w:rPr>
+  </w:style>
+  <w:style w:type="character" w:styleId="ListLabel3151">
+    <w:name w:val="ListLabel 3151"/>
+    <w:qFormat/>
+    <w:rPr>
+      <w:rFonts w:ascii="Calibri" w:hAnsi="Calibri" w:cs="OpenSymbol"/>
+    </w:rPr>
+  </w:style>
+  <w:style w:type="character" w:styleId="ListLabel3152">
+    <w:name w:val="ListLabel 3152"/>
+    <w:qFormat/>
+    <w:rPr>
+      <w:rFonts w:cs="OpenSymbol"/>
+    </w:rPr>
+  </w:style>
+  <w:style w:type="character" w:styleId="ListLabel3153">
+    <w:name w:val="ListLabel 3153"/>
+    <w:qFormat/>
+    <w:rPr>
+      <w:rFonts w:cs="OpenSymbol"/>
+    </w:rPr>
+  </w:style>
+  <w:style w:type="character" w:styleId="ListLabel3154">
+    <w:name w:val="ListLabel 3154"/>
+    <w:qFormat/>
+    <w:rPr>
+      <w:rFonts w:cs="OpenSymbol"/>
+    </w:rPr>
+  </w:style>
+  <w:style w:type="character" w:styleId="ListLabel3155">
+    <w:name w:val="ListLabel 3155"/>
+    <w:qFormat/>
+    <w:rPr>
+      <w:rFonts w:cs="OpenSymbol"/>
+    </w:rPr>
+  </w:style>
+  <w:style w:type="character" w:styleId="ListLabel3156">
+    <w:name w:val="ListLabel 3156"/>
+    <w:qFormat/>
+    <w:rPr>
+      <w:rFonts w:cs="OpenSymbol"/>
+    </w:rPr>
+  </w:style>
+  <w:style w:type="character" w:styleId="ListLabel3157">
+    <w:name w:val="ListLabel 3157"/>
+    <w:qFormat/>
+    <w:rPr>
+      <w:rFonts w:cs="OpenSymbol"/>
+    </w:rPr>
+  </w:style>
+  <w:style w:type="character" w:styleId="ListLabel3158">
+    <w:name w:val="ListLabel 3158"/>
+    <w:qFormat/>
+    <w:rPr>
+      <w:rFonts w:cs="OpenSymbol"/>
+    </w:rPr>
+  </w:style>
+  <w:style w:type="character" w:styleId="ListLabel3159">
+    <w:name w:val="ListLabel 3159"/>
+    <w:qFormat/>
+    <w:rPr>
+      <w:rFonts w:cs="OpenSymbol"/>
+    </w:rPr>
+  </w:style>
+  <w:style w:type="character" w:styleId="ListLabel3160">
+    <w:name w:val="ListLabel 3160"/>
+    <w:qFormat/>
+    <w:rPr>
+      <w:rFonts w:cs="OpenSymbol"/>
+    </w:rPr>
+  </w:style>
+  <w:style w:type="character" w:styleId="ListLabel3161">
+    <w:name w:val="ListLabel 3161"/>
+    <w:qFormat/>
+    <w:rPr>
+      <w:rFonts w:cs="OpenSymbol"/>
+    </w:rPr>
+  </w:style>
+  <w:style w:type="character" w:styleId="ListLabel3162">
+    <w:name w:val="ListLabel 3162"/>
+    <w:qFormat/>
+    <w:rPr>
+      <w:rFonts w:cs="OpenSymbol"/>
+    </w:rPr>
+  </w:style>
+  <w:style w:type="character" w:styleId="ListLabel3163">
+    <w:name w:val="ListLabel 3163"/>
+    <w:qFormat/>
+    <w:rPr>
+      <w:rFonts w:cs="OpenSymbol"/>
+    </w:rPr>
+  </w:style>
+  <w:style w:type="character" w:styleId="ListLabel3164">
+    <w:name w:val="ListLabel 3164"/>
+    <w:qFormat/>
+    <w:rPr>
+      <w:rFonts w:cs="OpenSymbol"/>
+    </w:rPr>
+  </w:style>
+  <w:style w:type="character" w:styleId="ListLabel3165">
+    <w:name w:val="ListLabel 3165"/>
+    <w:qFormat/>
+    <w:rPr>
+      <w:rFonts w:cs="OpenSymbol"/>
+    </w:rPr>
+  </w:style>
+  <w:style w:type="character" w:styleId="ListLabel3166">
+    <w:name w:val="ListLabel 3166"/>
+    <w:qFormat/>
+    <w:rPr>
+      <w:rFonts w:cs="OpenSymbol"/>
+    </w:rPr>
+  </w:style>
+  <w:style w:type="character" w:styleId="ListLabel3167">
+    <w:name w:val="ListLabel 3167"/>
+    <w:qFormat/>
+    <w:rPr>
+      <w:rFonts w:cs="OpenSymbol"/>
+    </w:rPr>
+  </w:style>
+  <w:style w:type="character" w:styleId="ListLabel3168">
+    <w:name w:val="ListLabel 3168"/>
+    <w:qFormat/>
+    <w:rPr>
+      <w:rFonts w:cs="OpenSymbol"/>
+    </w:rPr>
+  </w:style>
+  <w:style w:type="character" w:styleId="ListLabel3169">
+    <w:name w:val="ListLabel 3169"/>
+    <w:qFormat/>
+    <w:rPr>
+      <w:rFonts w:cs="OpenSymbol"/>
+    </w:rPr>
+  </w:style>
+  <w:style w:type="character" w:styleId="ListLabel3170">
+    <w:name w:val="ListLabel 3170"/>
+    <w:qFormat/>
+    <w:rPr>
+      <w:rFonts w:cs="OpenSymbol"/>
+    </w:rPr>
+  </w:style>
+  <w:style w:type="character" w:styleId="ListLabel3171">
+    <w:name w:val="ListLabel 3171"/>
+    <w:qFormat/>
+    <w:rPr>
+      <w:rFonts w:cs="OpenSymbol"/>
+    </w:rPr>
+  </w:style>
+  <w:style w:type="character" w:styleId="ListLabel3172">
+    <w:name w:val="ListLabel 3172"/>
+    <w:qFormat/>
+    <w:rPr>
+      <w:rFonts w:cs="OpenSymbol"/>
+    </w:rPr>
+  </w:style>
+  <w:style w:type="character" w:styleId="ListLabel3173">
+    <w:name w:val="ListLabel 3173"/>
+    <w:qFormat/>
+    <w:rPr>
+      <w:rFonts w:cs="OpenSymbol"/>
+    </w:rPr>
+  </w:style>
+  <w:style w:type="character" w:styleId="ListLabel3174">
+    <w:name w:val="ListLabel 3174"/>
+    <w:qFormat/>
+    <w:rPr>
+      <w:rFonts w:cs="OpenSymbol"/>
+    </w:rPr>
+  </w:style>
+  <w:style w:type="character" w:styleId="ListLabel3175">
+    <w:name w:val="ListLabel 3175"/>
+    <w:qFormat/>
+    <w:rPr>
+      <w:rFonts w:cs="OpenSymbol"/>
+    </w:rPr>
+  </w:style>
+  <w:style w:type="character" w:styleId="ListLabel3176">
+    <w:name w:val="ListLabel 3176"/>
+    <w:qFormat/>
+    <w:rPr>
+      <w:rFonts w:cs="OpenSymbol"/>
+    </w:rPr>
+  </w:style>
+  <w:style w:type="character" w:styleId="ListLabel3177">
+    <w:name w:val="ListLabel 3177"/>
+    <w:qFormat/>
+    <w:rPr>
+      <w:rFonts w:cs="OpenSymbol"/>
+    </w:rPr>
+  </w:style>
+  <w:style w:type="character" w:styleId="ListLabel3178">
+    <w:name w:val="ListLabel 3178"/>
+    <w:qFormat/>
+    <w:rPr>
+      <w:rFonts w:ascii="Calibri" w:hAnsi="Calibri" w:cs="OpenSymbol"/>
+    </w:rPr>
+  </w:style>
+  <w:style w:type="character" w:styleId="ListLabel3179">
+    <w:name w:val="ListLabel 3179"/>
+    <w:qFormat/>
+    <w:rPr>
+      <w:rFonts w:cs="OpenSymbol"/>
+    </w:rPr>
+  </w:style>
+  <w:style w:type="character" w:styleId="ListLabel3180">
+    <w:name w:val="ListLabel 3180"/>
+    <w:qFormat/>
+    <w:rPr>
+      <w:rFonts w:cs="OpenSymbol"/>
+    </w:rPr>
+  </w:style>
+  <w:style w:type="character" w:styleId="ListLabel3181">
+    <w:name w:val="ListLabel 3181"/>
+    <w:qFormat/>
+    <w:rPr>
+      <w:rFonts w:cs="OpenSymbol"/>
+    </w:rPr>
+  </w:style>
+  <w:style w:type="character" w:styleId="ListLabel3182">
+    <w:name w:val="ListLabel 3182"/>
+    <w:qFormat/>
+    <w:rPr>
+      <w:rFonts w:cs="OpenSymbol"/>
+    </w:rPr>
+  </w:style>
+  <w:style w:type="character" w:styleId="ListLabel3183">
+    <w:name w:val="ListLabel 3183"/>
+    <w:qFormat/>
+    <w:rPr>
+      <w:rFonts w:cs="OpenSymbol"/>
+    </w:rPr>
+  </w:style>
+  <w:style w:type="character" w:styleId="ListLabel3184">
+    <w:name w:val="ListLabel 3184"/>
+    <w:qFormat/>
+    <w:rPr>
+      <w:rFonts w:cs="OpenSymbol"/>
+    </w:rPr>
+  </w:style>
+  <w:style w:type="character" w:styleId="ListLabel3185">
+    <w:name w:val="ListLabel 3185"/>
+    <w:qFormat/>
+    <w:rPr>
+      <w:rFonts w:cs="OpenSymbol"/>
+    </w:rPr>
+  </w:style>
+  <w:style w:type="character" w:styleId="ListLabel3186">
+    <w:name w:val="ListLabel 3186"/>
+    <w:qFormat/>
+    <w:rPr>
+      <w:rFonts w:cs="OpenSymbol"/>
+    </w:rPr>
+  </w:style>
+  <w:style w:type="character" w:styleId="ListLabel3187">
+    <w:name w:val="ListLabel 3187"/>
+    <w:qFormat/>
+    <w:rPr>
+      <w:rFonts w:ascii="Calibri" w:hAnsi="Calibri" w:cs="OpenSymbol"/>
+    </w:rPr>
+  </w:style>
+  <w:style w:type="character" w:styleId="ListLabel3188">
+    <w:name w:val="ListLabel 3188"/>
+    <w:qFormat/>
+    <w:rPr>
+      <w:rFonts w:cs="OpenSymbol"/>
+    </w:rPr>
+  </w:style>
+  <w:style w:type="character" w:styleId="ListLabel3189">
+    <w:name w:val="ListLabel 3189"/>
+    <w:qFormat/>
+    <w:rPr>
+      <w:rFonts w:cs="OpenSymbol"/>
+    </w:rPr>
+  </w:style>
+  <w:style w:type="character" w:styleId="ListLabel3190">
+    <w:name w:val="ListLabel 3190"/>
+    <w:qFormat/>
+    <w:rPr>
+      <w:rFonts w:cs="OpenSymbol"/>
+    </w:rPr>
+  </w:style>
+  <w:style w:type="character" w:styleId="ListLabel3191">
+    <w:name w:val="ListLabel 3191"/>
+    <w:qFormat/>
+    <w:rPr>
+      <w:rFonts w:cs="OpenSymbol"/>
+    </w:rPr>
+  </w:style>
+  <w:style w:type="character" w:styleId="ListLabel3192">
+    <w:name w:val="ListLabel 3192"/>
+    <w:qFormat/>
+    <w:rPr>
+      <w:rFonts w:cs="OpenSymbol"/>
+    </w:rPr>
+  </w:style>
+  <w:style w:type="character" w:styleId="ListLabel3193">
+    <w:name w:val="ListLabel 3193"/>
+    <w:qFormat/>
+    <w:rPr>
+      <w:rFonts w:cs="OpenSymbol"/>
+    </w:rPr>
+  </w:style>
+  <w:style w:type="character" w:styleId="ListLabel3194">
+    <w:name w:val="ListLabel 3194"/>
+    <w:qFormat/>
+    <w:rPr>
+      <w:rFonts w:cs="OpenSymbol"/>
+    </w:rPr>
+  </w:style>
+  <w:style w:type="character" w:styleId="ListLabel3195">
+    <w:name w:val="ListLabel 3195"/>
+    <w:qFormat/>
+    <w:rPr>
+      <w:rFonts w:cs="OpenSymbol"/>
+    </w:rPr>
+  </w:style>
+  <w:style w:type="character" w:styleId="ListLabel3196">
+    <w:name w:val="ListLabel 3196"/>
+    <w:qFormat/>
+    <w:rPr>
+      <w:rFonts w:cs="OpenSymbol"/>
+    </w:rPr>
+  </w:style>
+  <w:style w:type="character" w:styleId="ListLabel3197">
+    <w:name w:val="ListLabel 3197"/>
+    <w:qFormat/>
+    <w:rPr>
+      <w:rFonts w:cs="OpenSymbol"/>
+    </w:rPr>
+  </w:style>
+  <w:style w:type="character" w:styleId="ListLabel3198">
+    <w:name w:val="ListLabel 3198"/>
+    <w:qFormat/>
+    <w:rPr>
+      <w:rFonts w:cs="OpenSymbol"/>
+    </w:rPr>
+  </w:style>
+  <w:style w:type="character" w:styleId="ListLabel3199">
+    <w:name w:val="ListLabel 3199"/>
+    <w:qFormat/>
+    <w:rPr>
+      <w:rFonts w:cs="OpenSymbol"/>
+    </w:rPr>
+  </w:style>
+  <w:style w:type="character" w:styleId="ListLabel3200">
+    <w:name w:val="ListLabel 3200"/>
+    <w:qFormat/>
+    <w:rPr>
+      <w:rFonts w:cs="OpenSymbol"/>
+    </w:rPr>
+  </w:style>
+  <w:style w:type="character" w:styleId="ListLabel3201">
+    <w:name w:val="ListLabel 3201"/>
+    <w:qFormat/>
+    <w:rPr>
+      <w:rFonts w:cs="OpenSymbol"/>
+    </w:rPr>
+  </w:style>
+  <w:style w:type="character" w:styleId="ListLabel3202">
+    <w:name w:val="ListLabel 3202"/>
+    <w:qFormat/>
+    <w:rPr>
+      <w:rFonts w:cs="OpenSymbol"/>
+    </w:rPr>
+  </w:style>
+  <w:style w:type="character" w:styleId="ListLabel3203">
+    <w:name w:val="ListLabel 3203"/>
+    <w:qFormat/>
+    <w:rPr>
+      <w:rFonts w:cs="OpenSymbol"/>
+    </w:rPr>
+  </w:style>
+  <w:style w:type="character" w:styleId="ListLabel3204">
+    <w:name w:val="ListLabel 3204"/>
+    <w:qFormat/>
+    <w:rPr>
+      <w:rFonts w:cs="OpenSymbol"/>
+    </w:rPr>
+  </w:style>
+  <w:style w:type="character" w:styleId="ListLabel3205">
+    <w:name w:val="ListLabel 3205"/>
+    <w:qFormat/>
+    <w:rPr>
+      <w:rFonts w:cs="OpenSymbol"/>
+    </w:rPr>
+  </w:style>
+  <w:style w:type="character" w:styleId="ListLabel3206">
+    <w:name w:val="ListLabel 3206"/>
+    <w:qFormat/>
+    <w:rPr>
+      <w:rFonts w:cs="OpenSymbol"/>
+    </w:rPr>
+  </w:style>
+  <w:style w:type="character" w:styleId="ListLabel3207">
+    <w:name w:val="ListLabel 3207"/>
+    <w:qFormat/>
+    <w:rPr>
+      <w:rFonts w:cs="OpenSymbol"/>
+    </w:rPr>
+  </w:style>
+  <w:style w:type="character" w:styleId="ListLabel3208">
+    <w:name w:val="ListLabel 3208"/>
+    <w:qFormat/>
+    <w:rPr>
+      <w:rFonts w:cs="OpenSymbol"/>
+    </w:rPr>
+  </w:style>
+  <w:style w:type="character" w:styleId="ListLabel3209">
+    <w:name w:val="ListLabel 3209"/>
+    <w:qFormat/>
+    <w:rPr>
+      <w:rFonts w:cs="OpenSymbol"/>
+    </w:rPr>
+  </w:style>
+  <w:style w:type="character" w:styleId="ListLabel3210">
+    <w:name w:val="ListLabel 3210"/>
+    <w:qFormat/>
+    <w:rPr>
+      <w:rFonts w:cs="OpenSymbol"/>
+    </w:rPr>
+  </w:style>
+  <w:style w:type="character" w:styleId="ListLabel3211">
+    <w:name w:val="ListLabel 3211"/>
+    <w:qFormat/>
+    <w:rPr>
+      <w:rFonts w:cs="OpenSymbol"/>
+    </w:rPr>
+  </w:style>
+  <w:style w:type="character" w:styleId="ListLabel3212">
+    <w:name w:val="ListLabel 3212"/>
+    <w:qFormat/>
+    <w:rPr>
+      <w:rFonts w:cs="OpenSymbol"/>
+    </w:rPr>
+  </w:style>
+  <w:style w:type="character" w:styleId="ListLabel3213">
+    <w:name w:val="ListLabel 3213"/>
+    <w:qFormat/>
+    <w:rPr>
+      <w:rFonts w:cs="OpenSymbol"/>
+    </w:rPr>
+  </w:style>
+  <w:style w:type="character" w:styleId="ListLabel3214">
+    <w:name w:val="ListLabel 3214"/>
+    <w:qFormat/>
+    <w:rPr>
+      <w:rFonts w:cs="OpenSymbol"/>
+    </w:rPr>
+  </w:style>
+  <w:style w:type="character" w:styleId="ListLabel3215">
+    <w:name w:val="ListLabel 3215"/>
+    <w:qFormat/>
+    <w:rPr>
+      <w:rFonts w:cs="OpenSymbol"/>
+    </w:rPr>
+  </w:style>
+  <w:style w:type="character" w:styleId="ListLabel3216">
+    <w:name w:val="ListLabel 3216"/>
+    <w:qFormat/>
+    <w:rPr>
+      <w:rFonts w:cs="OpenSymbol"/>
+    </w:rPr>
+  </w:style>
+  <w:style w:type="character" w:styleId="ListLabel3217">
+    <w:name w:val="ListLabel 3217"/>
+    <w:qFormat/>
+    <w:rPr>
+      <w:rFonts w:cs="OpenSymbol"/>
+    </w:rPr>
+  </w:style>
+  <w:style w:type="character" w:styleId="ListLabel3218">
+    <w:name w:val="ListLabel 3218"/>
+    <w:qFormat/>
+    <w:rPr>
+      <w:rFonts w:cs="OpenSymbol"/>
+    </w:rPr>
+  </w:style>
+  <w:style w:type="character" w:styleId="ListLabel3219">
+    <w:name w:val="ListLabel 3219"/>
+    <w:qFormat/>
+    <w:rPr>
+      <w:rFonts w:cs="OpenSymbol"/>
+    </w:rPr>
+  </w:style>
+  <w:style w:type="character" w:styleId="ListLabel3220">
+    <w:name w:val="ListLabel 3220"/>
+    <w:qFormat/>
+    <w:rPr>
+      <w:rFonts w:cs="OpenSymbol"/>
+    </w:rPr>
+  </w:style>
+  <w:style w:type="character" w:styleId="ListLabel3221">
+    <w:name w:val="ListLabel 3221"/>
+    <w:qFormat/>
+    <w:rPr>
+      <w:rFonts w:cs="OpenSymbol"/>
+    </w:rPr>
+  </w:style>
+  <w:style w:type="character" w:styleId="ListLabel3222">
+    <w:name w:val="ListLabel 3222"/>
+    <w:qFormat/>
+    <w:rPr>
+      <w:rFonts w:cs="OpenSymbol"/>
+    </w:rPr>
+  </w:style>
+  <w:style w:type="character" w:styleId="ListLabel3223">
+    <w:name w:val="ListLabel 3223"/>
+    <w:qFormat/>
+    <w:rPr>
+      <w:rFonts w:ascii="Calibri" w:hAnsi="Calibri" w:cs="OpenSymbol"/>
+    </w:rPr>
+  </w:style>
+  <w:style w:type="character" w:styleId="ListLabel3224">
+    <w:name w:val="ListLabel 3224"/>
+    <w:qFormat/>
+    <w:rPr>
+      <w:rFonts w:cs="OpenSymbol"/>
+    </w:rPr>
+  </w:style>
+  <w:style w:type="character" w:styleId="ListLabel3225">
+    <w:name w:val="ListLabel 3225"/>
+    <w:qFormat/>
+    <w:rPr>
+      <w:rFonts w:cs="OpenSymbol"/>
+    </w:rPr>
+  </w:style>
+  <w:style w:type="character" w:styleId="ListLabel3226">
+    <w:name w:val="ListLabel 3226"/>
+    <w:qFormat/>
+    <w:rPr>
+      <w:rFonts w:cs="OpenSymbol"/>
+    </w:rPr>
+  </w:style>
+  <w:style w:type="character" w:styleId="ListLabel3227">
+    <w:name w:val="ListLabel 3227"/>
+    <w:qFormat/>
+    <w:rPr>
+      <w:rFonts w:cs="OpenSymbol"/>
+    </w:rPr>
+  </w:style>
+  <w:style w:type="character" w:styleId="ListLabel3228">
+    <w:name w:val="ListLabel 3228"/>
+    <w:qFormat/>
+    <w:rPr>
+      <w:rFonts w:cs="OpenSymbol"/>
+    </w:rPr>
+  </w:style>
+  <w:style w:type="character" w:styleId="ListLabel3229">
+    <w:name w:val="ListLabel 3229"/>
+    <w:qFormat/>
+    <w:rPr>
+      <w:rFonts w:cs="OpenSymbol"/>
+    </w:rPr>
+  </w:style>
+  <w:style w:type="character" w:styleId="ListLabel3230">
+    <w:name w:val="ListLabel 3230"/>
+    <w:qFormat/>
+    <w:rPr>
+      <w:rFonts w:cs="OpenSymbol"/>
+    </w:rPr>
+  </w:style>
+  <w:style w:type="character" w:styleId="ListLabel3231">
+    <w:name w:val="ListLabel 3231"/>
+    <w:qFormat/>
+    <w:rPr>
+      <w:rFonts w:cs="OpenSymbol"/>
+    </w:rPr>
+  </w:style>
+  <w:style w:type="character" w:styleId="ListLabel3232">
+    <w:name w:val="ListLabel 3232"/>
+    <w:qFormat/>
+    <w:rPr>
+      <w:rFonts w:ascii="Calibri" w:hAnsi="Calibri" w:cs="OpenSymbol"/>
+      <w:b w:val="false"/>
+      <w:sz w:val="24"/>
+    </w:rPr>
+  </w:style>
+  <w:style w:type="character" w:styleId="ListLabel3233">
+    <w:name w:val="ListLabel 3233"/>
+    <w:qFormat/>
+    <w:rPr>
+      <w:rFonts w:cs="OpenSymbol"/>
+    </w:rPr>
+  </w:style>
+  <w:style w:type="character" w:styleId="ListLabel3234">
+    <w:name w:val="ListLabel 3234"/>
+    <w:qFormat/>
+    <w:rPr>
+      <w:rFonts w:cs="OpenSymbol"/>
+    </w:rPr>
+  </w:style>
+  <w:style w:type="character" w:styleId="ListLabel3235">
+    <w:name w:val="ListLabel 3235"/>
+    <w:qFormat/>
+    <w:rPr>
+      <w:rFonts w:cs="OpenSymbol"/>
+    </w:rPr>
+  </w:style>
+  <w:style w:type="character" w:styleId="ListLabel3236">
+    <w:name w:val="ListLabel 3236"/>
+    <w:qFormat/>
+    <w:rPr>
+      <w:rFonts w:cs="OpenSymbol"/>
+    </w:rPr>
+  </w:style>
+  <w:style w:type="character" w:styleId="ListLabel3237">
+    <w:name w:val="ListLabel 3237"/>
+    <w:qFormat/>
+    <w:rPr>
+      <w:rFonts w:cs="OpenSymbol"/>
+    </w:rPr>
+  </w:style>
+  <w:style w:type="character" w:styleId="ListLabel3238">
+    <w:name w:val="ListLabel 3238"/>
+    <w:qFormat/>
+    <w:rPr>
+      <w:rFonts w:cs="OpenSymbol"/>
+    </w:rPr>
+  </w:style>
+  <w:style w:type="character" w:styleId="ListLabel3239">
+    <w:name w:val="ListLabel 3239"/>
+    <w:qFormat/>
+    <w:rPr>
+      <w:rFonts w:cs="OpenSymbol"/>
+    </w:rPr>
+  </w:style>
+  <w:style w:type="character" w:styleId="ListLabel3240">
+    <w:name w:val="ListLabel 3240"/>
+    <w:qFormat/>
+    <w:rPr>
+      <w:rFonts w:cs="OpenSymbol"/>
+    </w:rPr>
+  </w:style>
+  <w:style w:type="character" w:styleId="ListLabel3241">
+    <w:name w:val="ListLabel 3241"/>
+    <w:qFormat/>
+    <w:rPr>
+      <w:rFonts w:cs="OpenSymbol"/>
+    </w:rPr>
+  </w:style>
+  <w:style w:type="character" w:styleId="ListLabel3242">
+    <w:name w:val="ListLabel 3242"/>
+    <w:qFormat/>
+    <w:rPr>
+      <w:rFonts w:cs="OpenSymbol"/>
+    </w:rPr>
+  </w:style>
+  <w:style w:type="character" w:styleId="ListLabel3243">
+    <w:name w:val="ListLabel 3243"/>
+    <w:qFormat/>
+    <w:rPr>
+      <w:rFonts w:cs="OpenSymbol"/>
+    </w:rPr>
+  </w:style>
+  <w:style w:type="character" w:styleId="ListLabel3244">
+    <w:name w:val="ListLabel 3244"/>
+    <w:qFormat/>
+    <w:rPr>
+      <w:rFonts w:cs="OpenSymbol"/>
+    </w:rPr>
+  </w:style>
+  <w:style w:type="character" w:styleId="ListLabel3245">
+    <w:name w:val="ListLabel 3245"/>
+    <w:qFormat/>
+    <w:rPr>
+      <w:rFonts w:cs="OpenSymbol"/>
+    </w:rPr>
+  </w:style>
+  <w:style w:type="character" w:styleId="ListLabel3246">
+    <w:name w:val="ListLabel 3246"/>
+    <w:qFormat/>
+    <w:rPr>
+      <w:rFonts w:cs="OpenSymbol"/>
+    </w:rPr>
+  </w:style>
+  <w:style w:type="character" w:styleId="ListLabel3247">
+    <w:name w:val="ListLabel 3247"/>
+    <w:qFormat/>
+    <w:rPr>
+      <w:rFonts w:cs="OpenSymbol"/>
+    </w:rPr>
+  </w:style>
+  <w:style w:type="character" w:styleId="ListLabel3248">
+    <w:name w:val="ListLabel 3248"/>
+    <w:qFormat/>
+    <w:rPr>
+      <w:rFonts w:cs="OpenSymbol"/>
+    </w:rPr>
+  </w:style>
+  <w:style w:type="character" w:styleId="ListLabel3249">
+    <w:name w:val="ListLabel 3249"/>
+    <w:qFormat/>
+    <w:rPr>
+      <w:rFonts w:cs="OpenSymbol"/>
+    </w:rPr>
+  </w:style>
+  <w:style w:type="character" w:styleId="ListLabel3250">
+    <w:name w:val="ListLabel 3250"/>
+    <w:qFormat/>
+    <w:rPr>
+      <w:rFonts w:cs="OpenSymbol"/>
+    </w:rPr>
+  </w:style>
+  <w:style w:type="character" w:styleId="ListLabel3251">
+    <w:name w:val="ListLabel 3251"/>
+    <w:qFormat/>
+    <w:rPr>
+      <w:rFonts w:cs="OpenSymbol"/>
+    </w:rPr>
+  </w:style>
+  <w:style w:type="character" w:styleId="ListLabel3252">
+    <w:name w:val="ListLabel 3252"/>
+    <w:qFormat/>
+    <w:rPr>
+      <w:rFonts w:cs="OpenSymbol"/>
+    </w:rPr>
+  </w:style>
+  <w:style w:type="character" w:styleId="ListLabel3253">
+    <w:name w:val="ListLabel 3253"/>
+    <w:qFormat/>
+    <w:rPr>
+      <w:rFonts w:cs="OpenSymbol"/>
+    </w:rPr>
+  </w:style>
+  <w:style w:type="character" w:styleId="ListLabel3254">
+    <w:name w:val="ListLabel 3254"/>
+    <w:qFormat/>
+    <w:rPr>
+      <w:rFonts w:cs="OpenSymbol"/>
+    </w:rPr>
+  </w:style>
+  <w:style w:type="character" w:styleId="ListLabel3255">
+    <w:name w:val="ListLabel 3255"/>
+    <w:qFormat/>
+    <w:rPr>
+      <w:rFonts w:cs="OpenSymbol"/>
+    </w:rPr>
+  </w:style>
+  <w:style w:type="character" w:styleId="ListLabel3256">
+    <w:name w:val="ListLabel 3256"/>
+    <w:qFormat/>
+    <w:rPr>
+      <w:rFonts w:cs="OpenSymbol"/>
+    </w:rPr>
+  </w:style>
+  <w:style w:type="character" w:styleId="ListLabel3257">
+    <w:name w:val="ListLabel 3257"/>
+    <w:qFormat/>
+    <w:rPr>
+      <w:rFonts w:cs="OpenSymbol"/>
+    </w:rPr>
+  </w:style>
+  <w:style w:type="character" w:styleId="ListLabel3258">
+    <w:name w:val="ListLabel 3258"/>
+    <w:qFormat/>
+    <w:rPr>
+      <w:rFonts w:cs="OpenSymbol"/>
+    </w:rPr>
+  </w:style>
+  <w:style w:type="character" w:styleId="ListLabel3259">
+    <w:name w:val="ListLabel 3259"/>
+    <w:qFormat/>
+    <w:rPr>
+      <w:rFonts w:cs="OpenSymbol"/>
+    </w:rPr>
+  </w:style>
+  <w:style w:type="character" w:styleId="ListLabel3260">
+    <w:name w:val="ListLabel 3260"/>
+    <w:qFormat/>
+    <w:rPr>
+      <w:rFonts w:cs="OpenSymbol"/>
+    </w:rPr>
+  </w:style>
+  <w:style w:type="character" w:styleId="ListLabel3261">
+    <w:name w:val="ListLabel 3261"/>
+    <w:qFormat/>
+    <w:rPr>
+      <w:rFonts w:cs="OpenSymbol"/>
+    </w:rPr>
+  </w:style>
+  <w:style w:type="character" w:styleId="ListLabel3262">
+    <w:name w:val="ListLabel 3262"/>
+    <w:qFormat/>
+    <w:rPr>
+      <w:rFonts w:cs="OpenSymbol"/>
+    </w:rPr>
+  </w:style>
+  <w:style w:type="character" w:styleId="ListLabel3263">
+    <w:name w:val="ListLabel 3263"/>
+    <w:qFormat/>
+    <w:rPr>
+      <w:rFonts w:cs="OpenSymbol"/>
+    </w:rPr>
+  </w:style>
+  <w:style w:type="character" w:styleId="ListLabel3264">
+    <w:name w:val="ListLabel 3264"/>
+    <w:qFormat/>
+    <w:rPr>
+      <w:rFonts w:cs="OpenSymbol"/>
+    </w:rPr>
+  </w:style>
+  <w:style w:type="character" w:styleId="ListLabel3265">
+    <w:name w:val="ListLabel 3265"/>
+    <w:qFormat/>
+    <w:rPr>
+      <w:rFonts w:cs="OpenSymbol"/>
+    </w:rPr>
+  </w:style>
+  <w:style w:type="character" w:styleId="ListLabel3266">
+    <w:name w:val="ListLabel 3266"/>
+    <w:qFormat/>
+    <w:rPr>
+      <w:rFonts w:cs="OpenSymbol"/>
+    </w:rPr>
+  </w:style>
+  <w:style w:type="character" w:styleId="ListLabel3267">
+    <w:name w:val="ListLabel 3267"/>
+    <w:qFormat/>
+    <w:rPr>
+      <w:rFonts w:cs="OpenSymbol"/>
+    </w:rPr>
+  </w:style>
+  <w:style w:type="character" w:styleId="ListLabel3268">
+    <w:name w:val="ListLabel 3268"/>
+    <w:qFormat/>
+    <w:rPr>
+      <w:rFonts w:cs="OpenSymbol"/>
+    </w:rPr>
+  </w:style>
+  <w:style w:type="character" w:styleId="ListLabel3269">
+    <w:name w:val="ListLabel 3269"/>
+    <w:qFormat/>
+    <w:rPr>
+      <w:rFonts w:cs="OpenSymbol"/>
+    </w:rPr>
+  </w:style>
+  <w:style w:type="character" w:styleId="ListLabel3270">
+    <w:name w:val="ListLabel 3270"/>
+    <w:qFormat/>
+    <w:rPr>
+      <w:rFonts w:cs="OpenSymbol"/>
+    </w:rPr>
+  </w:style>
+  <w:style w:type="character" w:styleId="ListLabel3271">
+    <w:name w:val="ListLabel 3271"/>
+    <w:qFormat/>
+    <w:rPr>
+      <w:rFonts w:cs="OpenSymbol"/>
+    </w:rPr>
+  </w:style>
+  <w:style w:type="character" w:styleId="ListLabel3272">
+    <w:name w:val="ListLabel 3272"/>
+    <w:qFormat/>
+    <w:rPr>
+      <w:rFonts w:cs="OpenSymbol"/>
+    </w:rPr>
+  </w:style>
+  <w:style w:type="character" w:styleId="ListLabel3273">
+    <w:name w:val="ListLabel 3273"/>
+    <w:qFormat/>
+    <w:rPr>
+      <w:rFonts w:cs="OpenSymbol"/>
+    </w:rPr>
+  </w:style>
+  <w:style w:type="character" w:styleId="ListLabel3274">
+    <w:name w:val="ListLabel 3274"/>
+    <w:qFormat/>
+    <w:rPr>
+      <w:rFonts w:cs="OpenSymbol"/>
+    </w:rPr>
+  </w:style>
+  <w:style w:type="character" w:styleId="ListLabel3275">
+    <w:name w:val="ListLabel 3275"/>
+    <w:qFormat/>
+    <w:rPr>
+      <w:rFonts w:cs="OpenSymbol"/>
+    </w:rPr>
+  </w:style>
+  <w:style w:type="character" w:styleId="ListLabel3276">
+    <w:name w:val="ListLabel 3276"/>
+    <w:qFormat/>
+    <w:rPr>
+      <w:rFonts w:cs="OpenSymbol"/>
+    </w:rPr>
+  </w:style>
+  <w:style w:type="character" w:styleId="ListLabel3277">
+    <w:name w:val="ListLabel 3277"/>
+    <w:qFormat/>
+    <w:rPr>
+      <w:rFonts w:cs="OpenSymbol"/>
+    </w:rPr>
+  </w:style>
+  <w:style w:type="character" w:styleId="ListLabel3278">
+    <w:name w:val="ListLabel 3278"/>
+    <w:qFormat/>
+    <w:rPr>
+      <w:rFonts w:cs="OpenSymbol"/>
+    </w:rPr>
+  </w:style>
+  <w:style w:type="character" w:styleId="ListLabel3279">
+    <w:name w:val="ListLabel 3279"/>
+    <w:qFormat/>
+    <w:rPr>
+      <w:rFonts w:cs="OpenSymbol"/>
+    </w:rPr>
+  </w:style>
+  <w:style w:type="character" w:styleId="ListLabel3280">
+    <w:name w:val="ListLabel 3280"/>
+    <w:qFormat/>
+    <w:rPr>
+      <w:rFonts w:cs="OpenSymbol"/>
+    </w:rPr>
+  </w:style>
+  <w:style w:type="character" w:styleId="ListLabel3281">
+    <w:name w:val="ListLabel 3281"/>
+    <w:qFormat/>
+    <w:rPr>
+      <w:rFonts w:cs="OpenSymbol"/>
+    </w:rPr>
+  </w:style>
+  <w:style w:type="character" w:styleId="ListLabel3282">
+    <w:name w:val="ListLabel 3282"/>
+    <w:qFormat/>
+    <w:rPr>
+      <w:rFonts w:cs="OpenSymbol"/>
+    </w:rPr>
+  </w:style>
+  <w:style w:type="character" w:styleId="ListLabel3283">
+    <w:name w:val="ListLabel 3283"/>
+    <w:qFormat/>
+    <w:rPr>
+      <w:rFonts w:cs="OpenSymbol"/>
+    </w:rPr>
+  </w:style>
+  <w:style w:type="character" w:styleId="ListLabel3284">
+    <w:name w:val="ListLabel 3284"/>
+    <w:qFormat/>
+    <w:rPr>
+      <w:rFonts w:cs="OpenSymbol"/>
+    </w:rPr>
+  </w:style>
+  <w:style w:type="character" w:styleId="ListLabel3285">
+    <w:name w:val="ListLabel 3285"/>
+    <w:qFormat/>
+    <w:rPr>
+      <w:rFonts w:cs="OpenSymbol"/>
+    </w:rPr>
+  </w:style>
+  <w:style w:type="character" w:styleId="ListLabel3286">
+    <w:name w:val="ListLabel 3286"/>
+    <w:qFormat/>
+    <w:rPr>
+      <w:rFonts w:cs="OpenSymbol"/>
+    </w:rPr>
+  </w:style>
+  <w:style w:type="character" w:styleId="ListLabel3287">
+    <w:name w:val="ListLabel 3287"/>
+    <w:qFormat/>
+    <w:rPr>
+      <w:rFonts w:cs="OpenSymbol"/>
+    </w:rPr>
+  </w:style>
+  <w:style w:type="character" w:styleId="ListLabel3288">
+    <w:name w:val="ListLabel 3288"/>
+    <w:qFormat/>
+    <w:rPr>
+      <w:rFonts w:cs="OpenSymbol"/>
+    </w:rPr>
+  </w:style>
+  <w:style w:type="character" w:styleId="ListLabel3289">
+    <w:name w:val="ListLabel 3289"/>
+    <w:qFormat/>
+    <w:rPr>
+      <w:rFonts w:cs="OpenSymbol"/>
+    </w:rPr>
+  </w:style>
+  <w:style w:type="character" w:styleId="ListLabel3290">
+    <w:name w:val="ListLabel 3290"/>
+    <w:qFormat/>
+    <w:rPr>
+      <w:rFonts w:cs="OpenSymbol"/>
+    </w:rPr>
+  </w:style>
+  <w:style w:type="character" w:styleId="ListLabel3291">
+    <w:name w:val="ListLabel 3291"/>
+    <w:qFormat/>
+    <w:rPr>
+      <w:rFonts w:cs="OpenSymbol"/>
+    </w:rPr>
+  </w:style>
+  <w:style w:type="character" w:styleId="ListLabel3292">
+    <w:name w:val="ListLabel 3292"/>
+    <w:qFormat/>
+    <w:rPr>
+      <w:rFonts w:cs="OpenSymbol"/>
+    </w:rPr>
+  </w:style>
+  <w:style w:type="character" w:styleId="ListLabel3293">
+    <w:name w:val="ListLabel 3293"/>
+    <w:qFormat/>
+    <w:rPr>
+      <w:rFonts w:cs="OpenSymbol"/>
+    </w:rPr>
+  </w:style>
+  <w:style w:type="character" w:styleId="ListLabel3294">
+    <w:name w:val="ListLabel 3294"/>
+    <w:qFormat/>
+    <w:rPr>
+      <w:rFonts w:cs="OpenSymbol"/>
+    </w:rPr>
+  </w:style>
+  <w:style w:type="character" w:styleId="ListLabel3295">
+    <w:name w:val="ListLabel 3295"/>
+    <w:qFormat/>
+    <w:rPr>
+      <w:rFonts w:cs="OpenSymbol"/>
+    </w:rPr>
+  </w:style>
+  <w:style w:type="character" w:styleId="ListLabel3296">
+    <w:name w:val="ListLabel 3296"/>
+    <w:qFormat/>
+    <w:rPr>
+      <w:rFonts w:cs="OpenSymbol"/>
+    </w:rPr>
+  </w:style>
+  <w:style w:type="character" w:styleId="ListLabel3297">
+    <w:name w:val="ListLabel 3297"/>
+    <w:qFormat/>
+    <w:rPr>
+      <w:rFonts w:cs="OpenSymbol"/>
+    </w:rPr>
+  </w:style>
+  <w:style w:type="character" w:styleId="ListLabel3298">
+    <w:name w:val="ListLabel 3298"/>
+    <w:qFormat/>
+    <w:rPr>
+      <w:rFonts w:cs="OpenSymbol"/>
+    </w:rPr>
+  </w:style>
+  <w:style w:type="character" w:styleId="ListLabel3299">
+    <w:name w:val="ListLabel 3299"/>
+    <w:qFormat/>
+    <w:rPr>
+      <w:rFonts w:cs="OpenSymbol"/>
+    </w:rPr>
+  </w:style>
+  <w:style w:type="character" w:styleId="ListLabel3300">
+    <w:name w:val="ListLabel 3300"/>
+    <w:qFormat/>
+    <w:rPr>
+      <w:rFonts w:cs="OpenSymbol"/>
+    </w:rPr>
+  </w:style>
+  <w:style w:type="character" w:styleId="ListLabel3301">
+    <w:name w:val="ListLabel 3301"/>
+    <w:qFormat/>
+    <w:rPr>
+      <w:rFonts w:cs="OpenSymbol"/>
+    </w:rPr>
+  </w:style>
+  <w:style w:type="character" w:styleId="ListLabel3302">
+    <w:name w:val="ListLabel 3302"/>
+    <w:qFormat/>
+    <w:rPr>
+      <w:rFonts w:cs="OpenSymbol"/>
+    </w:rPr>
+  </w:style>
+  <w:style w:type="character" w:styleId="ListLabel3303">
+    <w:name w:val="ListLabel 3303"/>
+    <w:qFormat/>
+    <w:rPr>
+      <w:rFonts w:cs="OpenSymbol"/>
+    </w:rPr>
+  </w:style>
+  <w:style w:type="character" w:styleId="ListLabel3304">
+    <w:name w:val="ListLabel 3304"/>
+    <w:qFormat/>
+    <w:rPr>
+      <w:rFonts w:cs="OpenSymbol"/>
+    </w:rPr>
+  </w:style>
+  <w:style w:type="character" w:styleId="ListLabel3305">
+    <w:name w:val="ListLabel 3305"/>
+    <w:qFormat/>
+    <w:rPr>
+      <w:rFonts w:cs="OpenSymbol"/>
+    </w:rPr>
+  </w:style>
+  <w:style w:type="character" w:styleId="ListLabel3306">
+    <w:name w:val="ListLabel 3306"/>
+    <w:qFormat/>
+    <w:rPr>
+      <w:rFonts w:cs="OpenSymbol"/>
+    </w:rPr>
+  </w:style>
+  <w:style w:type="character" w:styleId="ListLabel3307">
+    <w:name w:val="ListLabel 3307"/>
+    <w:qFormat/>
+    <w:rPr>
+      <w:rFonts w:cs="OpenSymbol"/>
+    </w:rPr>
+  </w:style>
+  <w:style w:type="character" w:styleId="ListLabel3308">
+    <w:name w:val="ListLabel 3308"/>
+    <w:qFormat/>
+    <w:rPr>
+      <w:rFonts w:cs="OpenSymbol"/>
+    </w:rPr>
+  </w:style>
+  <w:style w:type="character" w:styleId="ListLabel3309">
+    <w:name w:val="ListLabel 3309"/>
+    <w:qFormat/>
+    <w:rPr>
+      <w:rFonts w:cs="OpenSymbol"/>
+    </w:rPr>
+  </w:style>
+  <w:style w:type="character" w:styleId="ListLabel3310">
+    <w:name w:val="ListLabel 3310"/>
+    <w:qFormat/>
+    <w:rPr>
+      <w:rFonts w:cs="OpenSymbol"/>
+    </w:rPr>
+  </w:style>
+  <w:style w:type="character" w:styleId="ListLabel3311">
+    <w:name w:val="ListLabel 3311"/>
+    <w:qFormat/>
+    <w:rPr>
+      <w:rFonts w:cs="OpenSymbol"/>
+    </w:rPr>
+  </w:style>
+  <w:style w:type="character" w:styleId="ListLabel3312">
+    <w:name w:val="ListLabel 3312"/>
+    <w:qFormat/>
+    <w:rPr>
+      <w:rFonts w:cs="OpenSymbol"/>
+    </w:rPr>
+  </w:style>
+  <w:style w:type="character" w:styleId="ListLabel3313">
+    <w:name w:val="ListLabel 3313"/>
+    <w:qFormat/>
+    <w:rPr>
+      <w:rFonts w:cs="OpenSymbol"/>
+    </w:rPr>
+  </w:style>
+  <w:style w:type="character" w:styleId="ListLabel3314">
+    <w:name w:val="ListLabel 3314"/>
+    <w:qFormat/>
+    <w:rPr>
+      <w:rFonts w:cs="OpenSymbol"/>
+    </w:rPr>
+  </w:style>
+  <w:style w:type="character" w:styleId="ListLabel3315">
+    <w:name w:val="ListLabel 3315"/>
+    <w:qFormat/>
+    <w:rPr>
+      <w:rFonts w:cs="OpenSymbol"/>
+    </w:rPr>
+  </w:style>
+  <w:style w:type="character" w:styleId="ListLabel3316">
+    <w:name w:val="ListLabel 3316"/>
+    <w:qFormat/>
+    <w:rPr>
+      <w:rFonts w:cs="OpenSymbol"/>
+    </w:rPr>
+  </w:style>
+  <w:style w:type="character" w:styleId="ListLabel3317">
+    <w:name w:val="ListLabel 3317"/>
+    <w:qFormat/>
+    <w:rPr>
+      <w:rFonts w:cs="OpenSymbol"/>
+    </w:rPr>
+  </w:style>
+  <w:style w:type="character" w:styleId="ListLabel3318">
+    <w:name w:val="ListLabel 3318"/>
+    <w:qFormat/>
+    <w:rPr>
+      <w:rFonts w:cs="OpenSymbol"/>
+    </w:rPr>
+  </w:style>
+  <w:style w:type="character" w:styleId="ListLabel3319">
+    <w:name w:val="ListLabel 3319"/>
+    <w:qFormat/>
+    <w:rPr>
+      <w:rFonts w:cs="OpenSymbol"/>
+    </w:rPr>
+  </w:style>
+  <w:style w:type="character" w:styleId="ListLabel3320">
+    <w:name w:val="ListLabel 3320"/>
+    <w:qFormat/>
+    <w:rPr>
+      <w:rFonts w:cs="OpenSymbol"/>
+    </w:rPr>
+  </w:style>
+  <w:style w:type="character" w:styleId="ListLabel3321">
+    <w:name w:val="ListLabel 3321"/>
+    <w:qFormat/>
+    <w:rPr>
+      <w:rFonts w:cs="OpenSymbol"/>
+    </w:rPr>
+  </w:style>
+  <w:style w:type="character" w:styleId="ListLabel3322">
+    <w:name w:val="ListLabel 3322"/>
+    <w:qFormat/>
+    <w:rPr>
+      <w:rFonts w:ascii="Calibri" w:hAnsi="Calibri" w:cs="OpenSymbol"/>
+      <w:sz w:val="24"/>
+    </w:rPr>
+  </w:style>
+  <w:style w:type="character" w:styleId="ListLabel3323">
+    <w:name w:val="ListLabel 3323"/>
+    <w:qFormat/>
+    <w:rPr>
+      <w:rFonts w:cs="OpenSymbol"/>
+    </w:rPr>
+  </w:style>
+  <w:style w:type="character" w:styleId="ListLabel3324">
+    <w:name w:val="ListLabel 3324"/>
+    <w:qFormat/>
+    <w:rPr>
+      <w:rFonts w:cs="OpenSymbol"/>
+    </w:rPr>
+  </w:style>
+  <w:style w:type="character" w:styleId="ListLabel3325">
+    <w:name w:val="ListLabel 3325"/>
+    <w:qFormat/>
+    <w:rPr>
+      <w:rFonts w:cs="OpenSymbol"/>
+    </w:rPr>
+  </w:style>
+  <w:style w:type="character" w:styleId="ListLabel3326">
+    <w:name w:val="ListLabel 3326"/>
+    <w:qFormat/>
+    <w:rPr>
+      <w:rFonts w:cs="OpenSymbol"/>
+    </w:rPr>
+  </w:style>
+  <w:style w:type="character" w:styleId="ListLabel3327">
+    <w:name w:val="ListLabel 3327"/>
+    <w:qFormat/>
+    <w:rPr>
+      <w:rFonts w:cs="OpenSymbol"/>
+    </w:rPr>
+  </w:style>
+  <w:style w:type="character" w:styleId="ListLabel3328">
+    <w:name w:val="ListLabel 3328"/>
+    <w:qFormat/>
+    <w:rPr>
+      <w:rFonts w:cs="OpenSymbol"/>
+    </w:rPr>
+  </w:style>
+  <w:style w:type="character" w:styleId="ListLabel3329">
+    <w:name w:val="ListLabel 3329"/>
+    <w:qFormat/>
+    <w:rPr>
+      <w:rFonts w:cs="OpenSymbol"/>
+    </w:rPr>
+  </w:style>
+  <w:style w:type="character" w:styleId="ListLabel3330">
+    <w:name w:val="ListLabel 3330"/>
+    <w:qFormat/>
+    <w:rPr>
+      <w:rFonts w:cs="OpenSymbol"/>
+    </w:rPr>
+  </w:style>
+  <w:style w:type="character" w:styleId="ListLabel3331">
+    <w:name w:val="ListLabel 3331"/>
+    <w:qFormat/>
+    <w:rPr>
+      <w:rFonts w:ascii="Calibri" w:hAnsi="Calibri" w:cs="OpenSymbol"/>
+      <w:sz w:val="24"/>
+    </w:rPr>
+  </w:style>
+  <w:style w:type="character" w:styleId="ListLabel3332">
+    <w:name w:val="ListLabel 3332"/>
+    <w:qFormat/>
+    <w:rPr>
+      <w:rFonts w:cs="OpenSymbol"/>
+    </w:rPr>
+  </w:style>
+  <w:style w:type="character" w:styleId="ListLabel3333">
+    <w:name w:val="ListLabel 3333"/>
+    <w:qFormat/>
+    <w:rPr>
+      <w:rFonts w:cs="OpenSymbol"/>
+    </w:rPr>
+  </w:style>
+  <w:style w:type="character" w:styleId="ListLabel3334">
+    <w:name w:val="ListLabel 3334"/>
+    <w:qFormat/>
+    <w:rPr>
+      <w:rFonts w:cs="OpenSymbol"/>
+    </w:rPr>
+  </w:style>
+  <w:style w:type="character" w:styleId="ListLabel3335">
+    <w:name w:val="ListLabel 3335"/>
+    <w:qFormat/>
+    <w:rPr>
+      <w:rFonts w:cs="OpenSymbol"/>
+    </w:rPr>
+  </w:style>
+  <w:style w:type="character" w:styleId="ListLabel3336">
+    <w:name w:val="ListLabel 3336"/>
+    <w:qFormat/>
+    <w:rPr>
+      <w:rFonts w:cs="OpenSymbol"/>
+    </w:rPr>
+  </w:style>
+  <w:style w:type="character" w:styleId="ListLabel3337">
+    <w:name w:val="ListLabel 3337"/>
+    <w:qFormat/>
+    <w:rPr>
+      <w:rFonts w:cs="OpenSymbol"/>
+    </w:rPr>
+  </w:style>
+  <w:style w:type="character" w:styleId="ListLabel3338">
+    <w:name w:val="ListLabel 3338"/>
+    <w:qFormat/>
+    <w:rPr>
+      <w:rFonts w:cs="OpenSymbol"/>
+    </w:rPr>
+  </w:style>
+  <w:style w:type="character" w:styleId="ListLabel3339">
+    <w:name w:val="ListLabel 3339"/>
+    <w:qFormat/>
+    <w:rPr>
+      <w:rFonts w:cs="OpenSymbol"/>
+    </w:rPr>
+  </w:style>
+  <w:style w:type="character" w:styleId="ListLabel3340">
+    <w:name w:val="ListLabel 3340"/>
+    <w:qFormat/>
+    <w:rPr>
+      <w:rFonts w:cs="OpenSymbol"/>
+    </w:rPr>
+  </w:style>
+  <w:style w:type="character" w:styleId="ListLabel3341">
+    <w:name w:val="ListLabel 3341"/>
+    <w:qFormat/>
+    <w:rPr>
+      <w:rFonts w:cs="OpenSymbol"/>
+    </w:rPr>
+  </w:style>
+  <w:style w:type="character" w:styleId="ListLabel3342">
+    <w:name w:val="ListLabel 3342"/>
+    <w:qFormat/>
+    <w:rPr>
+      <w:rFonts w:cs="OpenSymbol"/>
+    </w:rPr>
+  </w:style>
+  <w:style w:type="character" w:styleId="ListLabel3343">
+    <w:name w:val="ListLabel 3343"/>
+    <w:qFormat/>
+    <w:rPr>
+      <w:rFonts w:cs="OpenSymbol"/>
+    </w:rPr>
+  </w:style>
+  <w:style w:type="character" w:styleId="ListLabel3344">
+    <w:name w:val="ListLabel 3344"/>
+    <w:qFormat/>
+    <w:rPr>
+      <w:rFonts w:cs="OpenSymbol"/>
+    </w:rPr>
+  </w:style>
+  <w:style w:type="character" w:styleId="ListLabel3345">
+    <w:name w:val="ListLabel 3345"/>
+    <w:qFormat/>
+    <w:rPr>
+      <w:rFonts w:cs="OpenSymbol"/>
+    </w:rPr>
+  </w:style>
+  <w:style w:type="character" w:styleId="ListLabel3346">
+    <w:name w:val="ListLabel 3346"/>
+    <w:qFormat/>
+    <w:rPr>
+      <w:rFonts w:cs="OpenSymbol"/>
+    </w:rPr>
+  </w:style>
+  <w:style w:type="character" w:styleId="ListLabel3347">
+    <w:name w:val="ListLabel 3347"/>
+    <w:qFormat/>
+    <w:rPr>
+      <w:rFonts w:cs="OpenSymbol"/>
+    </w:rPr>
+  </w:style>
+  <w:style w:type="character" w:styleId="ListLabel3348">
+    <w:name w:val="ListLabel 3348"/>
+    <w:qFormat/>
+    <w:rPr>
+      <w:rFonts w:cs="OpenSymbol"/>
+    </w:rPr>
+  </w:style>
+  <w:style w:type="character" w:styleId="ListLabel3349">
+    <w:name w:val="ListLabel 3349"/>
+    <w:qFormat/>
+    <w:rPr>
+      <w:rFonts w:cs="OpenSymbol"/>
+    </w:rPr>
+  </w:style>
+  <w:style w:type="character" w:styleId="ListLabel3350">
+    <w:name w:val="ListLabel 3350"/>
+    <w:qFormat/>
+    <w:rPr>
+      <w:rFonts w:cs="OpenSymbol"/>
+    </w:rPr>
+  </w:style>
+  <w:style w:type="character" w:styleId="ListLabel3351">
+    <w:name w:val="ListLabel 3351"/>
+    <w:qFormat/>
+    <w:rPr>
+      <w:rFonts w:cs="OpenSymbol"/>
+    </w:rPr>
+  </w:style>
+  <w:style w:type="character" w:styleId="ListLabel3352">
+    <w:name w:val="ListLabel 3352"/>
+    <w:qFormat/>
+    <w:rPr>
+      <w:rFonts w:cs="OpenSymbol"/>
+    </w:rPr>
+  </w:style>
+  <w:style w:type="character" w:styleId="ListLabel3353">
+    <w:name w:val="ListLabel 3353"/>
+    <w:qFormat/>
+    <w:rPr>
+      <w:rFonts w:cs="OpenSymbol"/>
+    </w:rPr>
+  </w:style>
+  <w:style w:type="character" w:styleId="ListLabel3354">
+    <w:name w:val="ListLabel 3354"/>
+    <w:qFormat/>
+    <w:rPr>
+      <w:rFonts w:cs="OpenSymbol"/>
+    </w:rPr>
+  </w:style>
+  <w:style w:type="character" w:styleId="ListLabel3355">
+    <w:name w:val="ListLabel 3355"/>
+    <w:qFormat/>
+    <w:rPr>
+      <w:rFonts w:cs="OpenSymbol"/>
+    </w:rPr>
+  </w:style>
+  <w:style w:type="character" w:styleId="ListLabel3356">
+    <w:name w:val="ListLabel 3356"/>
+    <w:qFormat/>
+    <w:rPr>
+      <w:rFonts w:cs="OpenSymbol"/>
+    </w:rPr>
+  </w:style>
+  <w:style w:type="character" w:styleId="ListLabel3357">
+    <w:name w:val="ListLabel 3357"/>
+    <w:qFormat/>
+    <w:rPr>
+      <w:rFonts w:cs="OpenSymbol"/>
+    </w:rPr>
+  </w:style>
+  <w:style w:type="character" w:styleId="ListLabel3358">
+    <w:name w:val="ListLabel 3358"/>
+    <w:qFormat/>
+    <w:rPr>
+      <w:rFonts w:cs="OpenSymbol"/>
+    </w:rPr>
+  </w:style>
+  <w:style w:type="character" w:styleId="ListLabel3359">
+    <w:name w:val="ListLabel 3359"/>
+    <w:qFormat/>
+    <w:rPr>
+      <w:rFonts w:cs="OpenSymbol"/>
+    </w:rPr>
+  </w:style>
+  <w:style w:type="character" w:styleId="ListLabel3360">
+    <w:name w:val="ListLabel 3360"/>
+    <w:qFormat/>
+    <w:rPr>
+      <w:rFonts w:cs="OpenSymbol"/>
+    </w:rPr>
+  </w:style>
+  <w:style w:type="character" w:styleId="ListLabel3361">
+    <w:name w:val="ListLabel 3361"/>
+    <w:qFormat/>
+    <w:rPr>
+      <w:rFonts w:cs="OpenSymbol"/>
+    </w:rPr>
+  </w:style>
+  <w:style w:type="character" w:styleId="ListLabel3362">
+    <w:name w:val="ListLabel 3362"/>
+    <w:qFormat/>
+    <w:rPr>
+      <w:rFonts w:cs="OpenSymbol"/>
+    </w:rPr>
+  </w:style>
+  <w:style w:type="character" w:styleId="ListLabel3363">
+    <w:name w:val="ListLabel 3363"/>
+    <w:qFormat/>
+    <w:rPr>
+      <w:rFonts w:cs="OpenSymbol"/>
+    </w:rPr>
+  </w:style>
+  <w:style w:type="character" w:styleId="ListLabel3364">
+    <w:name w:val="ListLabel 3364"/>
+    <w:qFormat/>
+    <w:rPr>
+      <w:rFonts w:cs="OpenSymbol"/>
+    </w:rPr>
+  </w:style>
+  <w:style w:type="character" w:styleId="ListLabel3365">
+    <w:name w:val="ListLabel 3365"/>
+    <w:qFormat/>
+    <w:rPr>
+      <w:rFonts w:cs="OpenSymbol"/>
+    </w:rPr>
+  </w:style>
+  <w:style w:type="character" w:styleId="ListLabel3366">
+    <w:name w:val="ListLabel 3366"/>
+    <w:qFormat/>
+    <w:rPr>
+      <w:rFonts w:cs="OpenSymbol"/>
+    </w:rPr>
+  </w:style>
+  <w:style w:type="character" w:styleId="ListLabel3367">
+    <w:name w:val="ListLabel 3367"/>
+    <w:qFormat/>
+    <w:rPr>
+      <w:rFonts w:cs="OpenSymbol"/>
+    </w:rPr>
+  </w:style>
+  <w:style w:type="character" w:styleId="ListLabel3368">
+    <w:name w:val="ListLabel 3368"/>
+    <w:qFormat/>
+    <w:rPr>
+      <w:rFonts w:cs="OpenSymbol"/>
+    </w:rPr>
+  </w:style>
+  <w:style w:type="character" w:styleId="ListLabel3369">
+    <w:name w:val="ListLabel 3369"/>
+    <w:qFormat/>
+    <w:rPr>
+      <w:rFonts w:cs="OpenSymbol"/>
+    </w:rPr>
+  </w:style>
+  <w:style w:type="character" w:styleId="ListLabel3370">
+    <w:name w:val="ListLabel 3370"/>
+    <w:qFormat/>
+    <w:rPr>
+      <w:rFonts w:cs="OpenSymbol"/>
+    </w:rPr>
+  </w:style>
+  <w:style w:type="character" w:styleId="ListLabel3371">
+    <w:name w:val="ListLabel 3371"/>
+    <w:qFormat/>
+    <w:rPr>
+      <w:rFonts w:cs="OpenSymbol"/>
+    </w:rPr>
+  </w:style>
+  <w:style w:type="character" w:styleId="ListLabel3372">
+    <w:name w:val="ListLabel 3372"/>
+    <w:qFormat/>
+    <w:rPr>
+      <w:rFonts w:cs="OpenSymbol"/>
+    </w:rPr>
+  </w:style>
+  <w:style w:type="character" w:styleId="ListLabel3373">
+    <w:name w:val="ListLabel 3373"/>
+    <w:qFormat/>
+    <w:rPr>
+      <w:rFonts w:cs="OpenSymbol"/>
+    </w:rPr>
+  </w:style>
+  <w:style w:type="character" w:styleId="ListLabel3374">
+    <w:name w:val="ListLabel 3374"/>
+    <w:qFormat/>
+    <w:rPr>
+      <w:rFonts w:cs="OpenSymbol"/>
+    </w:rPr>
+  </w:style>
+  <w:style w:type="character" w:styleId="ListLabel3375">
+    <w:name w:val="ListLabel 3375"/>
+    <w:qFormat/>
+    <w:rPr>
+      <w:rFonts w:cs="OpenSymbol"/>
+    </w:rPr>
+  </w:style>
+  <w:style w:type="character" w:styleId="ListLabel3376">
+    <w:name w:val="ListLabel 3376"/>
+    <w:qFormat/>
+    <w:rPr>
+      <w:rFonts w:cs="OpenSymbol"/>
+    </w:rPr>
+  </w:style>
+  <w:style w:type="character" w:styleId="ListLabel3377">
+    <w:name w:val="ListLabel 3377"/>
+    <w:qFormat/>
+    <w:rPr>
+      <w:rFonts w:cs="OpenSymbol"/>
+    </w:rPr>
+  </w:style>
+  <w:style w:type="character" w:styleId="ListLabel3378">
+    <w:name w:val="ListLabel 3378"/>
+    <w:qFormat/>
+    <w:rPr>
+      <w:rFonts w:cs="OpenSymbol"/>
+    </w:rPr>
+  </w:style>
+  <w:style w:type="character" w:styleId="ListLabel3379">
+    <w:name w:val="ListLabel 3379"/>
+    <w:qFormat/>
+    <w:rPr>
+      <w:rFonts w:cs="OpenSymbol"/>
+    </w:rPr>
+  </w:style>
+  <w:style w:type="character" w:styleId="ListLabel3380">
+    <w:name w:val="ListLabel 3380"/>
+    <w:qFormat/>
+    <w:rPr>
+      <w:rFonts w:cs="OpenSymbol"/>
+    </w:rPr>
+  </w:style>
+  <w:style w:type="character" w:styleId="ListLabel3381">
+    <w:name w:val="ListLabel 3381"/>
+    <w:qFormat/>
+    <w:rPr>
+      <w:rFonts w:cs="OpenSymbol"/>
+    </w:rPr>
+  </w:style>
+  <w:style w:type="character" w:styleId="ListLabel3382">
+    <w:name w:val="ListLabel 3382"/>
+    <w:qFormat/>
+    <w:rPr>
+      <w:rFonts w:cs="OpenSymbol"/>
+    </w:rPr>
+  </w:style>
+  <w:style w:type="character" w:styleId="ListLabel3383">
+    <w:name w:val="ListLabel 3383"/>
+    <w:qFormat/>
+    <w:rPr>
+      <w:rFonts w:cs="OpenSymbol"/>
+    </w:rPr>
+  </w:style>
+  <w:style w:type="character" w:styleId="ListLabel3384">
+    <w:name w:val="ListLabel 3384"/>
+    <w:qFormat/>
+    <w:rPr>
+      <w:rFonts w:cs="OpenSymbol"/>
+    </w:rPr>
+  </w:style>
   <w:style w:type="paragraph" w:styleId="Titre">
     <w:name w:val="Titre"/>
     <w:basedOn w:val="Normal"/>

</xml_diff>

<commit_message>
Correction de bug et modification du message à afficher dans le SMS
</commit_message>
<xml_diff>
--- a/MoodTracker.docx
+++ b/MoodTracker.docx
@@ -1305,47 +1305,7 @@
           <w:sz w:val="24"/>
           <w:szCs w:val="24"/>
         </w:rPr>
-        <w:t xml:space="preserve">il y’aura </w:t>
-      </w:r>
-      <w:r>
-        <w:rPr>
-          <w:rFonts w:ascii="Calibri" w:hAnsi="Calibri"/>
-          <w:sz w:val="24"/>
-          <w:szCs w:val="24"/>
-        </w:rPr>
-        <w:t>5</w:t>
-      </w:r>
-      <w:r>
-        <w:rPr>
-          <w:rFonts w:ascii="Calibri" w:hAnsi="Calibri"/>
-          <w:sz w:val="24"/>
-          <w:szCs w:val="24"/>
-        </w:rPr>
-        <w:t xml:space="preserve"> classes </w:t>
-      </w:r>
-      <w:r>
-        <w:rPr>
-          <w:rFonts w:ascii="Calibri" w:hAnsi="Calibri"/>
-          <w:sz w:val="24"/>
-          <w:szCs w:val="24"/>
-        </w:rPr>
-        <w:t xml:space="preserve">dont 4 </w:t>
-      </w:r>
-      <w:r>
-        <w:rPr>
-          <w:rFonts w:ascii="Calibri" w:hAnsi="Calibri"/>
-          <w:sz w:val="24"/>
-          <w:szCs w:val="24"/>
-        </w:rPr>
-        <w:t xml:space="preserve">avec leur activité respectives, la première qui affiche le smiley actuel et aussi là ou on slide les humeurs et nommé MainAtivity et la seconde qui affiche l’historique des humeurs nommé MhistoryActivity.  La 3 ème sera une activité qui affiche une bôite de dialogue personnalité nommé DiaogComment pour commenter l’humeur. </w:t>
-      </w:r>
-      <w:r>
-        <w:rPr>
-          <w:rFonts w:ascii="Calibri" w:hAnsi="Calibri"/>
-          <w:sz w:val="24"/>
-          <w:szCs w:val="24"/>
-        </w:rPr>
-        <w:t>La classe MoodManager sans activité layout qui devra manager la séréalisation des données avant leur enregistrement de données et la déséréalisation de celle-ci avant leur lecture et leur affichage ou leur usage. La dernière classe sera la classe PiechartHistory qui associé a son layout, affichera des statistiques de l’humeur des 7 dernies jours en forme de camenbert.</w:t>
+        <w:t>il y’aura 5 classes dont 4 avec leur activité respectives, la première qui affiche le smiley actuel et aussi là ou on slide les humeurs et nommé MainAtivity et la seconde qui affiche l’historique des humeurs nommé MhistoryActivity.  La 3 ème sera une activité qui affiche une bôite de dialogue personnalité nommé DiaogComment pour commenter l’humeur. La classe MoodManager sans activité layout qui devra manager la séréalisation des données avant leur enregistrement de données et la déséréalisation de celle-ci avant leur lecture et leur affichage ou leur usage. La dernière classe sera la classe PiechartHistory qui associé a son layout, affichera des statistiques de l’humeur des 7 dernies jours en forme de camenbert.</w:t>
       </w:r>
     </w:p>
     <w:p>
@@ -5413,6 +5373,146 @@
           <w:sz w:val="24"/>
           <w:szCs w:val="24"/>
         </w:rPr>
+      </w:r>
+    </w:p>
+    <w:p>
+      <w:pPr>
+        <w:pStyle w:val="Normal"/>
+        <w:numPr>
+          <w:ilvl w:val="0"/>
+          <w:numId w:val="33"/>
+        </w:numPr>
+        <w:ind w:hanging="0"/>
+        <w:rPr/>
+      </w:pPr>
+      <w:r>
+        <w:rPr>
+          <w:rFonts w:ascii="Calibri" w:hAnsi="Calibri"/>
+          <w:b w:val="false"/>
+          <w:bCs w:val="false"/>
+          <w:color w:val="00000A"/>
+          <w:sz w:val="24"/>
+          <w:szCs w:val="24"/>
+        </w:rPr>
+        <w:t>Les boutons présents dans la page d'historique apparaissent si les données d'humeur auxquels ils sont liés appraissent et n'apparaissent pas si les commentaires sont vides.</w:t>
+      </w:r>
+    </w:p>
+    <w:p>
+      <w:pPr>
+        <w:pStyle w:val="Normal"/>
+        <w:numPr>
+          <w:ilvl w:val="0"/>
+          <w:numId w:val="0"/>
+        </w:numPr>
+        <w:ind w:hanging="0"/>
+        <w:rPr>
+          <w:rFonts w:ascii="Calibri" w:hAnsi="Calibri"/>
+          <w:b w:val="false"/>
+          <w:b w:val="false"/>
+          <w:bCs w:val="false"/>
+          <w:color w:val="00000A"/>
+          <w:sz w:val="24"/>
+          <w:szCs w:val="24"/>
+        </w:rPr>
+      </w:pPr>
+      <w:r>
+        <w:rPr>
+          <w:rFonts w:ascii="Calibri" w:hAnsi="Calibri"/>
+          <w:b w:val="false"/>
+          <w:bCs w:val="false"/>
+          <w:color w:val="00000A"/>
+          <w:sz w:val="24"/>
+          <w:szCs w:val="24"/>
+        </w:rPr>
+      </w:r>
+    </w:p>
+    <w:p>
+      <w:pPr>
+        <w:pStyle w:val="Normal"/>
+        <w:numPr>
+          <w:ilvl w:val="0"/>
+          <w:numId w:val="0"/>
+        </w:numPr>
+        <w:ind w:hanging="0"/>
+        <w:rPr>
+          <w:rFonts w:ascii="Calibri" w:hAnsi="Calibri"/>
+          <w:b w:val="false"/>
+          <w:b w:val="false"/>
+          <w:bCs w:val="false"/>
+          <w:color w:val="00000A"/>
+          <w:sz w:val="24"/>
+          <w:szCs w:val="24"/>
+        </w:rPr>
+      </w:pPr>
+      <w:r>
+        <w:rPr>
+          <w:rFonts w:ascii="Calibri" w:hAnsi="Calibri"/>
+          <w:b w:val="false"/>
+          <w:bCs w:val="false"/>
+          <w:color w:val="00000A"/>
+          <w:sz w:val="24"/>
+          <w:szCs w:val="24"/>
+        </w:rPr>
+        <w:t>On modifie la visibilité du boutton avec la méthode setVisibility() qui prend en paramètre soit View.INVISIBLE soit View.Visible.</w:t>
+      </w:r>
+    </w:p>
+    <w:p>
+      <w:pPr>
+        <w:pStyle w:val="Normal"/>
+        <w:numPr>
+          <w:ilvl w:val="0"/>
+          <w:numId w:val="0"/>
+        </w:numPr>
+        <w:ind w:hanging="0"/>
+        <w:rPr>
+          <w:rFonts w:ascii="Calibri" w:hAnsi="Calibri"/>
+          <w:b w:val="false"/>
+          <w:b w:val="false"/>
+          <w:bCs w:val="false"/>
+          <w:color w:val="00000A"/>
+          <w:sz w:val="24"/>
+          <w:szCs w:val="24"/>
+        </w:rPr>
+      </w:pPr>
+      <w:r>
+        <w:rPr>
+          <w:rFonts w:ascii="Calibri" w:hAnsi="Calibri"/>
+          <w:b w:val="false"/>
+          <w:bCs w:val="false"/>
+          <w:color w:val="00000A"/>
+          <w:sz w:val="24"/>
+          <w:szCs w:val="24"/>
+        </w:rPr>
+      </w:r>
+    </w:p>
+    <w:p>
+      <w:pPr>
+        <w:pStyle w:val="Normal"/>
+        <w:numPr>
+          <w:ilvl w:val="0"/>
+          <w:numId w:val="0"/>
+        </w:numPr>
+        <w:ind w:hanging="0"/>
+        <w:rPr>
+          <w:rFonts w:ascii="Calibri" w:hAnsi="Calibri"/>
+          <w:b w:val="false"/>
+          <w:b w:val="false"/>
+          <w:bCs w:val="false"/>
+          <w:color w:val="00000A"/>
+          <w:sz w:val="24"/>
+          <w:szCs w:val="24"/>
+        </w:rPr>
+      </w:pPr>
+      <w:r>
+        <w:rPr>
+          <w:rFonts w:ascii="Calibri" w:hAnsi="Calibri"/>
+          <w:b w:val="false"/>
+          <w:bCs w:val="false"/>
+          <w:color w:val="00000A"/>
+          <w:sz w:val="24"/>
+          <w:szCs w:val="24"/>
+        </w:rPr>
+        <w:t>Les messages toast sont implémenté à l'interieur des conditions confirmant l'existance de commentaires.</w:t>
       </w:r>
     </w:p>
     <w:p>
@@ -8258,17 +8358,7 @@
           <w:sz w:val="26"/>
           <w:szCs w:val="26"/>
         </w:rPr>
-        <w:t xml:space="preserve">Construction de </w:t>
-      </w:r>
-      <w:r>
-        <w:rPr>
-          <w:rFonts w:ascii="Calibri" w:hAnsi="Calibri"/>
-          <w:b/>
-          <w:bCs/>
-          <w:sz w:val="26"/>
-          <w:szCs w:val="26"/>
-        </w:rPr>
-        <w:t>PiechartHistory</w:t>
+        <w:t>Construction de PiechartHistory</w:t>
       </w:r>
     </w:p>
     <w:p>
@@ -8284,9 +8374,10 @@
       </w:pPr>
       <w:r>
         <w:rPr>
-          <w:rFonts w:ascii="Calibri" w:hAnsi="Calibri"/>
-          <w:sz w:val="24"/>
-          <w:szCs w:val="24"/>
+          <w:b/>
+          <w:bCs/>
+          <w:sz w:val="26"/>
+          <w:szCs w:val="26"/>
         </w:rPr>
       </w:r>
     </w:p>
@@ -8332,7 +8423,14 @@
         </w:rPr>
       </w:pPr>
       <w:r>
-        <w:rPr/>
+        <w:rPr>
+          <w:rFonts w:ascii="Calibri" w:hAnsi="Calibri"/>
+          <w:b w:val="false"/>
+          <w:bCs w:val="false"/>
+          <w:sz w:val="24"/>
+          <w:szCs w:val="24"/>
+          <w:u w:val="none"/>
+        </w:rPr>
       </w:r>
     </w:p>
     <w:p>
@@ -8354,18 +8452,7 @@
           <w:szCs w:val="24"/>
           <w:u w:val="none"/>
         </w:rPr>
-        <w:t xml:space="preserve">Déclarer ensuite un objet de type PieChart et vie l’une de c’est méthode je mets le mode % activé  piechart_history.setUsePercentValues(true); Je récupère les données en les déséréalisant puis j’utilise des variables de types float pour chaque couleur. Chaque fois qu’un couleur est utilisé dans le fichier de sauvegarde j’incrémente sa variable relative. </w:t>
-      </w:r>
-      <w:r>
-        <w:rPr>
-          <w:rFonts w:ascii="Calibri" w:hAnsi="Calibri"/>
-          <w:b w:val="false"/>
-          <w:bCs w:val="false"/>
-          <w:sz w:val="24"/>
-          <w:szCs w:val="24"/>
-          <w:u w:val="none"/>
-        </w:rPr>
-        <w:t>Le résultat est ensuite enregistré dans des variable de type float.</w:t>
+        <w:t>Déclarer ensuite un objet de type PieChart et vie l’une de c’est méthode je mets le mode % activé  piechart_history.setUsePercentValues(true); Je récupère les données en les déséréalisant puis j’utilise des variables de types float pour chaque couleur. Chaque fois qu’un couleur est utilisé dans le fichier de sauvegarde j’incrémente sa variable relative. Le résultat est ensuite enregistré dans des variable de type float.</w:t>
       </w:r>
     </w:p>
     <w:p>
@@ -8437,16 +8524,6 @@
           <w:u w:val="none"/>
         </w:rPr>
         <w:tab/>
-      </w:r>
-      <w:r>
-        <w:rPr>
-          <w:rFonts w:ascii="Calibri" w:hAnsi="Calibri"/>
-          <w:b w:val="false"/>
-          <w:bCs w:val="false"/>
-          <w:sz w:val="24"/>
-          <w:szCs w:val="24"/>
-          <w:u w:val="none"/>
-        </w:rPr>
         <w:t xml:space="preserve">Je crée une list d’objet PieEntry, ceci prennent en paramètre une variable de type float qui </w:t>
         <w:tab/>
         <w:t xml:space="preserve">recoit les résultat des clacul et en second paramètre le label qui sera affiché et décrivant le </w:t>
@@ -8472,7 +8549,14 @@
         </w:rPr>
       </w:pPr>
       <w:r>
-        <w:rPr/>
+        <w:rPr>
+          <w:rFonts w:ascii="Calibri" w:hAnsi="Calibri"/>
+          <w:b w:val="false"/>
+          <w:bCs w:val="false"/>
+          <w:sz w:val="24"/>
+          <w:szCs w:val="24"/>
+          <w:u w:val="none"/>
+        </w:rPr>
       </w:r>
     </w:p>
     <w:p>
@@ -8509,7 +8593,14 @@
         </w:rPr>
       </w:pPr>
       <w:r>
-        <w:rPr/>
+        <w:rPr>
+          <w:rFonts w:ascii="Calibri" w:hAnsi="Calibri"/>
+          <w:b w:val="false"/>
+          <w:bCs w:val="false"/>
+          <w:sz w:val="24"/>
+          <w:szCs w:val="24"/>
+          <w:u w:val="none"/>
+        </w:rPr>
       </w:r>
     </w:p>
     <w:p>
@@ -8566,15 +8657,7 @@
           <w:sz w:val="24"/>
           <w:szCs w:val="24"/>
         </w:rPr>
-        <w:t>Indentez le cod</w:t>
-      </w:r>
-      <w:r>
-        <w:rPr>
-          <w:rFonts w:ascii="Calibri" w:hAnsi="Calibri"/>
-          <w:sz w:val="24"/>
-          <w:szCs w:val="24"/>
-        </w:rPr>
-        <w:t>e</w:t>
+        <w:t>Indentez le code</w:t>
       </w:r>
     </w:p>
     <w:p>
@@ -13716,6 +13799,152 @@
     </w:lvl>
   </w:abstractNum>
   <w:abstractNum w:abstractNumId="33">
+    <w:lvl w:ilvl="0">
+      <w:start w:val="1"/>
+      <w:numFmt w:val="bullet"/>
+      <w:lvlText w:val=""/>
+      <w:lvlJc w:val="left"/>
+      <w:pPr>
+        <w:tabs>
+          <w:tab w:val="num" w:pos="720"/>
+        </w:tabs>
+        <w:ind w:left="720" w:hanging="360"/>
+      </w:pPr>
+      <w:rPr>
+        <w:rFonts w:ascii="Wingdings" w:hAnsi="Wingdings" w:cs="Wingdings" w:hint="default"/>
+        <w:rFonts w:cs="OpenSymbol"/>
+      </w:rPr>
+    </w:lvl>
+    <w:lvl w:ilvl="1">
+      <w:start w:val="1"/>
+      <w:numFmt w:val="bullet"/>
+      <w:lvlText w:val=""/>
+      <w:lvlJc w:val="left"/>
+      <w:pPr>
+        <w:tabs>
+          <w:tab w:val="num" w:pos="1080"/>
+        </w:tabs>
+        <w:ind w:left="1080" w:hanging="360"/>
+      </w:pPr>
+      <w:rPr>
+        <w:rFonts w:ascii="Wingdings" w:hAnsi="Wingdings" w:cs="Wingdings" w:hint="default"/>
+        <w:rFonts w:cs="OpenSymbol"/>
+      </w:rPr>
+    </w:lvl>
+    <w:lvl w:ilvl="2">
+      <w:start w:val="1"/>
+      <w:numFmt w:val="bullet"/>
+      <w:lvlText w:val=""/>
+      <w:lvlJc w:val="left"/>
+      <w:pPr>
+        <w:tabs>
+          <w:tab w:val="num" w:pos="1440"/>
+        </w:tabs>
+        <w:ind w:left="1440" w:hanging="360"/>
+      </w:pPr>
+      <w:rPr>
+        <w:rFonts w:ascii="Wingdings" w:hAnsi="Wingdings" w:cs="Wingdings" w:hint="default"/>
+        <w:rFonts w:cs="OpenSymbol"/>
+      </w:rPr>
+    </w:lvl>
+    <w:lvl w:ilvl="3">
+      <w:start w:val="1"/>
+      <w:numFmt w:val="bullet"/>
+      <w:lvlText w:val=""/>
+      <w:lvlJc w:val="left"/>
+      <w:pPr>
+        <w:tabs>
+          <w:tab w:val="num" w:pos="1800"/>
+        </w:tabs>
+        <w:ind w:left="1800" w:hanging="360"/>
+      </w:pPr>
+      <w:rPr>
+        <w:rFonts w:ascii="Wingdings" w:hAnsi="Wingdings" w:cs="Wingdings" w:hint="default"/>
+        <w:rFonts w:cs="OpenSymbol"/>
+      </w:rPr>
+    </w:lvl>
+    <w:lvl w:ilvl="4">
+      <w:start w:val="1"/>
+      <w:numFmt w:val="bullet"/>
+      <w:lvlText w:val=""/>
+      <w:lvlJc w:val="left"/>
+      <w:pPr>
+        <w:tabs>
+          <w:tab w:val="num" w:pos="2160"/>
+        </w:tabs>
+        <w:ind w:left="2160" w:hanging="360"/>
+      </w:pPr>
+      <w:rPr>
+        <w:rFonts w:ascii="Wingdings" w:hAnsi="Wingdings" w:cs="Wingdings" w:hint="default"/>
+        <w:rFonts w:cs="OpenSymbol"/>
+      </w:rPr>
+    </w:lvl>
+    <w:lvl w:ilvl="5">
+      <w:start w:val="1"/>
+      <w:numFmt w:val="bullet"/>
+      <w:lvlText w:val=""/>
+      <w:lvlJc w:val="left"/>
+      <w:pPr>
+        <w:tabs>
+          <w:tab w:val="num" w:pos="2520"/>
+        </w:tabs>
+        <w:ind w:left="2520" w:hanging="360"/>
+      </w:pPr>
+      <w:rPr>
+        <w:rFonts w:ascii="Wingdings" w:hAnsi="Wingdings" w:cs="Wingdings" w:hint="default"/>
+        <w:rFonts w:cs="OpenSymbol"/>
+      </w:rPr>
+    </w:lvl>
+    <w:lvl w:ilvl="6">
+      <w:start w:val="1"/>
+      <w:numFmt w:val="bullet"/>
+      <w:lvlText w:val=""/>
+      <w:lvlJc w:val="left"/>
+      <w:pPr>
+        <w:tabs>
+          <w:tab w:val="num" w:pos="2880"/>
+        </w:tabs>
+        <w:ind w:left="2880" w:hanging="360"/>
+      </w:pPr>
+      <w:rPr>
+        <w:rFonts w:ascii="Wingdings" w:hAnsi="Wingdings" w:cs="Wingdings" w:hint="default"/>
+        <w:rFonts w:cs="OpenSymbol"/>
+      </w:rPr>
+    </w:lvl>
+    <w:lvl w:ilvl="7">
+      <w:start w:val="1"/>
+      <w:numFmt w:val="bullet"/>
+      <w:lvlText w:val=""/>
+      <w:lvlJc w:val="left"/>
+      <w:pPr>
+        <w:tabs>
+          <w:tab w:val="num" w:pos="3240"/>
+        </w:tabs>
+        <w:ind w:left="3240" w:hanging="360"/>
+      </w:pPr>
+      <w:rPr>
+        <w:rFonts w:ascii="Wingdings" w:hAnsi="Wingdings" w:cs="Wingdings" w:hint="default"/>
+        <w:rFonts w:cs="OpenSymbol"/>
+      </w:rPr>
+    </w:lvl>
+    <w:lvl w:ilvl="8">
+      <w:start w:val="1"/>
+      <w:numFmt w:val="bullet"/>
+      <w:lvlText w:val=""/>
+      <w:lvlJc w:val="left"/>
+      <w:pPr>
+        <w:tabs>
+          <w:tab w:val="num" w:pos="3600"/>
+        </w:tabs>
+        <w:ind w:left="3600" w:hanging="360"/>
+      </w:pPr>
+      <w:rPr>
+        <w:rFonts w:ascii="Wingdings" w:hAnsi="Wingdings" w:cs="Wingdings" w:hint="default"/>
+        <w:rFonts w:cs="OpenSymbol"/>
+      </w:rPr>
+    </w:lvl>
+  </w:abstractNum>
+  <w:abstractNum w:abstractNumId="34">
     <w:lvl w:ilvl="0">
       <w:start w:val="1"/>
       <w:numFmt w:val="none"/>
@@ -13906,6 +14135,9 @@
   <w:num w:numId="33">
     <w:abstractNumId w:val="33"/>
   </w:num>
+  <w:num w:numId="34">
+    <w:abstractNumId w:val="34"/>
+  </w:num>
 </w:numbering>
 </file>
 

</xml_diff>

<commit_message>
Correction de bug empêchant le camenbert de prendre les données à jour et modification des dates à affichées
Pour que les valeur par défaut lorsque l'utilisateur n''appuie sur aucun bouton dans l'application, il faut affecter les valeur mood_color et mood_sentence par Super Bonne humeur et jaune en hexadécimal dans uen condition if juste en dessous des appel à la méthode permettant de valider les boutons alertDialogMood.

Dans la condition on précise de vérifier si les variables mood_name et mood_Color sont nulles, si la condition est vrai cela signifie que l'utilisateur n'a choisie aucune humeur. Il faut aussi appeler la méthode qui mets à jour les données sauvegardé dans la condition après avoir affecté les valeur par défaut au variables.
</commit_message>
<xml_diff>
--- a/MoodTracker.docx
+++ b/MoodTracker.docx
@@ -4236,6 +4236,140 @@
           <w:ilvl w:val="0"/>
           <w:numId w:val="0"/>
         </w:numPr>
+        <w:ind w:left="1800" w:hanging="0"/>
+        <w:rPr>
+          <w:rFonts w:ascii="Calibri" w:hAnsi="Calibri"/>
+          <w:b w:val="false"/>
+          <w:b w:val="false"/>
+          <w:i w:val="false"/>
+          <w:i w:val="false"/>
+          <w:caps w:val="false"/>
+          <w:smallCaps w:val="false"/>
+          <w:color w:val="212121"/>
+          <w:spacing w:val="0"/>
+          <w:sz w:val="24"/>
+          <w:szCs w:val="24"/>
+          <w:lang w:val="fr-FR"/>
+        </w:rPr>
+      </w:pPr>
+      <w:r>
+        <w:rPr/>
+      </w:r>
+    </w:p>
+    <w:p>
+      <w:pPr>
+        <w:pStyle w:val="Normal"/>
+        <w:numPr>
+          <w:ilvl w:val="0"/>
+          <w:numId w:val="34"/>
+        </w:numPr>
+        <w:ind w:hanging="0"/>
+        <w:rPr/>
+      </w:pPr>
+      <w:r>
+        <w:rPr>
+          <w:rFonts w:ascii="Calibri" w:hAnsi="Calibri"/>
+          <w:b w:val="false"/>
+          <w:i w:val="false"/>
+          <w:caps w:val="false"/>
+          <w:smallCaps w:val="false"/>
+          <w:color w:val="212121"/>
+          <w:spacing w:val="0"/>
+          <w:sz w:val="24"/>
+          <w:szCs w:val="24"/>
+          <w:lang w:val="fr-FR"/>
+        </w:rPr>
+        <w:t xml:space="preserve">Pour que les valeur par défaut lorsque l'utilisateur n''appuie sur aucun bouton dans </w:t>
+        <w:tab/>
+        <w:t xml:space="preserve">l'application, il faut affecter les valeur mood_color et mood_sentence par Super Bonne </w:t>
+        <w:tab/>
+        <w:t xml:space="preserve">humeur et jaune en hexadécimal dans uen condition if juste en dessous des appel à la </w:t>
+        <w:tab/>
+        <w:t>méthode permettant de valider les boutons alertDialogMood.</w:t>
+      </w:r>
+    </w:p>
+    <w:p>
+      <w:pPr>
+        <w:pStyle w:val="Normal"/>
+        <w:numPr>
+          <w:ilvl w:val="0"/>
+          <w:numId w:val="0"/>
+        </w:numPr>
+        <w:ind w:left="2520" w:hanging="0"/>
+        <w:rPr>
+          <w:rFonts w:ascii="Calibri" w:hAnsi="Calibri"/>
+          <w:b w:val="false"/>
+          <w:b w:val="false"/>
+          <w:i w:val="false"/>
+          <w:i w:val="false"/>
+          <w:caps w:val="false"/>
+          <w:smallCaps w:val="false"/>
+          <w:color w:val="212121"/>
+          <w:spacing w:val="0"/>
+          <w:sz w:val="24"/>
+          <w:szCs w:val="24"/>
+          <w:lang w:val="fr-FR"/>
+        </w:rPr>
+      </w:pPr>
+      <w:r>
+        <w:rPr/>
+      </w:r>
+    </w:p>
+    <w:p>
+      <w:pPr>
+        <w:pStyle w:val="Normal"/>
+        <w:numPr>
+          <w:ilvl w:val="0"/>
+          <w:numId w:val="0"/>
+        </w:numPr>
+        <w:ind w:left="1080" w:hanging="0"/>
+        <w:rPr/>
+      </w:pPr>
+      <w:r>
+        <w:rPr>
+          <w:rFonts w:ascii="Calibri" w:hAnsi="Calibri"/>
+          <w:b w:val="false"/>
+          <w:i w:val="false"/>
+          <w:caps w:val="false"/>
+          <w:smallCaps w:val="false"/>
+          <w:color w:val="212121"/>
+          <w:spacing w:val="0"/>
+          <w:sz w:val="24"/>
+          <w:szCs w:val="24"/>
+          <w:lang w:val="fr-FR"/>
+        </w:rPr>
+        <w:t xml:space="preserve">     </w:t>
+      </w:r>
+      <w:r>
+        <w:rPr>
+          <w:rFonts w:ascii="Calibri" w:hAnsi="Calibri"/>
+          <w:b w:val="false"/>
+          <w:i w:val="false"/>
+          <w:caps w:val="false"/>
+          <w:smallCaps w:val="false"/>
+          <w:color w:val="212121"/>
+          <w:spacing w:val="0"/>
+          <w:sz w:val="24"/>
+          <w:szCs w:val="24"/>
+          <w:lang w:val="fr-FR"/>
+        </w:rPr>
+        <w:tab/>
+        <w:t xml:space="preserve">Dans la condition on précise de vérifier si les variables mood_name et mood_Color sont </w:t>
+        <w:tab/>
+        <w:t xml:space="preserve">nulles, si la condition est vrai cela signifie que l'utilisateur n'a choisie aucune humeur. Il faut </w:t>
+        <w:tab/>
+        <w:t xml:space="preserve">aussi appeler la méthode qui mets à jour les données sauvegardé dans la condition après </w:t>
+        <w:tab/>
+        <w:t>avoir affecté les valeur par défaut au variables.</w:t>
+      </w:r>
+    </w:p>
+    <w:p>
+      <w:pPr>
+        <w:pStyle w:val="Normal"/>
+        <w:numPr>
+          <w:ilvl w:val="0"/>
+          <w:numId w:val="0"/>
+        </w:numPr>
         <w:ind w:left="720" w:hanging="0"/>
         <w:rPr>
           <w:rFonts w:ascii="Calibri" w:hAnsi="Calibri"/>
@@ -5382,7 +5516,7 @@
           <w:ilvl w:val="0"/>
           <w:numId w:val="33"/>
         </w:numPr>
-        <w:ind w:hanging="0"/>
+        <w:ind w:left="720" w:hanging="0"/>
         <w:rPr/>
       </w:pPr>
       <w:r>
@@ -13945,6 +14079,152 @@
     </w:lvl>
   </w:abstractNum>
   <w:abstractNum w:abstractNumId="34">
+    <w:lvl w:ilvl="0">
+      <w:start w:val="1"/>
+      <w:numFmt w:val="bullet"/>
+      <w:lvlText w:val=""/>
+      <w:lvlJc w:val="left"/>
+      <w:pPr>
+        <w:tabs>
+          <w:tab w:val="num" w:pos="720"/>
+        </w:tabs>
+        <w:ind w:left="720" w:hanging="360"/>
+      </w:pPr>
+      <w:rPr>
+        <w:rFonts w:ascii="Wingdings" w:hAnsi="Wingdings" w:cs="Wingdings" w:hint="default"/>
+        <w:rFonts w:cs="OpenSymbol"/>
+      </w:rPr>
+    </w:lvl>
+    <w:lvl w:ilvl="1">
+      <w:start w:val="1"/>
+      <w:numFmt w:val="bullet"/>
+      <w:lvlText w:val=""/>
+      <w:lvlJc w:val="left"/>
+      <w:pPr>
+        <w:tabs>
+          <w:tab w:val="num" w:pos="1080"/>
+        </w:tabs>
+        <w:ind w:left="1080" w:hanging="360"/>
+      </w:pPr>
+      <w:rPr>
+        <w:rFonts w:ascii="Wingdings" w:hAnsi="Wingdings" w:cs="Wingdings" w:hint="default"/>
+        <w:rFonts w:cs="OpenSymbol"/>
+      </w:rPr>
+    </w:lvl>
+    <w:lvl w:ilvl="2">
+      <w:start w:val="1"/>
+      <w:numFmt w:val="bullet"/>
+      <w:lvlText w:val=""/>
+      <w:lvlJc w:val="left"/>
+      <w:pPr>
+        <w:tabs>
+          <w:tab w:val="num" w:pos="1440"/>
+        </w:tabs>
+        <w:ind w:left="1440" w:hanging="360"/>
+      </w:pPr>
+      <w:rPr>
+        <w:rFonts w:ascii="Wingdings" w:hAnsi="Wingdings" w:cs="Wingdings" w:hint="default"/>
+        <w:rFonts w:cs="OpenSymbol"/>
+      </w:rPr>
+    </w:lvl>
+    <w:lvl w:ilvl="3">
+      <w:start w:val="1"/>
+      <w:numFmt w:val="bullet"/>
+      <w:lvlText w:val=""/>
+      <w:lvlJc w:val="left"/>
+      <w:pPr>
+        <w:tabs>
+          <w:tab w:val="num" w:pos="1800"/>
+        </w:tabs>
+        <w:ind w:left="1800" w:hanging="360"/>
+      </w:pPr>
+      <w:rPr>
+        <w:rFonts w:ascii="Wingdings" w:hAnsi="Wingdings" w:cs="Wingdings" w:hint="default"/>
+        <w:rFonts w:cs="OpenSymbol"/>
+      </w:rPr>
+    </w:lvl>
+    <w:lvl w:ilvl="4">
+      <w:start w:val="1"/>
+      <w:numFmt w:val="bullet"/>
+      <w:lvlText w:val=""/>
+      <w:lvlJc w:val="left"/>
+      <w:pPr>
+        <w:tabs>
+          <w:tab w:val="num" w:pos="2160"/>
+        </w:tabs>
+        <w:ind w:left="2160" w:hanging="360"/>
+      </w:pPr>
+      <w:rPr>
+        <w:rFonts w:ascii="Wingdings" w:hAnsi="Wingdings" w:cs="Wingdings" w:hint="default"/>
+        <w:rFonts w:cs="OpenSymbol"/>
+      </w:rPr>
+    </w:lvl>
+    <w:lvl w:ilvl="5">
+      <w:start w:val="1"/>
+      <w:numFmt w:val="bullet"/>
+      <w:lvlText w:val=""/>
+      <w:lvlJc w:val="left"/>
+      <w:pPr>
+        <w:tabs>
+          <w:tab w:val="num" w:pos="2520"/>
+        </w:tabs>
+        <w:ind w:left="2520" w:hanging="360"/>
+      </w:pPr>
+      <w:rPr>
+        <w:rFonts w:ascii="Wingdings" w:hAnsi="Wingdings" w:cs="Wingdings" w:hint="default"/>
+        <w:rFonts w:cs="OpenSymbol"/>
+      </w:rPr>
+    </w:lvl>
+    <w:lvl w:ilvl="6">
+      <w:start w:val="1"/>
+      <w:numFmt w:val="bullet"/>
+      <w:lvlText w:val=""/>
+      <w:lvlJc w:val="left"/>
+      <w:pPr>
+        <w:tabs>
+          <w:tab w:val="num" w:pos="2880"/>
+        </w:tabs>
+        <w:ind w:left="2880" w:hanging="360"/>
+      </w:pPr>
+      <w:rPr>
+        <w:rFonts w:ascii="Wingdings" w:hAnsi="Wingdings" w:cs="Wingdings" w:hint="default"/>
+        <w:rFonts w:cs="OpenSymbol"/>
+      </w:rPr>
+    </w:lvl>
+    <w:lvl w:ilvl="7">
+      <w:start w:val="1"/>
+      <w:numFmt w:val="bullet"/>
+      <w:lvlText w:val=""/>
+      <w:lvlJc w:val="left"/>
+      <w:pPr>
+        <w:tabs>
+          <w:tab w:val="num" w:pos="3240"/>
+        </w:tabs>
+        <w:ind w:left="3240" w:hanging="360"/>
+      </w:pPr>
+      <w:rPr>
+        <w:rFonts w:ascii="Wingdings" w:hAnsi="Wingdings" w:cs="Wingdings" w:hint="default"/>
+        <w:rFonts w:cs="OpenSymbol"/>
+      </w:rPr>
+    </w:lvl>
+    <w:lvl w:ilvl="8">
+      <w:start w:val="1"/>
+      <w:numFmt w:val="bullet"/>
+      <w:lvlText w:val=""/>
+      <w:lvlJc w:val="left"/>
+      <w:pPr>
+        <w:tabs>
+          <w:tab w:val="num" w:pos="3600"/>
+        </w:tabs>
+        <w:ind w:left="3600" w:hanging="360"/>
+      </w:pPr>
+      <w:rPr>
+        <w:rFonts w:ascii="Wingdings" w:hAnsi="Wingdings" w:cs="Wingdings" w:hint="default"/>
+        <w:rFonts w:cs="OpenSymbol"/>
+      </w:rPr>
+    </w:lvl>
+  </w:abstractNum>
+  <w:abstractNum w:abstractNumId="35">
     <w:lvl w:ilvl="0">
       <w:start w:val="1"/>
       <w:numFmt w:val="none"/>
@@ -14138,6 +14418,9 @@
   <w:num w:numId="34">
     <w:abstractNumId w:val="34"/>
   </w:num>
+  <w:num w:numId="35">
+    <w:abstractNumId w:val="35"/>
+  </w:num>
 </w:numbering>
 </file>
 

</xml_diff>

<commit_message>
Correction d'un bug dans la page d'historique
Les messages" Il y'a deux jours" et "avant hier" ne peuvent pas coexister car ils définissent le même délais passée, j'ai donc supprimer l'un des deux.
</commit_message>
<xml_diff>
--- a/MoodTracker.docx
+++ b/MoodTracker.docx
@@ -5611,7 +5611,7 @@
           <w:ilvl w:val="0"/>
           <w:numId w:val="35"/>
         </w:numPr>
-        <w:ind w:hanging="0"/>
+        <w:ind w:left="720" w:hanging="0"/>
         <w:rPr/>
       </w:pPr>
       <w:r>
@@ -5623,29 +5623,7 @@
           <w:sz w:val="24"/>
           <w:szCs w:val="24"/>
         </w:rPr>
-        <w:t>Implémentation du tableau affichant de</w:t>
-      </w:r>
-      <w:r>
-        <w:rPr>
-          <w:rFonts w:ascii="Calibri" w:hAnsi="Calibri"/>
-          <w:b w:val="false"/>
-          <w:bCs w:val="false"/>
-          <w:color w:val="00000A"/>
-          <w:sz w:val="24"/>
-          <w:szCs w:val="24"/>
-        </w:rPr>
-        <w:t>puis combien de temps</w:t>
-      </w:r>
-      <w:r>
-        <w:rPr>
-          <w:rFonts w:ascii="Calibri" w:hAnsi="Calibri"/>
-          <w:b w:val="false"/>
-          <w:bCs w:val="false"/>
-          <w:color w:val="00000A"/>
-          <w:sz w:val="24"/>
-          <w:szCs w:val="24"/>
-        </w:rPr>
-        <w:t xml:space="preserve">d ate les humeur dans </w:t>
+        <w:t xml:space="preserve">Implémentation du tableau affichant depuis combien de tempsd ate les humeur dans </w:t>
         <w:tab/>
         <w:t>l'historique</w:t>
       </w:r>
@@ -5690,7 +5668,7 @@
           <w:ilvl w:val="0"/>
           <w:numId w:val="0"/>
         </w:numPr>
-        <w:ind w:left="1440" w:hanging="0"/>
+        <w:ind w:hanging="0"/>
         <w:rPr/>
       </w:pPr>
       <w:r>
@@ -5702,7 +5680,7 @@
           <w:sz w:val="24"/>
           <w:szCs w:val="24"/>
         </w:rPr>
-        <w:t xml:space="preserve">  </w:t>
+        <w:t xml:space="preserve"> </w:t>
       </w:r>
       <w:r>
         <w:rPr>
@@ -5714,61 +5692,9 @@
           <w:szCs w:val="24"/>
         </w:rPr>
         <w:tab/>
-        <w:t xml:space="preserve">Le tableau contient String[] array_time_textview ={"Hier","Avant hier","Il y'a 2 jours","Il y'a </w:t>
+        <w:t xml:space="preserve">Le tableau contient String[] array_time_textview ={"Hier","Avant hier","Il y'a </w:t>
         <w:tab/>
-        <w:t>3 jour","Il y'a 4 jours"    ,"Il y'a 5 jours","Il y'a 6 jours","Il y'a 1 semaine"};</w:t>
-      </w:r>
-    </w:p>
-    <w:p>
-      <w:pPr>
-        <w:pStyle w:val="Normal"/>
-        <w:numPr>
-          <w:ilvl w:val="0"/>
-          <w:numId w:val="0"/>
-        </w:numPr>
-        <w:ind w:left="1800" w:hanging="0"/>
-        <w:rPr>
-          <w:rFonts w:ascii="Calibri" w:hAnsi="Calibri"/>
-          <w:b w:val="false"/>
-          <w:b w:val="false"/>
-          <w:bCs w:val="false"/>
-          <w:color w:val="00000A"/>
-          <w:sz w:val="24"/>
-          <w:szCs w:val="24"/>
-        </w:rPr>
-      </w:pPr>
-      <w:r>
-        <w:rPr>
-          <w:rFonts w:ascii="Calibri" w:hAnsi="Calibri"/>
-          <w:b w:val="false"/>
-          <w:bCs w:val="false"/>
-          <w:color w:val="00000A"/>
-          <w:sz w:val="24"/>
-          <w:szCs w:val="24"/>
-        </w:rPr>
-        <w:t xml:space="preserve"> </w:t>
-      </w:r>
-      <w:r>
-        <w:rPr>
-          <w:rFonts w:ascii="Calibri" w:hAnsi="Calibri"/>
-          <w:b w:val="false"/>
-          <w:bCs w:val="false"/>
-          <w:color w:val="00000A"/>
-          <w:sz w:val="24"/>
-          <w:szCs w:val="24"/>
-        </w:rPr>
-        <w:tab/>
-      </w:r>
-      <w:r>
-        <w:rPr>
-          <w:rFonts w:ascii="Calibri" w:hAnsi="Calibri"/>
-          <w:b w:val="false"/>
-          <w:bCs w:val="false"/>
-          <w:color w:val="00000A"/>
-          <w:sz w:val="24"/>
-          <w:szCs w:val="24"/>
-        </w:rPr>
-        <w:t xml:space="preserve">Avec la méthode setText de chacune TextView il faut afficher dans une boucle le string </w:t>
+        <w:t xml:space="preserve">3 jour","Il y'a 4 jours"    ,"Il y'a 5 jours","Il y'a 6 jours","Il y'a 1 semaine"};Avec la méthode setText de chacune TextView il faut afficher dans une boucle le string </w:t>
         <w:tab/>
         <w:t>correspondant pour déterminé depuis combien de temps date l’humeur</w:t>
       </w:r>

</xml_diff>